<commit_message>
First pass BLE chapter
</commit_message>
<xml_diff>
--- a/labmanual/English/WBT101-04-BLE.docx
+++ b/labmanual/English/WBT101-04-BLE.docx
@@ -42,32 +42,21 @@
         <w:t>3</w:t>
       </w:r>
       <w:r>
-        <w:t xml:space="preserve"> Hours</w:t>
-      </w:r>
-    </w:p>
-    <w:p>
-      <w:pPr>
+        <w:t xml:space="preserve"> </w:t>
+      </w:r>
+      <w:r>
         <w:rPr>
           <w:color w:val="FF0000"/>
         </w:rPr>
-      </w:pPr>
-      <w:r>
-        <w:rPr>
-          <w:color w:val="FF0000"/>
-        </w:rPr>
-        <w:t xml:space="preserve">At the end of this chapter you will understand </w:t>
-      </w:r>
-      <w:r>
-        <w:rPr>
-          <w:color w:val="FF0000"/>
-        </w:rPr>
-        <w:t>…</w:t>
-      </w:r>
-      <w:r>
-        <w:rPr>
-          <w:color w:val="FF0000"/>
-        </w:rPr>
-        <w:t xml:space="preserve"> </w:t>
+        <w:t>Hours</w:t>
+      </w:r>
+    </w:p>
+    <w:p>
+      <w:r>
+        <w:t>At the end of t</w:t>
+      </w:r>
+      <w:r>
+        <w:t>his chapter you will understand the basics of BLE and how to create BLE projects on WICED devices.</w:t>
       </w:r>
     </w:p>
     <w:p>
@@ -1424,25 +1413,7 @@
     </w:p>
     <w:p>
       <w:r>
-        <w:t>With the addition of BLE in 2010, it has become very popular particularly in IoT devices such as smart watches, health monitors, beacons, etc. What these applications typically have in common is small batteries that are often not charged frequently</w:t>
-      </w:r>
-      <w:r>
-        <w:t>. Therefore, low</w:t>
-      </w:r>
-      <w:r>
-        <w:t xml:space="preserve"> power is more critical than data transfer speed. Moreover, these types of devices don’t require a constant connection. Rather, they can connect somewhat </w:t>
-      </w:r>
-      <w:r>
-        <w:t>infrequently</w:t>
-      </w:r>
-      <w:r>
-        <w:t xml:space="preserve"> to send </w:t>
-      </w:r>
-      <w:r>
-        <w:t xml:space="preserve">a burst of </w:t>
-      </w:r>
-      <w:r>
-        <w:t>data.</w:t>
+        <w:t>With the addition of BLE in 2010, it has become very popular particularly in IoT devices such as smart watches, health monitors, beacons, etc. What these applications typically have in common is small batteries that are often not charged frequently. Therefore, low power is more critical than data transfer speed. Moreover, these types of devices don’t require a constant connection. Rather, they can connect somewhat infrequently to send a burst of data.</w:t>
       </w:r>
     </w:p>
     <w:p>
@@ -1456,15 +1427,7 @@
         <w:t>not</w:t>
       </w:r>
       <w:r>
-        <w:t xml:space="preserve"> by lowering the power of the radio (i.e. the range), but rather by having the radio turned off most of the time. That is, BLE connections can stay active while only turning on the radio for a small percentage of each connection interval (e.g. a few hundred microseconds). The connection interval can be varied depending on the application from 7.5 </w:t>
-      </w:r>
-      <w:proofErr w:type="spellStart"/>
-      <w:r>
-        <w:t>ms</w:t>
-      </w:r>
-      <w:proofErr w:type="spellEnd"/>
-      <w:r>
-        <w:t xml:space="preserve"> to 4 seconds to trade off power and performance. </w:t>
+        <w:t xml:space="preserve"> by lowering the power of the radio (i.e. the range), but rather by having the radio turned off most of the time. That is, BLE connections can stay active while only turning on the radio for a small percentage of each connection interval (e.g. a few hundred microseconds). The connection interval can be varied depending on the application from 7.5 ms to 4 seconds to trade off power and performance. </w:t>
       </w:r>
     </w:p>
     <w:p>
@@ -1472,266 +1435,85 @@
         <w:t>The MCU is also put in sleep mode a large portion of the time to further reduce power.</w:t>
       </w:r>
     </w:p>
-    <w:p/>
-    <w:p/>
-    <w:p>
-      <w:r>
-        <w:t>PHY, channels, speeds, data rates, MTU, etc.</w:t>
-      </w:r>
-    </w:p>
-    <w:p>
-      <w:r>
-        <w:t>Advertising vs. connecting</w:t>
-      </w:r>
-    </w:p>
-    <w:p>
-      <w:r>
-        <w:t xml:space="preserve">Bluetooth 4.0, 4.1 (better throughput and power), 4.2 (data length extension – 27 bytes vs 251 bytes -  and enhanced security/privacy 1.2 – FIPS compliant ECDH key exchange), 5.0 (2 </w:t>
-      </w:r>
-      <w:proofErr w:type="spellStart"/>
-      <w:r>
-        <w:t>Mbps</w:t>
-      </w:r>
-      <w:proofErr w:type="spellEnd"/>
-      <w:r>
-        <w:t>), etc.</w:t>
-      </w:r>
-    </w:p>
-    <w:p>
-      <w:r>
-        <w:t>Bluetooth Smart, Smart Ready terminology</w:t>
-      </w:r>
-    </w:p>
-    <w:p>
+    <w:p>
+      <w:r>
+        <w:t>BLE is also sometimes referred to as “Bluetooth Smart”. The two terms are interchangeable. Devices that support both Classic Bluetooth and BLE (e.g. smartphones) are sometimes called “Smart Ready”.</w:t>
+      </w:r>
+    </w:p>
+    <w:p>
+      <w:pPr>
+        <w:pStyle w:val="Heading1"/>
+      </w:pPr>
+      <w:bookmarkStart w:id="1" w:name="_Toc504054395"/>
       <w:r>
         <w:t>Stack</w:t>
       </w:r>
-      <w:r>
-        <w:t>/L2CAP, etc.</w:t>
+    </w:p>
+    <w:p>
+      <w:pPr>
+        <w:keepNext/>
+      </w:pPr>
+      <w:r>
+        <w:t>As with most complex systems, the BLE stack is broken into layers as shown below.</w:t>
+      </w:r>
+    </w:p>
+    <w:p>
+      <w:pPr>
+        <w:jc w:val="center"/>
+      </w:pPr>
+      <w:r>
+        <w:object w:dxaOrig="9695" w:dyaOrig="7570" w14:anchorId="60E46381">
+          <v:shapetype id="_x0000_t75" coordsize="21600,21600" o:spt="75" o:preferrelative="t" path="m@4@5l@4@11@9@11@9@5xe" filled="f" stroked="f">
+            <v:stroke joinstyle="miter"/>
+            <v:formulas>
+              <v:f eqn="if lineDrawn pixelLineWidth 0"/>
+              <v:f eqn="sum @0 1 0"/>
+              <v:f eqn="sum 0 0 @1"/>
+              <v:f eqn="prod @2 1 2"/>
+              <v:f eqn="prod @3 21600 pixelWidth"/>
+              <v:f eqn="prod @3 21600 pixelHeight"/>
+              <v:f eqn="sum @0 0 1"/>
+              <v:f eqn="prod @6 1 2"/>
+              <v:f eqn="prod @7 21600 pixelWidth"/>
+              <v:f eqn="sum @8 21600 0"/>
+              <v:f eqn="prod @7 21600 pixelHeight"/>
+              <v:f eqn="sum @10 21600 0"/>
+            </v:formulas>
+            <v:path o:extrusionok="f" gradientshapeok="t" o:connecttype="rect"/>
+            <o:lock v:ext="edit" aspectratio="t"/>
+          </v:shapetype>
+          <v:shape id="_x0000_i1051" type="#_x0000_t75" style="width:385.9pt;height:301.25pt" o:ole="">
+            <v:imagedata r:id="rId8" o:title=""/>
+          </v:shape>
+          <o:OLEObject Type="Embed" ProgID="Visio.Drawing.11" ShapeID="_x0000_i1051" DrawAspect="Content" ObjectID="_1580038756" r:id="rId9"/>
+        </w:object>
       </w:r>
     </w:p>
     <w:p>
       <w:pPr>
         <w:pStyle w:val="Heading1"/>
       </w:pPr>
-      <w:bookmarkStart w:id="1" w:name="_Toc504054395"/>
-      <w:r>
-        <w:t>GAP</w:t>
-      </w:r>
-      <w:bookmarkEnd w:id="1"/>
-    </w:p>
-    <w:p>
-      <w:r>
-        <w:t>GAP roles</w:t>
-      </w:r>
-    </w:p>
-    <w:p>
-      <w:pPr>
-        <w:pStyle w:val="Heading1"/>
-      </w:pPr>
-      <w:bookmarkStart w:id="2" w:name="_Toc504054396"/>
-      <w:r>
-        <w:t>GATT</w:t>
-      </w:r>
-      <w:bookmarkEnd w:id="2"/>
-    </w:p>
-    <w:p>
-      <w:r>
-        <w:t>GATT database and GATT roles</w:t>
-      </w:r>
-    </w:p>
-    <w:p>
-      <w:pPr>
-        <w:pStyle w:val="Heading1"/>
-      </w:pPr>
-      <w:bookmarkStart w:id="3" w:name="_Toc504054397"/>
-      <w:r>
-        <w:t>Profiles, Services, and Characteristics</w:t>
-      </w:r>
-      <w:bookmarkEnd w:id="3"/>
-    </w:p>
-    <w:p>
-      <w:r>
-        <w:t>Profiles (incl. standard profiles from BT SIG</w:t>
-      </w:r>
-      <w:r>
-        <w:t>)</w:t>
-      </w:r>
-    </w:p>
-    <w:p>
-      <w:r>
-        <w:t>Profile: Collection of Services</w:t>
-      </w:r>
-    </w:p>
-    <w:p>
-      <w:r>
-        <w:t>Service: Collection of Characteristics</w:t>
-      </w:r>
-    </w:p>
-    <w:p>
       <w:r>
         <w:lastRenderedPageBreak/>
-        <w:t>Characteristic: Collection of Attributes</w:t>
-      </w:r>
-    </w:p>
-    <w:p>
-      <w:pPr>
-        <w:pStyle w:val="Heading1"/>
-      </w:pPr>
-      <w:bookmarkStart w:id="4" w:name="_Toc504054398"/>
-      <w:r>
-        <w:t>Security</w:t>
-      </w:r>
-      <w:bookmarkEnd w:id="4"/>
-      <w:r>
-        <w:t>, Pairing and Bonding</w:t>
-      </w:r>
-    </w:p>
-    <w:p>
-      <w:r>
-        <w:t>Security and secure modes – including enhanced security and privacy from BT 4.2</w:t>
-      </w:r>
-    </w:p>
-    <w:p>
-      <w:pPr>
-        <w:rPr>
-          <w:color w:val="FF0000"/>
-        </w:rPr>
-      </w:pPr>
-      <w:r>
-        <w:rPr>
-          <w:color w:val="FF0000"/>
-        </w:rPr>
-        <w:t>Separate out pairing/bonding?</w:t>
-      </w:r>
-    </w:p>
-    <w:p>
-      <w:pPr>
-        <w:pStyle w:val="Heading1"/>
-      </w:pPr>
-      <w:bookmarkStart w:id="5" w:name="_Toc504054399"/>
-      <w:proofErr w:type="spellStart"/>
-      <w:r>
-        <w:t>CySmart</w:t>
-      </w:r>
-      <w:bookmarkEnd w:id="5"/>
-      <w:proofErr w:type="spellEnd"/>
-    </w:p>
-    <w:p>
-      <w:proofErr w:type="spellStart"/>
-      <w:r>
-        <w:t>CySmart</w:t>
-      </w:r>
-      <w:proofErr w:type="spellEnd"/>
-      <w:r>
-        <w:t xml:space="preserve"> </w:t>
-      </w:r>
-      <w:r>
-        <w:t>Android and iOS</w:t>
-      </w:r>
-      <w:r>
-        <w:t xml:space="preserve"> app</w:t>
-      </w:r>
-      <w:r>
-        <w:t>s</w:t>
-      </w:r>
-      <w:r>
-        <w:t xml:space="preserve">, </w:t>
-      </w:r>
-      <w:proofErr w:type="spellStart"/>
-      <w:r>
-        <w:t>CySmart</w:t>
-      </w:r>
-      <w:proofErr w:type="spellEnd"/>
-      <w:r>
-        <w:t xml:space="preserve"> PC app intro</w:t>
-      </w:r>
-    </w:p>
-    <w:p/>
-    <w:p>
-      <w:pPr>
-        <w:pStyle w:val="Heading1"/>
-      </w:pPr>
-      <w:bookmarkStart w:id="6" w:name="_Toc504054401"/>
-      <w:r>
-        <w:t>Using BLE in WICED Studio</w:t>
-      </w:r>
-      <w:bookmarkEnd w:id="6"/>
-    </w:p>
-    <w:p>
-      <w:proofErr w:type="spellStart"/>
-      <w:r>
-        <w:t>wiced_bt_cfg.c</w:t>
-      </w:r>
-      <w:proofErr w:type="spellEnd"/>
-      <w:r>
-        <w:t>, GATT database definitions, callback functions, read/write functions</w:t>
-      </w:r>
-    </w:p>
-    <w:p>
-      <w:r>
-        <w:t xml:space="preserve">WICED </w:t>
-      </w:r>
-      <w:r>
-        <w:t>Bluetooth Designer</w:t>
-      </w:r>
-      <w:r>
-        <w:t xml:space="preserve"> Wizard</w:t>
-      </w:r>
-    </w:p>
-    <w:p>
-      <w:pPr>
-        <w:jc w:val="center"/>
-      </w:pPr>
-      <w:bookmarkStart w:id="7" w:name="_GoBack"/>
-      <w:bookmarkEnd w:id="7"/>
-      <w:r>
-        <w:br w:type="page"/>
-      </w:r>
-    </w:p>
-    <w:p>
-      <w:pPr>
-        <w:pStyle w:val="Heading1"/>
-      </w:pPr>
-      <w:bookmarkStart w:id="8" w:name="_Toc504054402"/>
-      <w:r>
-        <w:lastRenderedPageBreak/>
-        <w:t>Documentation</w:t>
-      </w:r>
-      <w:bookmarkEnd w:id="8"/>
-    </w:p>
-    <w:p>
-      <w:r>
-        <w:t>Th</w:t>
-      </w:r>
-      <w:r>
-        <w:t>e relevant documentation for</w:t>
-      </w:r>
-      <w:r>
-        <w:t xml:space="preserve"> </w:t>
-      </w:r>
-      <w:r>
-        <w:t>Bluetooth</w:t>
-      </w:r>
-      <w:r>
-        <w:t xml:space="preserve"> functions are in the WICED SDK documentation under Components</w:t>
-      </w:r>
-      <w:r>
-        <w:sym w:font="Wingdings" w:char="F0E0"/>
-      </w:r>
-      <w:r>
-        <w:t>Bluetooth.</w:t>
-      </w:r>
-    </w:p>
-    <w:p>
-      <w:r>
-        <w:rPr>
-          <w:noProof/>
-        </w:rPr>
+        <w:t>Physical Layer (PHY)</w:t>
+      </w:r>
+    </w:p>
+    <w:p>
+      <w:r>
+        <w:t>BLE operates in the 2.4 GHz ISM band (2.400 – 2.480 GHz) using 40 channels with 2 MHz spacing between channels. 3 channels are used for advertising (i.e. establishing a connection) and 37 channels are used for data. Gaussian Frequency Shift Keying (GFSK) modulation is used.</w:t>
+      </w:r>
+    </w:p>
+    <w:p>
+      <w:r>
+        <w:t>In order to work in the crowded 2.4 GHz ISM band, the 3 advertising channels (37, 38, and 39) are spread across the spectrum. For example, a region with 3 Wi-Fi access points operating on 3 different channels may look like this when superimposed on the BLE channels:</w:t>
+      </w:r>
+    </w:p>
+    <w:p>
+      <w:r>
         <w:drawing>
-          <wp:inline distT="0" distB="0" distL="0" distR="0" wp14:anchorId="1A75F220" wp14:editId="5649209D">
-            <wp:extent cx="5943600" cy="3884930"/>
-            <wp:effectExtent l="0" t="0" r="0" b="1270"/>
+          <wp:inline distT="0" distB="0" distL="0" distR="0" wp14:anchorId="114FB8C6" wp14:editId="3A7041E5">
+            <wp:extent cx="5943600" cy="1765300"/>
+            <wp:effectExtent l="0" t="0" r="0" b="6350"/>
             <wp:docPr id="1" name="Picture 1"/>
             <wp:cNvGraphicFramePr>
               <a:graphicFrameLocks xmlns:a="http://schemas.openxmlformats.org/drawingml/2006/main" noChangeAspect="1"/>
@@ -1744,7 +1526,1901 @@
                     <pic:cNvPicPr/>
                   </pic:nvPicPr>
                   <pic:blipFill>
-                    <a:blip r:embed="rId8"/>
+                    <a:blip r:embed="rId10"/>
+                    <a:stretch>
+                      <a:fillRect/>
+                    </a:stretch>
+                  </pic:blipFill>
+                  <pic:spPr>
+                    <a:xfrm>
+                      <a:off x="0" y="0"/>
+                      <a:ext cx="5943600" cy="1765300"/>
+                    </a:xfrm>
+                    <a:prstGeom prst="rect">
+                      <a:avLst/>
+                    </a:prstGeom>
+                  </pic:spPr>
+                </pic:pic>
+              </a:graphicData>
+            </a:graphic>
+          </wp:inline>
+        </w:drawing>
+      </w:r>
+    </w:p>
+    <w:p>
+      <w:r>
+        <w:t>BLE uses adaptive frequency hopping (AFH) to avoid channels with poor signal strength or high error rates. In the example above, channels 0-8, 11-20, and 24-32 will likely be identified as channels that should be excluded from frequency hopping due to the interference from the Wi-Fi signals.</w:t>
+      </w:r>
+    </w:p>
+    <w:p>
+      <w:r>
+        <w:t>The max raw data transfer rate in BLE is 1 Mbps. In Bluetooth v5, the data rate can be doubled to 2 Mbps at the expense of range. Including overhead, the actual data transfer rate is ~300 Kbps in Bluetooth v4.1 and is ~800 Kbps in Bluetooth v4.2 and beyond due to the data length extension which allows larger payloads in each packet (27 bytes vs. 251 bytes).</w:t>
+      </w:r>
+      <w:r>
+        <w:t xml:space="preserve"> The max payload size can be different between transmit and receive to optimize application throughput.</w:t>
+      </w:r>
+    </w:p>
+    <w:p>
+      <w:pPr>
+        <w:pStyle w:val="Heading1"/>
+      </w:pPr>
+      <w:r>
+        <w:t>Link Layer</w:t>
+      </w:r>
+      <w:r>
+        <w:t xml:space="preserve"> (LL)</w:t>
+      </w:r>
+    </w:p>
+    <w:p>
+      <w:r>
+        <w:t xml:space="preserve">The link layer </w:t>
+      </w:r>
+      <w:r>
+        <w:t>provides the methods for</w:t>
+      </w:r>
+      <w:r>
+        <w:t xml:space="preserve"> devices </w:t>
+      </w:r>
+      <w:r>
+        <w:t>to find each other and connect. It also handles maintaining a reliable link once it has been established</w:t>
+      </w:r>
+      <w:r>
+        <w:t>.</w:t>
+      </w:r>
+    </w:p>
+    <w:p>
+      <w:r>
+        <w:t>A</w:t>
+      </w:r>
+      <w:r>
+        <w:t xml:space="preserve"> device that is available will </w:t>
+      </w:r>
+      <w:r>
+        <w:rPr>
+          <w:i/>
+        </w:rPr>
+        <w:t>Advertise</w:t>
+      </w:r>
+      <w:r>
+        <w:t xml:space="preserve"> so that it can be discovered by nearby devices. The advertisement packet includes device information such as services supported and what type of connections, if any, the device will allow.</w:t>
+      </w:r>
+    </w:p>
+    <w:p>
+      <w:r>
+        <w:t xml:space="preserve">Devices that want to gather information or form connections will </w:t>
+      </w:r>
+      <w:r>
+        <w:rPr>
+          <w:i/>
+        </w:rPr>
+        <w:t>S</w:t>
+      </w:r>
+      <w:r>
+        <w:rPr>
+          <w:i/>
+        </w:rPr>
+        <w:t>can</w:t>
+      </w:r>
+      <w:r>
+        <w:t xml:space="preserve"> for nearby devices that are advertising.</w:t>
+      </w:r>
+      <w:r>
+        <w:t xml:space="preserve"> Once devices know about each other, the one that initiates the connection </w:t>
+      </w:r>
+      <w:r>
+        <w:t>(</w:t>
+      </w:r>
+      <w:r>
+        <w:t>i.e.</w:t>
+      </w:r>
+      <w:r>
+        <w:t xml:space="preserve"> the one that was scanning</w:t>
+      </w:r>
+      <w:r>
+        <w:t xml:space="preserve"> for devices</w:t>
+      </w:r>
+      <w:r>
+        <w:t xml:space="preserve">) </w:t>
+      </w:r>
+      <w:r>
+        <w:t xml:space="preserve">will be the </w:t>
+      </w:r>
+      <w:r>
+        <w:rPr>
+          <w:i/>
+        </w:rPr>
+        <w:t>LL</w:t>
+      </w:r>
+      <w:r>
+        <w:rPr>
+          <w:i/>
+        </w:rPr>
+        <w:t> </w:t>
+      </w:r>
+      <w:r>
+        <w:rPr>
+          <w:i/>
+        </w:rPr>
+        <w:t>Master</w:t>
+      </w:r>
+      <w:r>
+        <w:t xml:space="preserve">, while the one that accepts the connection will be the </w:t>
+      </w:r>
+      <w:r>
+        <w:rPr>
+          <w:i/>
+        </w:rPr>
+        <w:t>LL</w:t>
+      </w:r>
+      <w:r>
+        <w:rPr>
+          <w:i/>
+        </w:rPr>
+        <w:t> </w:t>
+      </w:r>
+      <w:r>
+        <w:rPr>
+          <w:i/>
+        </w:rPr>
+        <w:t>Slave</w:t>
+      </w:r>
+      <w:r>
+        <w:t>.</w:t>
+      </w:r>
+    </w:p>
+    <w:p>
+      <w:r>
+        <w:lastRenderedPageBreak/>
+        <w:t>Once a connection is established, the link layer uses AES-128 encryption and 24-bit cyclic redundancy check (CRC) to guarantee a private and reliable connection. The link layer also implements AFH as described previously.</w:t>
+      </w:r>
+    </w:p>
+    <w:p>
+      <w:pPr>
+        <w:pStyle w:val="Heading1"/>
+      </w:pPr>
+      <w:r>
+        <w:t>Logical Link Control Adaptation Pr</w:t>
+      </w:r>
+      <w:r>
+        <w:t>o</w:t>
+      </w:r>
+      <w:r>
+        <w:t>tocol (</w:t>
+      </w:r>
+      <w:r>
+        <w:t>L2CAP</w:t>
+      </w:r>
+      <w:r>
+        <w:t>)</w:t>
+      </w:r>
+    </w:p>
+    <w:p>
+      <w:r>
+        <w:t>The L2CAP layer is responsible for taking large packets of data from the upper layers and segmenting them into smaller packets for the link layer, and vice versa. The largest possible size for data packets being transmitted in BLE is called the Maximum Transmission Unit (MTU). It can be set in the range of 23 to 512 bytes.</w:t>
+      </w:r>
+    </w:p>
+    <w:bookmarkEnd w:id="1"/>
+    <w:p>
+      <w:pPr>
+        <w:pStyle w:val="Heading1"/>
+      </w:pPr>
+      <w:r>
+        <w:t>Generic Access Profile (GAP)</w:t>
+      </w:r>
+    </w:p>
+    <w:p>
+      <w:r>
+        <w:t>The GAP defines how devices discover each other, how they establish a connection, and how they interact with each other based on their roles. There are four GAP roles. The first two involve a connection, while the last two involve an exchange of data without a connection (i.e. advertise/scan only). They are:</w:t>
+      </w:r>
+    </w:p>
+    <w:tbl>
+      <w:tblPr>
+        <w:tblStyle w:val="TableGrid"/>
+        <w:tblW w:w="0" w:type="auto"/>
+        <w:tblLook w:val="04A0" w:firstRow="1" w:lastRow="0" w:firstColumn="1" w:lastColumn="0" w:noHBand="0" w:noVBand="1"/>
+      </w:tblPr>
+      <w:tblGrid>
+        <w:gridCol w:w="1296"/>
+        <w:gridCol w:w="8280"/>
+      </w:tblGrid>
+      <w:tr>
+        <w:tc>
+          <w:tcPr>
+            <w:tcW w:w="1296" w:type="dxa"/>
+            <w:shd w:val="clear" w:color="auto" w:fill="BFBFBF" w:themeFill="background1" w:themeFillShade="BF"/>
+          </w:tcPr>
+          <w:p>
+            <w:pPr>
+              <w:rPr>
+                <w:b/>
+              </w:rPr>
+            </w:pPr>
+            <w:r>
+              <w:rPr>
+                <w:b/>
+              </w:rPr>
+              <w:t>GAP Role</w:t>
+            </w:r>
+          </w:p>
+        </w:tc>
+        <w:tc>
+          <w:tcPr>
+            <w:tcW w:w="8280" w:type="dxa"/>
+            <w:shd w:val="clear" w:color="auto" w:fill="BFBFBF" w:themeFill="background1" w:themeFillShade="BF"/>
+          </w:tcPr>
+          <w:p>
+            <w:pPr>
+              <w:rPr>
+                <w:b/>
+              </w:rPr>
+            </w:pPr>
+            <w:r>
+              <w:rPr>
+                <w:b/>
+              </w:rPr>
+              <w:t>Description</w:t>
+            </w:r>
+          </w:p>
+        </w:tc>
+      </w:tr>
+      <w:tr>
+        <w:tc>
+          <w:tcPr>
+            <w:tcW w:w="1296" w:type="dxa"/>
+          </w:tcPr>
+          <w:p>
+            <w:r>
+              <w:t>Peripheral</w:t>
+            </w:r>
+          </w:p>
+        </w:tc>
+        <w:tc>
+          <w:tcPr>
+            <w:tcW w:w="8280" w:type="dxa"/>
+          </w:tcPr>
+          <w:p>
+            <w:r>
+              <w:t>A device that connects to a Central. Typically, this is an IoT device like a fitness monitor.</w:t>
+            </w:r>
+          </w:p>
+        </w:tc>
+      </w:tr>
+      <w:tr>
+        <w:tc>
+          <w:tcPr>
+            <w:tcW w:w="1296" w:type="dxa"/>
+          </w:tcPr>
+          <w:p>
+            <w:r>
+              <w:t>Central</w:t>
+            </w:r>
+          </w:p>
+        </w:tc>
+        <w:tc>
+          <w:tcPr>
+            <w:tcW w:w="8280" w:type="dxa"/>
+          </w:tcPr>
+          <w:p>
+            <w:r>
+              <w:t>A device that connects to a Peripheral. Most often, this is a smart phone or tablet.</w:t>
+            </w:r>
+          </w:p>
+        </w:tc>
+      </w:tr>
+      <w:tr>
+        <w:tc>
+          <w:tcPr>
+            <w:tcW w:w="1296" w:type="dxa"/>
+          </w:tcPr>
+          <w:p>
+            <w:r>
+              <w:t>Broadcaster</w:t>
+            </w:r>
+          </w:p>
+        </w:tc>
+        <w:tc>
+          <w:tcPr>
+            <w:tcW w:w="8280" w:type="dxa"/>
+          </w:tcPr>
+          <w:p>
+            <w:r>
+              <w:t>A device that only advertises. It may transmit useful data within the advertising packets. This may be an IoT device such as a beacon or a GPS tag.</w:t>
+            </w:r>
+          </w:p>
+        </w:tc>
+      </w:tr>
+      <w:tr>
+        <w:tc>
+          <w:tcPr>
+            <w:tcW w:w="1296" w:type="dxa"/>
+          </w:tcPr>
+          <w:p>
+            <w:r>
+              <w:t>Observer</w:t>
+            </w:r>
+          </w:p>
+        </w:tc>
+        <w:tc>
+          <w:tcPr>
+            <w:tcW w:w="8280" w:type="dxa"/>
+          </w:tcPr>
+          <w:p>
+            <w:r>
+              <w:t>A device that scans for devices and may use data from their advertising packets.</w:t>
+            </w:r>
+          </w:p>
+        </w:tc>
+      </w:tr>
+    </w:tbl>
+    <w:p>
+      <w:pPr>
+        <w:pStyle w:val="Heading1"/>
+      </w:pPr>
+      <w:bookmarkStart w:id="2" w:name="_Toc504054396"/>
+      <w:r>
+        <w:t>Generic Attribute Profile (</w:t>
+      </w:r>
+      <w:r>
+        <w:t>GATT</w:t>
+      </w:r>
+      <w:bookmarkEnd w:id="2"/>
+      <w:r>
+        <w:t>)</w:t>
+      </w:r>
+    </w:p>
+    <w:p>
+      <w:r>
+        <w:t>Once a connection is made, the GATT determines how data is exchanged. There are 2 GATT roles:</w:t>
+      </w:r>
+    </w:p>
+    <w:tbl>
+      <w:tblPr>
+        <w:tblStyle w:val="TableGrid"/>
+        <w:tblW w:w="0" w:type="auto"/>
+        <w:tblLook w:val="04A0" w:firstRow="1" w:lastRow="0" w:firstColumn="1" w:lastColumn="0" w:noHBand="0" w:noVBand="1"/>
+      </w:tblPr>
+      <w:tblGrid>
+        <w:gridCol w:w="1296"/>
+        <w:gridCol w:w="8280"/>
+      </w:tblGrid>
+      <w:tr>
+        <w:tc>
+          <w:tcPr>
+            <w:tcW w:w="1296" w:type="dxa"/>
+            <w:shd w:val="clear" w:color="auto" w:fill="BFBFBF" w:themeFill="background1" w:themeFillShade="BF"/>
+          </w:tcPr>
+          <w:p>
+            <w:pPr>
+              <w:rPr>
+                <w:b/>
+              </w:rPr>
+            </w:pPr>
+            <w:r>
+              <w:rPr>
+                <w:b/>
+              </w:rPr>
+              <w:t>GA</w:t>
+            </w:r>
+            <w:r>
+              <w:rPr>
+                <w:b/>
+              </w:rPr>
+              <w:t>TT</w:t>
+            </w:r>
+            <w:r>
+              <w:rPr>
+                <w:b/>
+              </w:rPr>
+              <w:t xml:space="preserve"> Role</w:t>
+            </w:r>
+          </w:p>
+        </w:tc>
+        <w:tc>
+          <w:tcPr>
+            <w:tcW w:w="8280" w:type="dxa"/>
+            <w:shd w:val="clear" w:color="auto" w:fill="BFBFBF" w:themeFill="background1" w:themeFillShade="BF"/>
+          </w:tcPr>
+          <w:p>
+            <w:pPr>
+              <w:rPr>
+                <w:b/>
+              </w:rPr>
+            </w:pPr>
+            <w:r>
+              <w:rPr>
+                <w:b/>
+              </w:rPr>
+              <w:t>Description</w:t>
+            </w:r>
+          </w:p>
+        </w:tc>
+      </w:tr>
+      <w:tr>
+        <w:tc>
+          <w:tcPr>
+            <w:tcW w:w="1296" w:type="dxa"/>
+          </w:tcPr>
+          <w:p>
+            <w:r>
+              <w:t>Server</w:t>
+            </w:r>
+          </w:p>
+        </w:tc>
+        <w:tc>
+          <w:tcPr>
+            <w:tcW w:w="8280" w:type="dxa"/>
+          </w:tcPr>
+          <w:p>
+            <w:r>
+              <w:t>A device that contains data to be shared. Typically, this is an IoT device like a fitness monitor.</w:t>
+            </w:r>
+          </w:p>
+        </w:tc>
+      </w:tr>
+      <w:tr>
+        <w:tc>
+          <w:tcPr>
+            <w:tcW w:w="1296" w:type="dxa"/>
+          </w:tcPr>
+          <w:p>
+            <w:r>
+              <w:t>Client</w:t>
+            </w:r>
+          </w:p>
+        </w:tc>
+        <w:tc>
+          <w:tcPr>
+            <w:tcW w:w="8280" w:type="dxa"/>
+          </w:tcPr>
+          <w:p>
+            <w:r>
+              <w:t>A device that requests data from the server.  Most often, this is a smart phone or tablet.</w:t>
+            </w:r>
+          </w:p>
+        </w:tc>
+      </w:tr>
+    </w:tbl>
+    <w:p/>
+    <w:p>
+      <w:r>
+        <w:t>Note: based on the above roles, the GATT server is typically a GAP peripheral while the GATT client is typically a GAP central.</w:t>
+      </w:r>
+    </w:p>
+    <w:p>
+      <w:r>
+        <w:t xml:space="preserve">Servers use a GATT Database to store data in a format defined by the Bluetooth spec. The database responds to read/write requests from server itself (e.g. when new data is available from a sensor) and from </w:t>
+      </w:r>
+      <w:r>
+        <w:t xml:space="preserve">a </w:t>
+      </w:r>
+      <w:r>
+        <w:t xml:space="preserve">connected client. Allowed transactions are defined when the database is setup in the server (e.g. which values the client can write/read vs. read). </w:t>
+      </w:r>
+      <w:r>
+        <w:t>For</w:t>
+      </w:r>
+      <w:r>
+        <w:t xml:space="preserve"> example, a client may be allowed to write/read configuration settings on the server but may only be allowed to read the values of sensors.</w:t>
+      </w:r>
+    </w:p>
+    <w:p>
+      <w:r>
+        <w:lastRenderedPageBreak/>
+        <w:drawing>
+          <wp:inline distT="0" distB="0" distL="0" distR="0" wp14:anchorId="73EFE09A" wp14:editId="7E178A50">
+            <wp:extent cx="5519318" cy="2540891"/>
+            <wp:effectExtent l="0" t="0" r="5715" b="0"/>
+            <wp:docPr id="10" name="Picture 10"/>
+            <wp:cNvGraphicFramePr>
+              <a:graphicFrameLocks xmlns:a="http://schemas.openxmlformats.org/drawingml/2006/main" noChangeAspect="1"/>
+            </wp:cNvGraphicFramePr>
+            <a:graphic xmlns:a="http://schemas.openxmlformats.org/drawingml/2006/main">
+              <a:graphicData uri="http://schemas.openxmlformats.org/drawingml/2006/picture">
+                <pic:pic xmlns:pic="http://schemas.openxmlformats.org/drawingml/2006/picture">
+                  <pic:nvPicPr>
+                    <pic:cNvPr id="1" name=""/>
+                    <pic:cNvPicPr/>
+                  </pic:nvPicPr>
+                  <pic:blipFill>
+                    <a:blip r:embed="rId11"/>
+                    <a:stretch>
+                      <a:fillRect/>
+                    </a:stretch>
+                  </pic:blipFill>
+                  <pic:spPr>
+                    <a:xfrm>
+                      <a:off x="0" y="0"/>
+                      <a:ext cx="5521188" cy="2541752"/>
+                    </a:xfrm>
+                    <a:prstGeom prst="rect">
+                      <a:avLst/>
+                    </a:prstGeom>
+                  </pic:spPr>
+                </pic:pic>
+              </a:graphicData>
+            </a:graphic>
+          </wp:inline>
+        </w:drawing>
+      </w:r>
+    </w:p>
+    <w:p/>
+    <w:p>
+      <w:pPr>
+        <w:pStyle w:val="Heading1"/>
+      </w:pPr>
+      <w:bookmarkStart w:id="3" w:name="_Toc504054397"/>
+      <w:r>
+        <w:t>Profiles, Services, Characteristics</w:t>
+      </w:r>
+      <w:bookmarkEnd w:id="3"/>
+      <w:r>
+        <w:t>, and Attributes</w:t>
+      </w:r>
+    </w:p>
+    <w:p>
+      <w:pPr>
+        <w:pStyle w:val="Heading2"/>
+      </w:pPr>
+      <w:r>
+        <w:t>Profiles</w:t>
+      </w:r>
+    </w:p>
+    <w:p>
+      <w:r>
+        <w:t xml:space="preserve">Once a GATT DB is available, how does each device know what data is stored and how it is represented? The answer is Profiles. A profile allows devices to understand what data is stored in the database without having to do a complicated exchange of information each time a device connects. When a connection happens, devices only need to tell each other which </w:t>
+      </w:r>
+      <w:r>
+        <w:rPr>
+          <w:color w:val="FF0000"/>
+        </w:rPr>
+        <w:t>profiles</w:t>
+      </w:r>
+      <w:r>
+        <w:t xml:space="preserve"> and services (more on services in a minute) they support along with some basic configuration information about each service, and then they are ready to exchange data. In fact, advertisement packets often contain information about supported </w:t>
+      </w:r>
+      <w:r>
+        <w:rPr>
+          <w:color w:val="FF0000"/>
+        </w:rPr>
+        <w:t>profiles</w:t>
+      </w:r>
+      <w:r>
+        <w:t xml:space="preserve"> and services for a device.</w:t>
+      </w:r>
+      <w:r>
+        <w:t xml:space="preserve"> </w:t>
+      </w:r>
+      <w:r>
+        <w:rPr>
+          <w:color w:val="FF0000"/>
+        </w:rPr>
+        <w:t>(Is this more a description of services than it is profiles?</w:t>
+      </w:r>
+      <w:r>
+        <w:rPr>
+          <w:color w:val="FF0000"/>
+        </w:rPr>
+        <w:t>)</w:t>
+      </w:r>
+    </w:p>
+    <w:p>
+      <w:r>
+        <w:t xml:space="preserve">The Bluetooth SIG defines a set of Standard (a.k.a. adopted) GATT Profiles. If two devices implement the same standard profile, they are guaranteed to be interoperable. Each standard profile as a 128-bit Universally Unique Identifier (UUID). </w:t>
+      </w:r>
+      <w:r>
+        <w:rPr>
+          <w:color w:val="FF0000"/>
+        </w:rPr>
+        <w:t>Is this true or is it just the services/characteristics that have UUIDs?</w:t>
+      </w:r>
+      <w:r>
+        <w:rPr>
+          <w:color w:val="FF0000"/>
+        </w:rPr>
+        <w:t xml:space="preserve"> The CTW says that profiles have UUIDs but I only </w:t>
+      </w:r>
+      <w:r>
+        <w:rPr>
+          <w:color w:val="FF0000"/>
+        </w:rPr>
+        <w:t>see</w:t>
+      </w:r>
+      <w:r>
+        <w:rPr>
+          <w:color w:val="FF0000"/>
+        </w:rPr>
+        <w:t xml:space="preserve"> service and characteristic UUIDs.</w:t>
+      </w:r>
+    </w:p>
+    <w:p>
+      <w:r>
+        <w:t>Non-standard (a.k.a. Custom) GATT Profiles are also supported by BLE and are often provided for proprietary technologies. For example, Cypress uses a custom profile for CapSense. In this case, a custom UUID is used. This UUID must be recognized a custom app on the client so that it knows how to interact with the GATT DB for the custom service.</w:t>
+      </w:r>
+    </w:p>
+    <w:p>
+      <w:pPr>
+        <w:pStyle w:val="Heading2"/>
+      </w:pPr>
+      <w:r>
+        <w:t>Services</w:t>
+      </w:r>
+    </w:p>
+    <w:p>
+      <w:r>
+        <w:t xml:space="preserve">A profile is a collection of one or more services. A service is something that provides some related set of information. For example, the </w:t>
+      </w:r>
+      <w:r>
+        <w:t>Blood Pressure</w:t>
+      </w:r>
+      <w:r>
+        <w:t xml:space="preserve"> Profile requires a </w:t>
+      </w:r>
+      <w:r>
+        <w:t>Blood Pressure Service</w:t>
+      </w:r>
+      <w:r>
+        <w:t xml:space="preserve"> and may also </w:t>
+      </w:r>
+      <w:r>
+        <w:lastRenderedPageBreak/>
+        <w:t>have optional services such as Device Information. All profiles require a Generic Access Service and a Generic Attribute Service.</w:t>
+      </w:r>
+    </w:p>
+    <w:p>
+      <w:r>
+        <w:t xml:space="preserve">Each service has </w:t>
+      </w:r>
+      <w:r>
+        <w:t xml:space="preserve">a </w:t>
+      </w:r>
+      <w:r>
+        <w:t>UUID – either one assigned by the SIG, or a custom one for custom services.</w:t>
+      </w:r>
+    </w:p>
+    <w:p>
+      <w:pPr>
+        <w:pStyle w:val="Heading2"/>
+      </w:pPr>
+      <w:r>
+        <w:t>Characteristics</w:t>
+      </w:r>
+    </w:p>
+    <w:p>
+      <w:r>
+        <w:t xml:space="preserve">A service is a collection of characteristics. </w:t>
+      </w:r>
+      <w:r>
+        <w:t xml:space="preserve">The characteristics are different items that are all related to the service. </w:t>
+      </w:r>
+      <w:r>
+        <w:t xml:space="preserve">For example, the </w:t>
+      </w:r>
+      <w:r>
+        <w:t>B</w:t>
+      </w:r>
+      <w:r>
+        <w:t xml:space="preserve">lood </w:t>
+      </w:r>
+      <w:r>
+        <w:t>P</w:t>
+      </w:r>
+      <w:r>
+        <w:t xml:space="preserve">ressure </w:t>
+      </w:r>
+      <w:r>
+        <w:t>S</w:t>
+      </w:r>
+      <w:r>
+        <w:t>ervice contains three characteristics: Blood Pressure Measurement, Intermediate Cuff Pressure, and Blood Pressure Feature.</w:t>
+      </w:r>
+      <w:r>
+        <w:t xml:space="preserve"> Each of these is related to blood pressure measurement but will contain different information.</w:t>
+      </w:r>
+    </w:p>
+    <w:p>
+      <w:r>
+        <w:t>Like profiles and services, characteristics also have UUIDs.</w:t>
+      </w:r>
+    </w:p>
+    <w:p>
+      <w:pPr>
+        <w:pStyle w:val="Heading2"/>
+      </w:pPr>
+      <w:r>
+        <w:t>Attributes</w:t>
+      </w:r>
+    </w:p>
+    <w:p>
+      <w:r>
+        <w:t>A characteristic is collection of attributes. An attribute specifies the format of the data and contains the data itself as a series of fields. For example, the Blood Pressure Measurement Characteristic contains an attribute structure with the fields Flags, Measurement Compound Value, etc.  The exact fields included and the units used to represent the data in each field are specified by the Flags field. In that way, by reading the flags, both devices know what data is in the GATT DB and how it is represented.</w:t>
+      </w:r>
+    </w:p>
+    <w:p>
+      <w:pPr>
+        <w:pStyle w:val="Heading1"/>
+      </w:pPr>
+      <w:bookmarkStart w:id="4" w:name="_Toc504054398"/>
+      <w:r>
+        <w:t>Attribute Protocol (ATT)</w:t>
+      </w:r>
+    </w:p>
+    <w:p>
+      <w:r>
+        <w:t>The ATT defines the rules for BLE communication. It enables GATT clients to find and access attributes on GATT servers using six operations: Requests, Responses, Commands, Notifications, Indications, and Confirmations. Examples of each operation:</w:t>
+      </w:r>
+    </w:p>
+    <w:p>
+      <w:r>
+        <w:t>GATT Client reads data:</w:t>
+      </w:r>
+    </w:p>
+    <w:p>
+      <w:pPr>
+        <w:pStyle w:val="ListParagraph"/>
+        <w:numPr>
+          <w:ilvl w:val="0"/>
+          <w:numId w:val="13"/>
+        </w:numPr>
+      </w:pPr>
+      <w:r>
+        <w:t xml:space="preserve">Client sends a </w:t>
+      </w:r>
+      <w:r>
+        <w:rPr>
+          <w:u w:val="single"/>
+        </w:rPr>
+        <w:t>Request</w:t>
+      </w:r>
+      <w:r>
+        <w:t xml:space="preserve"> for the data.</w:t>
+      </w:r>
+    </w:p>
+    <w:p>
+      <w:pPr>
+        <w:pStyle w:val="ListParagraph"/>
+        <w:numPr>
+          <w:ilvl w:val="0"/>
+          <w:numId w:val="13"/>
+        </w:numPr>
+      </w:pPr>
+      <w:r>
+        <w:t xml:space="preserve">Server sends a </w:t>
+      </w:r>
+      <w:r>
+        <w:rPr>
+          <w:u w:val="single"/>
+        </w:rPr>
+        <w:t>Response</w:t>
+      </w:r>
+      <w:r>
+        <w:t xml:space="preserve"> with the data.</w:t>
+      </w:r>
+    </w:p>
+    <w:p>
+      <w:r>
+        <w:t>GATT Client writes a value (such as registering for notifications or indications):</w:t>
+      </w:r>
+    </w:p>
+    <w:p>
+      <w:pPr>
+        <w:pStyle w:val="ListParagraph"/>
+        <w:numPr>
+          <w:ilvl w:val="0"/>
+          <w:numId w:val="14"/>
+        </w:numPr>
+      </w:pPr>
+      <w:r>
+        <w:t xml:space="preserve">Client sends a </w:t>
+      </w:r>
+      <w:r>
+        <w:rPr>
+          <w:u w:val="single"/>
+        </w:rPr>
+        <w:t>Command</w:t>
+      </w:r>
+      <w:r>
+        <w:t xml:space="preserve"> to the server.</w:t>
+      </w:r>
+    </w:p>
+    <w:p>
+      <w:pPr>
+        <w:pStyle w:val="ListParagraph"/>
+        <w:numPr>
+          <w:ilvl w:val="0"/>
+          <w:numId w:val="14"/>
+        </w:numPr>
+      </w:pPr>
+      <w:r>
+        <w:t>Server receives the Command.</w:t>
+      </w:r>
+    </w:p>
+    <w:p>
+      <w:r>
+        <w:t>GATT Server sends a notification of new data (assumes client previously asked for notifications):</w:t>
+      </w:r>
+    </w:p>
+    <w:p>
+      <w:pPr>
+        <w:pStyle w:val="ListParagraph"/>
+        <w:numPr>
+          <w:ilvl w:val="0"/>
+          <w:numId w:val="15"/>
+        </w:numPr>
+      </w:pPr>
+      <w:r>
+        <w:t xml:space="preserve">Server sends a </w:t>
+      </w:r>
+      <w:r>
+        <w:rPr>
+          <w:u w:val="single"/>
+        </w:rPr>
+        <w:t>Notification</w:t>
+      </w:r>
+      <w:r>
+        <w:t>.</w:t>
+      </w:r>
+    </w:p>
+    <w:p>
+      <w:pPr>
+        <w:pStyle w:val="ListParagraph"/>
+        <w:numPr>
+          <w:ilvl w:val="0"/>
+          <w:numId w:val="15"/>
+        </w:numPr>
+      </w:pPr>
+      <w:r>
+        <w:t>Client receives the Notification.</w:t>
+      </w:r>
+    </w:p>
+    <w:p>
+      <w:r>
+        <w:t>GATT Server sends an indication of new data (assumes client previously asked for indications):</w:t>
+      </w:r>
+    </w:p>
+    <w:p>
+      <w:pPr>
+        <w:pStyle w:val="ListParagraph"/>
+        <w:numPr>
+          <w:ilvl w:val="0"/>
+          <w:numId w:val="16"/>
+        </w:numPr>
+      </w:pPr>
+      <w:r>
+        <w:t xml:space="preserve">Server sends an </w:t>
+      </w:r>
+      <w:r>
+        <w:rPr>
+          <w:u w:val="single"/>
+        </w:rPr>
+        <w:t>Indication</w:t>
+      </w:r>
+      <w:r>
+        <w:t>.</w:t>
+      </w:r>
+    </w:p>
+    <w:p>
+      <w:pPr>
+        <w:pStyle w:val="ListParagraph"/>
+        <w:numPr>
+          <w:ilvl w:val="0"/>
+          <w:numId w:val="16"/>
+        </w:numPr>
+      </w:pPr>
+      <w:r>
+        <w:t xml:space="preserve">Client receives the Indication and responds with a </w:t>
+      </w:r>
+      <w:r>
+        <w:rPr>
+          <w:u w:val="single"/>
+        </w:rPr>
+        <w:t>Confirmation</w:t>
+      </w:r>
+      <w:r>
+        <w:t>.</w:t>
+      </w:r>
+    </w:p>
+    <w:p>
+      <w:pPr>
+        <w:pStyle w:val="ListParagraph"/>
+        <w:numPr>
+          <w:ilvl w:val="0"/>
+          <w:numId w:val="16"/>
+        </w:numPr>
+      </w:pPr>
+      <w:r>
+        <w:t>Server receives the Confirmation.</w:t>
+      </w:r>
+    </w:p>
+    <w:p>
+      <w:pPr>
+        <w:pStyle w:val="Heading1"/>
+      </w:pPr>
+      <w:r>
+        <w:lastRenderedPageBreak/>
+        <w:t>Security</w:t>
+      </w:r>
+      <w:bookmarkEnd w:id="4"/>
+      <w:r>
+        <w:t xml:space="preserve"> Manager (SM)</w:t>
+      </w:r>
+      <w:r>
+        <w:t>, Pairing and Bonding</w:t>
+      </w:r>
+    </w:p>
+    <w:p>
+      <w:r>
+        <w:t xml:space="preserve">BLE has two security modes, and </w:t>
+      </w:r>
+      <w:r>
+        <w:t>several</w:t>
+      </w:r>
+      <w:r>
+        <w:t xml:space="preserve"> levels in each mode. They are:</w:t>
+      </w:r>
+    </w:p>
+    <w:tbl>
+      <w:tblPr>
+        <w:tblStyle w:val="TableGrid"/>
+        <w:tblW w:w="0" w:type="auto"/>
+        <w:jc w:val="center"/>
+        <w:tblLook w:val="04A0" w:firstRow="1" w:lastRow="0" w:firstColumn="1" w:lastColumn="0" w:noHBand="0" w:noVBand="1"/>
+      </w:tblPr>
+      <w:tblGrid>
+        <w:gridCol w:w="887"/>
+        <w:gridCol w:w="1624"/>
+        <w:gridCol w:w="1625"/>
+        <w:gridCol w:w="1625"/>
+      </w:tblGrid>
+      <w:tr>
+        <w:trPr>
+          <w:jc w:val="center"/>
+        </w:trPr>
+        <w:tc>
+          <w:tcPr>
+            <w:tcW w:w="871" w:type="dxa"/>
+            <w:shd w:val="clear" w:color="auto" w:fill="BFBFBF" w:themeFill="background1" w:themeFillShade="BF"/>
+          </w:tcPr>
+          <w:p>
+            <w:pPr>
+              <w:rPr>
+                <w:b/>
+              </w:rPr>
+            </w:pPr>
+            <w:r>
+              <w:rPr>
+                <w:b/>
+              </w:rPr>
+              <w:t>Security</w:t>
+            </w:r>
+          </w:p>
+        </w:tc>
+        <w:tc>
+          <w:tcPr>
+            <w:tcW w:w="1624" w:type="dxa"/>
+            <w:shd w:val="clear" w:color="auto" w:fill="BFBFBF" w:themeFill="background1" w:themeFillShade="BF"/>
+          </w:tcPr>
+          <w:p>
+            <w:pPr>
+              <w:rPr>
+                <w:b/>
+              </w:rPr>
+            </w:pPr>
+            <w:r>
+              <w:rPr>
+                <w:b/>
+              </w:rPr>
+              <w:t>Level 1</w:t>
+            </w:r>
+          </w:p>
+        </w:tc>
+        <w:tc>
+          <w:tcPr>
+            <w:tcW w:w="1625" w:type="dxa"/>
+            <w:shd w:val="clear" w:color="auto" w:fill="BFBFBF" w:themeFill="background1" w:themeFillShade="BF"/>
+          </w:tcPr>
+          <w:p>
+            <w:pPr>
+              <w:rPr>
+                <w:b/>
+              </w:rPr>
+            </w:pPr>
+            <w:r>
+              <w:rPr>
+                <w:b/>
+              </w:rPr>
+              <w:t>Level 2</w:t>
+            </w:r>
+          </w:p>
+        </w:tc>
+        <w:tc>
+          <w:tcPr>
+            <w:tcW w:w="1625" w:type="dxa"/>
+            <w:shd w:val="clear" w:color="auto" w:fill="BFBFBF" w:themeFill="background1" w:themeFillShade="BF"/>
+          </w:tcPr>
+          <w:p>
+            <w:pPr>
+              <w:rPr>
+                <w:b/>
+              </w:rPr>
+            </w:pPr>
+            <w:r>
+              <w:rPr>
+                <w:b/>
+              </w:rPr>
+              <w:t>Level 3</w:t>
+            </w:r>
+          </w:p>
+        </w:tc>
+      </w:tr>
+      <w:tr>
+        <w:trPr>
+          <w:jc w:val="center"/>
+        </w:trPr>
+        <w:tc>
+          <w:tcPr>
+            <w:tcW w:w="871" w:type="dxa"/>
+          </w:tcPr>
+          <w:p>
+            <w:r>
+              <w:t>Mode 1</w:t>
+            </w:r>
+          </w:p>
+        </w:tc>
+        <w:tc>
+          <w:tcPr>
+            <w:tcW w:w="1624" w:type="dxa"/>
+          </w:tcPr>
+          <w:p>
+            <w:r>
+              <w:t>No security</w:t>
+            </w:r>
+          </w:p>
+        </w:tc>
+        <w:tc>
+          <w:tcPr>
+            <w:tcW w:w="1625" w:type="dxa"/>
+          </w:tcPr>
+          <w:p>
+            <w:r>
+              <w:t>Unauthenticated</w:t>
+            </w:r>
+          </w:p>
+          <w:p>
+            <w:r>
+              <w:t>Encrypted</w:t>
+            </w:r>
+          </w:p>
+        </w:tc>
+        <w:tc>
+          <w:tcPr>
+            <w:tcW w:w="1625" w:type="dxa"/>
+          </w:tcPr>
+          <w:p>
+            <w:r>
+              <w:t>Authenticated</w:t>
+            </w:r>
+          </w:p>
+          <w:p>
+            <w:r>
+              <w:t>Encrypted</w:t>
+            </w:r>
+          </w:p>
+        </w:tc>
+      </w:tr>
+      <w:tr>
+        <w:trPr>
+          <w:jc w:val="center"/>
+        </w:trPr>
+        <w:tc>
+          <w:tcPr>
+            <w:tcW w:w="871" w:type="dxa"/>
+          </w:tcPr>
+          <w:p>
+            <w:r>
+              <w:t>Mode 2</w:t>
+            </w:r>
+          </w:p>
+        </w:tc>
+        <w:tc>
+          <w:tcPr>
+            <w:tcW w:w="1624" w:type="dxa"/>
+          </w:tcPr>
+          <w:p>
+            <w:r>
+              <w:t>Unauthenticated</w:t>
+            </w:r>
+          </w:p>
+          <w:p>
+            <w:r>
+              <w:t>Data Signed</w:t>
+            </w:r>
+          </w:p>
+        </w:tc>
+        <w:tc>
+          <w:tcPr>
+            <w:tcW w:w="1625" w:type="dxa"/>
+          </w:tcPr>
+          <w:p>
+            <w:r>
+              <w:t>Authenticated</w:t>
+            </w:r>
+          </w:p>
+          <w:p>
+            <w:r>
+              <w:t>Data Signed</w:t>
+            </w:r>
+          </w:p>
+        </w:tc>
+        <w:tc>
+          <w:tcPr>
+            <w:tcW w:w="1625" w:type="dxa"/>
+          </w:tcPr>
+          <w:p>
+            <w:r>
+              <w:t>N/A</w:t>
+            </w:r>
+          </w:p>
+        </w:tc>
+      </w:tr>
+    </w:tbl>
+    <w:p>
+      <w:pPr>
+        <w:rPr>
+          <w:color w:val="FF0000"/>
+        </w:rPr>
+      </w:pPr>
+    </w:p>
+    <w:p>
+      <w:r>
+        <w:t>Authentication can be done in one of several ways depending on the capabilities of the devices. The possible capabilities are:</w:t>
+      </w:r>
+    </w:p>
+    <w:p>
+      <w:pPr>
+        <w:pStyle w:val="ListParagraph"/>
+        <w:numPr>
+          <w:ilvl w:val="0"/>
+          <w:numId w:val="17"/>
+        </w:numPr>
+      </w:pPr>
+      <w:r>
+        <w:t>No Input, No Output</w:t>
+      </w:r>
+    </w:p>
+    <w:p>
+      <w:pPr>
+        <w:pStyle w:val="ListParagraph"/>
+        <w:numPr>
+          <w:ilvl w:val="0"/>
+          <w:numId w:val="17"/>
+        </w:numPr>
+      </w:pPr>
+      <w:r>
+        <w:t>Display Only</w:t>
+      </w:r>
+    </w:p>
+    <w:p>
+      <w:pPr>
+        <w:pStyle w:val="ListParagraph"/>
+        <w:numPr>
+          <w:ilvl w:val="0"/>
+          <w:numId w:val="17"/>
+        </w:numPr>
+      </w:pPr>
+      <w:r>
+        <w:t>Display</w:t>
+      </w:r>
+    </w:p>
+    <w:p>
+      <w:pPr>
+        <w:pStyle w:val="ListParagraph"/>
+        <w:numPr>
+          <w:ilvl w:val="0"/>
+          <w:numId w:val="17"/>
+        </w:numPr>
+      </w:pPr>
+      <w:r>
+        <w:t>Display: Yes/No</w:t>
+      </w:r>
+    </w:p>
+    <w:p>
+      <w:pPr>
+        <w:pStyle w:val="ListParagraph"/>
+        <w:numPr>
+          <w:ilvl w:val="0"/>
+          <w:numId w:val="17"/>
+        </w:numPr>
+      </w:pPr>
+      <w:r>
+        <w:t>Keyboard Only</w:t>
+      </w:r>
+    </w:p>
+    <w:p>
+      <w:pPr>
+        <w:rPr>
+          <w:color w:val="FF0000"/>
+        </w:rPr>
+      </w:pPr>
+      <w:r>
+        <w:rPr>
+          <w:color w:val="FF0000"/>
+        </w:rPr>
+        <w:t>Need to understand these better and explain the possible options depending on the capabilities.</w:t>
+      </w:r>
+      <w:r>
+        <w:rPr>
+          <w:color w:val="FF0000"/>
+        </w:rPr>
+        <w:t xml:space="preserve"> What is display only vs. display yes/no vs display?</w:t>
+      </w:r>
+    </w:p>
+    <w:p>
+      <w:pPr>
+        <w:rPr>
+          <w:color w:val="FF0000"/>
+        </w:rPr>
+      </w:pPr>
+      <w:r>
+        <w:rPr>
+          <w:color w:val="FF0000"/>
+        </w:rPr>
+        <w:t>Need to understand/explain what data signed means.</w:t>
+      </w:r>
+      <w:r>
+        <w:rPr>
+          <w:color w:val="FF0000"/>
+        </w:rPr>
+        <w:t xml:space="preserve"> How is this different from encryption?</w:t>
+      </w:r>
+    </w:p>
+    <w:p>
+      <w:pPr>
+        <w:rPr>
+          <w:color w:val="FF0000"/>
+        </w:rPr>
+      </w:pPr>
+      <w:r>
+        <w:rPr>
+          <w:color w:val="FF0000"/>
+        </w:rPr>
+        <w:t>Need details on authentication and encryption schemes.</w:t>
+      </w:r>
+    </w:p>
+    <w:p>
+      <w:r>
+        <w:t>Once two BLE devices have established a connection (including authentication and key exchange if necessary), they are considered Paired. If the authentication information and keys are stored in memory, then the devices are Bonded. Devices that are bonded can connect in the future without going through the pairing process again.</w:t>
+      </w:r>
+    </w:p>
+    <w:p>
+      <w:r>
+        <w:t>The whole process looks like this</w:t>
+      </w:r>
+      <w:r>
+        <w:t>:</w:t>
+      </w:r>
+    </w:p>
+    <w:p>
+      <w:r>
+        <w:lastRenderedPageBreak/>
+        <w:drawing>
+          <wp:inline distT="0" distB="0" distL="0" distR="0" wp14:anchorId="4B49C4D4" wp14:editId="3AD3C283">
+            <wp:extent cx="5943600" cy="3176270"/>
+            <wp:effectExtent l="0" t="0" r="0" b="5080"/>
+            <wp:docPr id="55333" name="Picture 55333"/>
+            <wp:cNvGraphicFramePr>
+              <a:graphicFrameLocks xmlns:a="http://schemas.openxmlformats.org/drawingml/2006/main" noChangeAspect="1"/>
+            </wp:cNvGraphicFramePr>
+            <a:graphic xmlns:a="http://schemas.openxmlformats.org/drawingml/2006/main">
+              <a:graphicData uri="http://schemas.openxmlformats.org/drawingml/2006/picture">
+                <pic:pic xmlns:pic="http://schemas.openxmlformats.org/drawingml/2006/picture">
+                  <pic:nvPicPr>
+                    <pic:cNvPr id="1" name=""/>
+                    <pic:cNvPicPr/>
+                  </pic:nvPicPr>
+                  <pic:blipFill>
+                    <a:blip r:embed="rId12"/>
+                    <a:stretch>
+                      <a:fillRect/>
+                    </a:stretch>
+                  </pic:blipFill>
+                  <pic:spPr>
+                    <a:xfrm>
+                      <a:off x="0" y="0"/>
+                      <a:ext cx="5943600" cy="3176270"/>
+                    </a:xfrm>
+                    <a:prstGeom prst="rect">
+                      <a:avLst/>
+                    </a:prstGeom>
+                  </pic:spPr>
+                </pic:pic>
+              </a:graphicData>
+            </a:graphic>
+          </wp:inline>
+        </w:drawing>
+      </w:r>
+    </w:p>
+    <w:p>
+      <w:r>
+        <w:t>In Bluetooth v4.2, privacy 1.2 was introduced. This involves using a 48-bit resolvable private address (RPA) that can be changed frequently (every 1 second) to prevent tracking. Only peer devices that have the 128-bit identity resolving key (IRK) of a BLE device can connect to it.</w:t>
+      </w:r>
+    </w:p>
+    <w:p>
+      <w:pPr>
+        <w:pStyle w:val="Heading1"/>
+      </w:pPr>
+      <w:bookmarkStart w:id="5" w:name="_Toc504054399"/>
+      <w:r>
+        <w:t>CySmart</w:t>
+      </w:r>
+      <w:bookmarkEnd w:id="5"/>
+    </w:p>
+    <w:p>
+      <w:r>
+        <w:t>Cypress provides a PC and mobile device application (Android and iOS) called CySmart which can be used to scan, connect, and interact with services, characteristics, and attributes of BLE devices.</w:t>
+      </w:r>
+    </w:p>
+    <w:p>
+      <w:pPr>
+        <w:pStyle w:val="Heading2"/>
+      </w:pPr>
+      <w:r>
+        <w:t>CySmart PC Application</w:t>
+      </w:r>
+    </w:p>
+    <w:p>
+      <w:pPr>
+        <w:keepNext/>
+      </w:pPr>
+      <w:r>
+        <w:t>To use the CySmart PC Application, a CY5670 CySmart USB Dongle is required. When CySmart is started, it will search for supported targets and will display the results. Select the dongle that you want to use and click on “Connect”.</w:t>
+      </w:r>
+    </w:p>
+    <w:p>
+      <w:pPr>
+        <w:jc w:val="center"/>
+      </w:pPr>
+      <w:r>
+        <w:rPr>
+          <w:noProof/>
+        </w:rPr>
+        <w:drawing>
+          <wp:inline distT="0" distB="0" distL="0" distR="0" wp14:anchorId="027C91F9" wp14:editId="15BAD179">
+            <wp:extent cx="2855400" cy="1954335"/>
+            <wp:effectExtent l="0" t="0" r="2540" b="8255"/>
+            <wp:docPr id="55335" name="Picture 55335"/>
+            <wp:cNvGraphicFramePr>
+              <a:graphicFrameLocks xmlns:a="http://schemas.openxmlformats.org/drawingml/2006/main" noChangeAspect="1"/>
+            </wp:cNvGraphicFramePr>
+            <a:graphic xmlns:a="http://schemas.openxmlformats.org/drawingml/2006/main">
+              <a:graphicData uri="http://schemas.openxmlformats.org/drawingml/2006/picture">
+                <pic:pic xmlns:pic="http://schemas.openxmlformats.org/drawingml/2006/picture">
+                  <pic:nvPicPr>
+                    <pic:cNvPr id="1" name=""/>
+                    <pic:cNvPicPr/>
+                  </pic:nvPicPr>
+                  <pic:blipFill>
+                    <a:blip r:embed="rId13"/>
+                    <a:stretch>
+                      <a:fillRect/>
+                    </a:stretch>
+                  </pic:blipFill>
+                  <pic:spPr>
+                    <a:xfrm>
+                      <a:off x="0" y="0"/>
+                      <a:ext cx="2860563" cy="1957869"/>
+                    </a:xfrm>
+                    <a:prstGeom prst="rect">
+                      <a:avLst/>
+                    </a:prstGeom>
+                  </pic:spPr>
+                </pic:pic>
+              </a:graphicData>
+            </a:graphic>
+          </wp:inline>
+        </w:drawing>
+      </w:r>
+    </w:p>
+    <w:p>
+      <w:r>
+        <w:lastRenderedPageBreak/>
+        <w:t>Once a dongle is selected, the main window will open as shown below. Click on “Start Scan” to search for advertising BLE devices.</w:t>
+      </w:r>
+    </w:p>
+    <w:p>
+      <w:pPr>
+        <w:jc w:val="center"/>
+      </w:pPr>
+      <w:r>
+        <w:rPr>
+          <w:noProof/>
+        </w:rPr>
+        <w:drawing>
+          <wp:inline distT="0" distB="0" distL="0" distR="0" wp14:anchorId="01EC3132" wp14:editId="07210543">
+            <wp:extent cx="4700016" cy="3282696"/>
+            <wp:effectExtent l="0" t="0" r="5715" b="0"/>
+            <wp:docPr id="55336" name="Picture 55336"/>
+            <wp:cNvGraphicFramePr>
+              <a:graphicFrameLocks xmlns:a="http://schemas.openxmlformats.org/drawingml/2006/main" noChangeAspect="1"/>
+            </wp:cNvGraphicFramePr>
+            <a:graphic xmlns:a="http://schemas.openxmlformats.org/drawingml/2006/main">
+              <a:graphicData uri="http://schemas.openxmlformats.org/drawingml/2006/picture">
+                <pic:pic xmlns:pic="http://schemas.openxmlformats.org/drawingml/2006/picture">
+                  <pic:nvPicPr>
+                    <pic:cNvPr id="1" name=""/>
+                    <pic:cNvPicPr/>
+                  </pic:nvPicPr>
+                  <pic:blipFill>
+                    <a:blip r:embed="rId14"/>
+                    <a:stretch>
+                      <a:fillRect/>
+                    </a:stretch>
+                  </pic:blipFill>
+                  <pic:spPr>
+                    <a:xfrm>
+                      <a:off x="0" y="0"/>
+                      <a:ext cx="4700016" cy="3282696"/>
+                    </a:xfrm>
+                    <a:prstGeom prst="rect">
+                      <a:avLst/>
+                    </a:prstGeom>
+                  </pic:spPr>
+                </pic:pic>
+              </a:graphicData>
+            </a:graphic>
+          </wp:inline>
+        </w:drawing>
+      </w:r>
+    </w:p>
+    <w:p>
+      <w:r>
+        <w:t>Once the device that you want to connect to appears, click on it. You can then see its Advertisement data and Scan response data in the right-hand window. Click “Con</w:t>
+      </w:r>
+      <w:r>
+        <w:t>nect” to connect to the device.</w:t>
+      </w:r>
+    </w:p>
+    <w:p>
+      <w:pPr>
+        <w:jc w:val="center"/>
+      </w:pPr>
+      <w:r>
+        <w:rPr>
+          <w:noProof/>
+        </w:rPr>
+        <w:drawing>
+          <wp:inline distT="0" distB="0" distL="0" distR="0" wp14:anchorId="5B7C9A6E" wp14:editId="026F9E87">
+            <wp:extent cx="4690872" cy="3273552"/>
+            <wp:effectExtent l="0" t="0" r="0" b="3175"/>
+            <wp:docPr id="55337" name="Picture 55337"/>
+            <wp:cNvGraphicFramePr>
+              <a:graphicFrameLocks xmlns:a="http://schemas.openxmlformats.org/drawingml/2006/main" noChangeAspect="1"/>
+            </wp:cNvGraphicFramePr>
+            <a:graphic xmlns:a="http://schemas.openxmlformats.org/drawingml/2006/main">
+              <a:graphicData uri="http://schemas.openxmlformats.org/drawingml/2006/picture">
+                <pic:pic xmlns:pic="http://schemas.openxmlformats.org/drawingml/2006/picture">
+                  <pic:nvPicPr>
+                    <pic:cNvPr id="1" name=""/>
+                    <pic:cNvPicPr/>
+                  </pic:nvPicPr>
+                  <pic:blipFill>
+                    <a:blip r:embed="rId15"/>
+                    <a:stretch>
+                      <a:fillRect/>
+                    </a:stretch>
+                  </pic:blipFill>
+                  <pic:spPr>
+                    <a:xfrm>
+                      <a:off x="0" y="0"/>
+                      <a:ext cx="4690872" cy="3273552"/>
+                    </a:xfrm>
+                    <a:prstGeom prst="rect">
+                      <a:avLst/>
+                    </a:prstGeom>
+                  </pic:spPr>
+                </pic:pic>
+              </a:graphicData>
+            </a:graphic>
+          </wp:inline>
+        </w:drawing>
+      </w:r>
+    </w:p>
+    <w:p>
+      <w:r>
+        <w:lastRenderedPageBreak/>
+        <w:t>Once the device is connected, click on “</w:t>
+      </w:r>
+      <w:r>
+        <w:t>Discover All Attributes</w:t>
+      </w:r>
+      <w:r>
+        <w:t>”.</w:t>
+      </w:r>
+      <w:r>
+        <w:t xml:space="preserve"> </w:t>
+      </w:r>
+      <w:r>
+        <w:t xml:space="preserve">Once that is complete, you will see a representation of all services, characteristics, and attributes from the GATT database. You can read and write values </w:t>
+      </w:r>
+      <w:r>
+        <w:t xml:space="preserve">by clicking on an attribute and </w:t>
+      </w:r>
+      <w:r>
+        <w:t xml:space="preserve">using the </w:t>
+      </w:r>
+      <w:r>
+        <w:t xml:space="preserve">buttons in the </w:t>
+      </w:r>
+      <w:r>
+        <w:t xml:space="preserve">right-hand window. Click “Enable All Notifications” if you want to see real-time </w:t>
+      </w:r>
+      <w:r>
+        <w:t xml:space="preserve">value </w:t>
+      </w:r>
+      <w:r>
+        <w:t>updates in the left-hand window for characteristics that have notification capability.</w:t>
+      </w:r>
+    </w:p>
+    <w:p>
+      <w:pPr>
+        <w:jc w:val="center"/>
+      </w:pPr>
+      <w:r>
+        <w:rPr>
+          <w:noProof/>
+        </w:rPr>
+        <w:drawing>
+          <wp:inline distT="0" distB="0" distL="0" distR="0" wp14:anchorId="39163C6A" wp14:editId="54CDABB5">
+            <wp:extent cx="4700016" cy="3685032"/>
+            <wp:effectExtent l="0" t="0" r="5715" b="0"/>
+            <wp:docPr id="55348" name="Picture 55348"/>
+            <wp:cNvGraphicFramePr>
+              <a:graphicFrameLocks xmlns:a="http://schemas.openxmlformats.org/drawingml/2006/main" noChangeAspect="1"/>
+            </wp:cNvGraphicFramePr>
+            <a:graphic xmlns:a="http://schemas.openxmlformats.org/drawingml/2006/main">
+              <a:graphicData uri="http://schemas.openxmlformats.org/drawingml/2006/picture">
+                <pic:pic xmlns:pic="http://schemas.openxmlformats.org/drawingml/2006/picture">
+                  <pic:nvPicPr>
+                    <pic:cNvPr id="1" name=""/>
+                    <pic:cNvPicPr/>
+                  </pic:nvPicPr>
+                  <pic:blipFill>
+                    <a:blip r:embed="rId16"/>
+                    <a:stretch>
+                      <a:fillRect/>
+                    </a:stretch>
+                  </pic:blipFill>
+                  <pic:spPr>
+                    <a:xfrm>
+                      <a:off x="0" y="0"/>
+                      <a:ext cx="4700016" cy="3685032"/>
+                    </a:xfrm>
+                    <a:prstGeom prst="rect">
+                      <a:avLst/>
+                    </a:prstGeom>
+                  </pic:spPr>
+                </pic:pic>
+              </a:graphicData>
+            </a:graphic>
+          </wp:inline>
+        </w:drawing>
+      </w:r>
+    </w:p>
+    <w:p>
+      <w:pPr>
+        <w:pStyle w:val="Heading2"/>
+      </w:pPr>
+      <w:r>
+        <w:t>CySmart Mobile Application</w:t>
+      </w:r>
+    </w:p>
+    <w:p>
+      <w:pPr>
+        <w:keepNext/>
+      </w:pPr>
+      <w:r>
+        <w:t>The CySmart mobile application is available on the Google Play store and the Apple App store. The app can connect and interact with any connectable BLE device. It supports specialized screens for many of the BLE adopted services and a few Cypress custom services</w:t>
+      </w:r>
+      <w:r>
+        <w:t xml:space="preserve"> such as CapSense and RGB LED control</w:t>
+      </w:r>
+      <w:r>
+        <w:t>. In addition, there is a GATT database bro</w:t>
+      </w:r>
+      <w:bookmarkStart w:id="6" w:name="_GoBack"/>
+      <w:bookmarkEnd w:id="6"/>
+      <w:r>
+        <w:t>wser that can be used to read and write attributes for all services even if they are not supported with specialized screens.</w:t>
+      </w:r>
+    </w:p>
+    <w:p>
+      <w:r>
+        <w:rPr>
+          <w:noProof/>
+        </w:rPr>
+        <w:drawing>
+          <wp:inline distT="0" distB="0" distL="0" distR="0" wp14:anchorId="53D7C37A" wp14:editId="0EC36272">
+            <wp:extent cx="978408" cy="1664208"/>
+            <wp:effectExtent l="0" t="0" r="0" b="0"/>
+            <wp:docPr id="55349" name="Picture 55349"/>
+            <wp:cNvGraphicFramePr>
+              <a:graphicFrameLocks xmlns:a="http://schemas.openxmlformats.org/drawingml/2006/main" noChangeAspect="1"/>
+            </wp:cNvGraphicFramePr>
+            <a:graphic xmlns:a="http://schemas.openxmlformats.org/drawingml/2006/main">
+              <a:graphicData uri="http://schemas.openxmlformats.org/drawingml/2006/picture">
+                <pic:pic xmlns:pic="http://schemas.openxmlformats.org/drawingml/2006/picture">
+                  <pic:nvPicPr>
+                    <pic:cNvPr id="1" name=""/>
+                    <pic:cNvPicPr/>
+                  </pic:nvPicPr>
+                  <pic:blipFill>
+                    <a:blip r:embed="rId17"/>
+                    <a:stretch>
+                      <a:fillRect/>
+                    </a:stretch>
+                  </pic:blipFill>
+                  <pic:spPr>
+                    <a:xfrm>
+                      <a:off x="0" y="0"/>
+                      <a:ext cx="978408" cy="1664208"/>
+                    </a:xfrm>
+                    <a:prstGeom prst="rect">
+                      <a:avLst/>
+                    </a:prstGeom>
+                  </pic:spPr>
+                </pic:pic>
+              </a:graphicData>
+            </a:graphic>
+          </wp:inline>
+        </w:drawing>
+      </w:r>
+      <w:r>
+        <w:t xml:space="preserve">   </w:t>
+      </w:r>
+      <w:r>
+        <w:rPr>
+          <w:noProof/>
+        </w:rPr>
+        <w:drawing>
+          <wp:inline distT="0" distB="0" distL="0" distR="0" wp14:anchorId="1BF724F6" wp14:editId="35448841">
+            <wp:extent cx="978408" cy="1673352"/>
+            <wp:effectExtent l="0" t="0" r="0" b="3175"/>
+            <wp:docPr id="55350" name="Picture 55350"/>
+            <wp:cNvGraphicFramePr>
+              <a:graphicFrameLocks xmlns:a="http://schemas.openxmlformats.org/drawingml/2006/main" noChangeAspect="1"/>
+            </wp:cNvGraphicFramePr>
+            <a:graphic xmlns:a="http://schemas.openxmlformats.org/drawingml/2006/main">
+              <a:graphicData uri="http://schemas.openxmlformats.org/drawingml/2006/picture">
+                <pic:pic xmlns:pic="http://schemas.openxmlformats.org/drawingml/2006/picture">
+                  <pic:nvPicPr>
+                    <pic:cNvPr id="1" name=""/>
+                    <pic:cNvPicPr/>
+                  </pic:nvPicPr>
+                  <pic:blipFill>
+                    <a:blip r:embed="rId18"/>
+                    <a:stretch>
+                      <a:fillRect/>
+                    </a:stretch>
+                  </pic:blipFill>
+                  <pic:spPr>
+                    <a:xfrm>
+                      <a:off x="0" y="0"/>
+                      <a:ext cx="978408" cy="1673352"/>
+                    </a:xfrm>
+                    <a:prstGeom prst="rect">
+                      <a:avLst/>
+                    </a:prstGeom>
+                  </pic:spPr>
+                </pic:pic>
+              </a:graphicData>
+            </a:graphic>
+          </wp:inline>
+        </w:drawing>
+      </w:r>
+      <w:r>
+        <w:t xml:space="preserve">   </w:t>
+      </w:r>
+      <w:r>
+        <w:rPr>
+          <w:noProof/>
+        </w:rPr>
+        <w:drawing>
+          <wp:inline distT="0" distB="0" distL="0" distR="0" wp14:anchorId="180ABD1B" wp14:editId="400C858E">
+            <wp:extent cx="995314" cy="1679592"/>
+            <wp:effectExtent l="0" t="0" r="0" b="0"/>
+            <wp:docPr id="55351" name="Picture 55351"/>
+            <wp:cNvGraphicFramePr>
+              <a:graphicFrameLocks xmlns:a="http://schemas.openxmlformats.org/drawingml/2006/main" noChangeAspect="1"/>
+            </wp:cNvGraphicFramePr>
+            <a:graphic xmlns:a="http://schemas.openxmlformats.org/drawingml/2006/main">
+              <a:graphicData uri="http://schemas.openxmlformats.org/drawingml/2006/picture">
+                <pic:pic xmlns:pic="http://schemas.openxmlformats.org/drawingml/2006/picture">
+                  <pic:nvPicPr>
+                    <pic:cNvPr id="1" name=""/>
+                    <pic:cNvPicPr/>
+                  </pic:nvPicPr>
+                  <pic:blipFill>
+                    <a:blip r:embed="rId19"/>
+                    <a:stretch>
+                      <a:fillRect/>
+                    </a:stretch>
+                  </pic:blipFill>
+                  <pic:spPr>
+                    <a:xfrm>
+                      <a:off x="0" y="0"/>
+                      <a:ext cx="998933" cy="1685699"/>
+                    </a:xfrm>
+                    <a:prstGeom prst="rect">
+                      <a:avLst/>
+                    </a:prstGeom>
+                  </pic:spPr>
+                </pic:pic>
+              </a:graphicData>
+            </a:graphic>
+          </wp:inline>
+        </w:drawing>
+      </w:r>
+      <w:r>
+        <w:t xml:space="preserve">   </w:t>
+      </w:r>
+      <w:r>
+        <w:rPr>
+          <w:noProof/>
+        </w:rPr>
+        <w:drawing>
+          <wp:inline distT="0" distB="0" distL="0" distR="0" wp14:anchorId="32CDCF72" wp14:editId="50110359">
+            <wp:extent cx="972061" cy="1666391"/>
+            <wp:effectExtent l="0" t="0" r="0" b="0"/>
+            <wp:docPr id="55352" name="Picture 55352"/>
+            <wp:cNvGraphicFramePr>
+              <a:graphicFrameLocks xmlns:a="http://schemas.openxmlformats.org/drawingml/2006/main" noChangeAspect="1"/>
+            </wp:cNvGraphicFramePr>
+            <a:graphic xmlns:a="http://schemas.openxmlformats.org/drawingml/2006/main">
+              <a:graphicData uri="http://schemas.openxmlformats.org/drawingml/2006/picture">
+                <pic:pic xmlns:pic="http://schemas.openxmlformats.org/drawingml/2006/picture">
+                  <pic:nvPicPr>
+                    <pic:cNvPr id="1" name=""/>
+                    <pic:cNvPicPr/>
+                  </pic:nvPicPr>
+                  <pic:blipFill>
+                    <a:blip r:embed="rId20"/>
+                    <a:stretch>
+                      <a:fillRect/>
+                    </a:stretch>
+                  </pic:blipFill>
+                  <pic:spPr>
+                    <a:xfrm>
+                      <a:off x="0" y="0"/>
+                      <a:ext cx="978517" cy="1677459"/>
+                    </a:xfrm>
+                    <a:prstGeom prst="rect">
+                      <a:avLst/>
+                    </a:prstGeom>
+                  </pic:spPr>
+                </pic:pic>
+              </a:graphicData>
+            </a:graphic>
+          </wp:inline>
+        </w:drawing>
+      </w:r>
+      <w:r>
+        <w:t xml:space="preserve">   </w:t>
+      </w:r>
+      <w:r>
+        <w:rPr>
+          <w:noProof/>
+        </w:rPr>
+        <w:drawing>
+          <wp:inline distT="0" distB="0" distL="0" distR="0" wp14:anchorId="4C5742C8" wp14:editId="1AFDCB8F">
+            <wp:extent cx="1003130" cy="1703429"/>
+            <wp:effectExtent l="0" t="0" r="6985" b="0"/>
+            <wp:docPr id="55353" name="Picture 55353"/>
+            <wp:cNvGraphicFramePr>
+              <a:graphicFrameLocks xmlns:a="http://schemas.openxmlformats.org/drawingml/2006/main" noChangeAspect="1"/>
+            </wp:cNvGraphicFramePr>
+            <a:graphic xmlns:a="http://schemas.openxmlformats.org/drawingml/2006/main">
+              <a:graphicData uri="http://schemas.openxmlformats.org/drawingml/2006/picture">
+                <pic:pic xmlns:pic="http://schemas.openxmlformats.org/drawingml/2006/picture">
+                  <pic:nvPicPr>
+                    <pic:cNvPr id="1" name=""/>
+                    <pic:cNvPicPr/>
+                  </pic:nvPicPr>
+                  <pic:blipFill>
+                    <a:blip r:embed="rId21"/>
+                    <a:stretch>
+                      <a:fillRect/>
+                    </a:stretch>
+                  </pic:blipFill>
+                  <pic:spPr>
+                    <a:xfrm>
+                      <a:off x="0" y="0"/>
+                      <a:ext cx="1006938" cy="1709895"/>
+                    </a:xfrm>
+                    <a:prstGeom prst="rect">
+                      <a:avLst/>
+                    </a:prstGeom>
+                  </pic:spPr>
+                </pic:pic>
+              </a:graphicData>
+            </a:graphic>
+          </wp:inline>
+        </w:drawing>
+      </w:r>
+    </w:p>
+    <w:p>
+      <w:pPr>
+        <w:pStyle w:val="Heading1"/>
+      </w:pPr>
+      <w:bookmarkStart w:id="7" w:name="_Toc504054401"/>
+      <w:r>
+        <w:lastRenderedPageBreak/>
+        <w:t>Using BLE in WICED Studio</w:t>
+      </w:r>
+      <w:bookmarkEnd w:id="7"/>
+    </w:p>
+    <w:p>
+      <w:pPr>
+        <w:pStyle w:val="Heading2"/>
+      </w:pPr>
+      <w:r>
+        <w:t>Documentation</w:t>
+      </w:r>
+    </w:p>
+    <w:p>
+      <w:pPr>
+        <w:keepNext/>
+      </w:pPr>
+      <w:r>
+        <w:t>The relevant documentation for Bluetooth functions are in the WICED SDK documentation under Components</w:t>
+      </w:r>
+      <w:r>
+        <w:sym w:font="Wingdings" w:char="F0E0"/>
+      </w:r>
+      <w:r>
+        <w:t>Bluetooth.</w:t>
+      </w:r>
+    </w:p>
+    <w:p>
+      <w:r>
+        <w:rPr>
+          <w:noProof/>
+        </w:rPr>
+        <w:drawing>
+          <wp:inline distT="0" distB="0" distL="0" distR="0" wp14:anchorId="134D88B1" wp14:editId="32818849">
+            <wp:extent cx="5943600" cy="3884930"/>
+            <wp:effectExtent l="0" t="0" r="0" b="1270"/>
+            <wp:docPr id="4" name="Picture 4"/>
+            <wp:cNvGraphicFramePr>
+              <a:graphicFrameLocks xmlns:a="http://schemas.openxmlformats.org/drawingml/2006/main" noChangeAspect="1"/>
+            </wp:cNvGraphicFramePr>
+            <a:graphic xmlns:a="http://schemas.openxmlformats.org/drawingml/2006/main">
+              <a:graphicData uri="http://schemas.openxmlformats.org/drawingml/2006/picture">
+                <pic:pic xmlns:pic="http://schemas.openxmlformats.org/drawingml/2006/picture">
+                  <pic:nvPicPr>
+                    <pic:cNvPr id="1" name=""/>
+                    <pic:cNvPicPr/>
+                  </pic:nvPicPr>
+                  <pic:blipFill>
+                    <a:blip r:embed="rId22"/>
                     <a:stretch>
                       <a:fillRect/>
                     </a:stretch>
@@ -1767,181 +3443,162 @@
     </w:p>
     <w:p>
       <w:pPr>
-        <w:pStyle w:val="Heading1"/>
-      </w:pPr>
-      <w:bookmarkStart w:id="9" w:name="_Toc504054400"/>
-      <w:r>
-        <w:t>Advanced Topics</w:t>
-      </w:r>
-      <w:bookmarkEnd w:id="9"/>
-    </w:p>
-    <w:p>
-      <w:r>
-        <w:t>DTM – Direct Test Mode</w:t>
-      </w:r>
-    </w:p>
-    <w:p>
-      <w:r>
-        <w:t>HCI - Host Control Interface</w:t>
-      </w:r>
-    </w:p>
-    <w:p>
-      <w:r>
-        <w:t>OTA updates</w:t>
-      </w:r>
-    </w:p>
-    <w:p>
-      <w:r>
-        <w:t>Multi-role devices</w:t>
-      </w:r>
-    </w:p>
-    <w:p>
-      <w:r>
-        <w:t>Mesh</w:t>
-      </w:r>
-    </w:p>
-    <w:p>
-      <w:pPr>
-        <w:rPr>
-          <w:rFonts w:ascii="Cambria" w:eastAsia="Times New Roman" w:hAnsi="Cambria"/>
-          <w:b/>
-          <w:bCs/>
-          <w:color w:val="4F81BD"/>
-          <w:sz w:val="26"/>
-          <w:szCs w:val="26"/>
-        </w:rPr>
-      </w:pPr>
-      <w:r>
-        <w:br w:type="page"/>
-      </w:r>
-    </w:p>
-    <w:p>
-      <w:pPr>
-        <w:pStyle w:val="Heading1"/>
-      </w:pPr>
-      <w:bookmarkStart w:id="10" w:name="_Toc504054403"/>
-      <w:r>
-        <w:lastRenderedPageBreak/>
-        <w:t>Exercise(s)</w:t>
-      </w:r>
-      <w:bookmarkEnd w:id="10"/>
-    </w:p>
-    <w:p>
-      <w:pPr>
-        <w:pStyle w:val="Exercise"/>
-      </w:pPr>
-      <w:bookmarkStart w:id="11" w:name="_Toc504054404"/>
-      <w:r>
-        <w:t>Create a BLE Advertiser</w:t>
-      </w:r>
-      <w:bookmarkEnd w:id="11"/>
-    </w:p>
-    <w:p/>
-    <w:p>
-      <w:pPr>
-        <w:pStyle w:val="Exercise"/>
-      </w:pPr>
-      <w:bookmarkStart w:id="12" w:name="_Toc504054405"/>
-      <w:r>
-        <w:t>Connect using BLE</w:t>
-      </w:r>
-      <w:bookmarkEnd w:id="12"/>
-    </w:p>
-    <w:p/>
-    <w:p>
-      <w:pPr>
-        <w:pStyle w:val="Exercise"/>
-      </w:pPr>
-      <w:bookmarkStart w:id="13" w:name="_Toc504054406"/>
-      <w:r>
-        <w:t>Save BLE Bonding Information</w:t>
-      </w:r>
-      <w:bookmarkEnd w:id="13"/>
-    </w:p>
-    <w:p/>
-    <w:p>
-      <w:pPr>
-        <w:pStyle w:val="Exercise"/>
-      </w:pPr>
-      <w:bookmarkStart w:id="14" w:name="_Toc504054407"/>
-      <w:r>
-        <w:t>Add a Pairing Key</w:t>
-      </w:r>
-      <w:bookmarkEnd w:id="14"/>
-    </w:p>
-    <w:p/>
-    <w:p>
-      <w:pPr>
-        <w:pStyle w:val="Exercise"/>
-      </w:pPr>
-      <w:bookmarkStart w:id="15" w:name="_Toc504054408"/>
-      <w:r>
-        <w:t xml:space="preserve">(Advanced) Join a BLE Mesh </w:t>
-      </w:r>
-      <w:proofErr w:type="gramStart"/>
-      <w:r>
-        <w:t>Network</w:t>
+        <w:pStyle w:val="Heading2"/>
+      </w:pPr>
+      <w:r>
+        <w:t>Bluetooth Stack Initialization and Callback</w:t>
+      </w:r>
+    </w:p>
+    <w:p>
+      <w:pPr>
+        <w:rPr>
+          <w:color w:val="FF0000"/>
+        </w:rPr>
+      </w:pPr>
+      <w:r>
+        <w:rPr>
+          <w:color w:val="FF0000"/>
+        </w:rPr>
+        <w:t>Same as Classic Bluetooth</w:t>
+      </w:r>
+      <w:r>
+        <w:rPr>
+          <w:color w:val="FF0000"/>
+        </w:rPr>
+        <w:t>?</w:t>
+      </w:r>
+      <w:r>
+        <w:rPr>
+          <w:color w:val="FF0000"/>
+        </w:rPr>
+        <w:t xml:space="preserve"> – move or copy to here or put in a separate document?</w:t>
+      </w:r>
+    </w:p>
+    <w:p>
+      <w:pPr>
+        <w:pStyle w:val="Heading2"/>
+      </w:pPr>
+      <w:r>
+        <w:t>GATT Database Functions</w:t>
+      </w:r>
+    </w:p>
+    <w:p>
+      <w:pPr>
+        <w:rPr>
+          <w:color w:val="FF0000"/>
+        </w:rPr>
+      </w:pPr>
+      <w:r>
+        <w:rPr>
+          <w:color w:val="FF0000"/>
+        </w:rPr>
+        <w:t>Need to validate writes are allowed</w:t>
+      </w:r>
+      <w:r>
+        <w:rPr>
+          <w:color w:val="FF0000"/>
+        </w:rPr>
+        <w:t xml:space="preserve"> before writing the database</w:t>
+      </w:r>
+      <w:r>
+        <w:rPr>
+          <w:color w:val="FF0000"/>
+        </w:rPr>
+        <w:t xml:space="preserve">. Need to send notifications/indications and look for indication </w:t>
+      </w:r>
+      <w:r>
+        <w:rPr>
+          <w:color w:val="FF0000"/>
+        </w:rPr>
+        <w:t>confirmation</w:t>
+      </w:r>
+      <w:r>
+        <w:rPr>
+          <w:color w:val="FF0000"/>
+        </w:rPr>
+        <w:t xml:space="preserve"> – if not</w:t>
+      </w:r>
+      <w:r>
+        <w:rPr>
+          <w:color w:val="FF0000"/>
+        </w:rPr>
+        <w:t xml:space="preserve"> do we</w:t>
+      </w:r>
+      <w:r>
+        <w:rPr>
+          <w:color w:val="FF0000"/>
+        </w:rPr>
+        <w:t xml:space="preserve"> need to re-send</w:t>
+      </w:r>
+      <w:r>
+        <w:rPr>
+          <w:color w:val="FF0000"/>
+        </w:rPr>
+        <w:t xml:space="preserve"> (timeout?)</w:t>
+      </w:r>
+    </w:p>
+    <w:p>
+      <w:pPr>
+        <w:pStyle w:val="Heading2"/>
+      </w:pPr>
+      <w:r>
+        <w:t>Example Applications</w:t>
+      </w:r>
+    </w:p>
+    <w:p>
+      <w:r>
+        <w:t xml:space="preserve">The WICED Studio SDK contains a wealth of example snip and demo applications to illustrate how to use various </w:t>
+      </w:r>
+      <w:r>
+        <w:t>BLE</w:t>
       </w:r>
       <w:r>
         <w:t xml:space="preserve"> </w:t>
       </w:r>
       <w:r>
-        <w:rPr>
-          <w:color w:val="FF0000"/>
-        </w:rPr>
-        <w:t>???</w:t>
-      </w:r>
-      <w:bookmarkEnd w:id="15"/>
-      <w:proofErr w:type="gramEnd"/>
-    </w:p>
-    <w:p/>
-    <w:p>
-      <w:pPr>
-        <w:rPr>
-          <w:rFonts w:eastAsia="Times New Roman"/>
-          <w:b/>
-          <w:bCs/>
-          <w:color w:val="1F4E79" w:themeColor="accent1" w:themeShade="80"/>
-          <w:sz w:val="28"/>
-          <w:szCs w:val="28"/>
-        </w:rPr>
-      </w:pPr>
-      <w:r>
-        <w:br w:type="page"/>
-      </w:r>
-    </w:p>
-    <w:p>
-      <w:pPr>
-        <w:pStyle w:val="Heading1"/>
-      </w:pPr>
-      <w:bookmarkStart w:id="16" w:name="_Toc504054409"/>
-      <w:r>
-        <w:lastRenderedPageBreak/>
-        <w:t>Related Example “Apps”</w:t>
-      </w:r>
-      <w:bookmarkEnd w:id="16"/>
+        <w:t>features</w:t>
+      </w:r>
+      <w:r>
+        <w:t>. It is always recommended to start a new application based on one of the provided examples</w:t>
+      </w:r>
+      <w:r>
+        <w:t xml:space="preserve"> or by using </w:t>
+      </w:r>
+      <w:r>
+        <w:rPr>
+          <w:i/>
+        </w:rPr>
+        <w:t>WICED Bluetooth Designer</w:t>
+      </w:r>
+      <w:r>
+        <w:t xml:space="preserve"> (discussed in the next section) to simplify and speed up development.</w:t>
+      </w:r>
+    </w:p>
+    <w:p>
+      <w:r>
+        <w:t>Some of the example applications provided in the WICED Studio SDK are described below.</w:t>
+      </w:r>
     </w:p>
     <w:tbl>
       <w:tblPr>
         <w:tblStyle w:val="TableGrid"/>
-        <w:tblW w:w="6561" w:type="dxa"/>
+        <w:tblW w:w="0" w:type="auto"/>
         <w:tblLook w:val="04A0" w:firstRow="1" w:lastRow="0" w:firstColumn="1" w:lastColumn="0" w:noHBand="0" w:noVBand="1"/>
       </w:tblPr>
       <w:tblGrid>
-        <w:gridCol w:w="2434"/>
-        <w:gridCol w:w="4127"/>
+        <w:gridCol w:w="2435"/>
+        <w:gridCol w:w="1882"/>
+        <w:gridCol w:w="1310"/>
+        <w:gridCol w:w="3949"/>
       </w:tblGrid>
       <w:tr>
-        <w:trPr>
-          <w:trHeight w:val="356"/>
-        </w:trPr>
-        <w:tc>
-          <w:tcPr>
-            <w:tcW w:w="1191" w:type="dxa"/>
+        <w:tc>
+          <w:tcPr>
+            <w:tcW w:w="2435" w:type="dxa"/>
+            <w:shd w:val="clear" w:color="auto" w:fill="BFBFBF" w:themeFill="background1" w:themeFillShade="BF"/>
           </w:tcPr>
           <w:p>
             <w:pPr>
-              <w:jc w:val="center"/>
               <w:rPr>
                 <w:b/>
               </w:rPr>
@@ -1950,17 +3607,18 @@
               <w:rPr>
                 <w:b/>
               </w:rPr>
-              <w:t>App Name</w:t>
+              <w:lastRenderedPageBreak/>
+              <w:t>Application Name</w:t>
             </w:r>
           </w:p>
         </w:tc>
         <w:tc>
           <w:tcPr>
-            <w:tcW w:w="5370" w:type="dxa"/>
+            <w:tcW w:w="1882" w:type="dxa"/>
+            <w:shd w:val="clear" w:color="auto" w:fill="BFBFBF" w:themeFill="background1" w:themeFillShade="BF"/>
           </w:tcPr>
           <w:p>
             <w:pPr>
-              <w:jc w:val="center"/>
               <w:rPr>
                 <w:b/>
               </w:rPr>
@@ -1969,223 +3627,860 @@
               <w:rPr>
                 <w:b/>
               </w:rPr>
-              <w:t>Function</w:t>
+              <w:t>Connection/Pairing</w:t>
             </w:r>
           </w:p>
+          <w:p>
+            <w:pPr>
+              <w:rPr>
+                <w:b/>
+              </w:rPr>
+            </w:pPr>
+            <w:r>
+              <w:rPr>
+                <w:b/>
+              </w:rPr>
+              <w:t>Method</w:t>
+            </w:r>
+          </w:p>
+        </w:tc>
+        <w:tc>
+          <w:tcPr>
+            <w:tcW w:w="1310" w:type="dxa"/>
+            <w:shd w:val="clear" w:color="auto" w:fill="BFBFBF" w:themeFill="background1" w:themeFillShade="BF"/>
+          </w:tcPr>
+          <w:p>
+            <w:pPr>
+              <w:rPr>
+                <w:b/>
+              </w:rPr>
+            </w:pPr>
+            <w:r>
+              <w:rPr>
+                <w:b/>
+              </w:rPr>
+              <w:t>Services</w:t>
+            </w:r>
+          </w:p>
+        </w:tc>
+        <w:tc>
+          <w:tcPr>
+            <w:tcW w:w="3949" w:type="dxa"/>
+            <w:shd w:val="clear" w:color="auto" w:fill="BFBFBF" w:themeFill="background1" w:themeFillShade="BF"/>
+          </w:tcPr>
+          <w:p>
+            <w:pPr>
+              <w:rPr>
+                <w:b/>
+              </w:rPr>
+            </w:pPr>
+            <w:r>
+              <w:rPr>
+                <w:b/>
+              </w:rPr>
+              <w:t>Description</w:t>
+            </w:r>
+          </w:p>
         </w:tc>
       </w:tr>
       <w:tr>
-        <w:trPr>
-          <w:trHeight w:val="356"/>
-        </w:trPr>
-        <w:tc>
-          <w:tcPr>
-            <w:tcW w:w="1191" w:type="dxa"/>
+        <w:tc>
+          <w:tcPr>
+            <w:tcW w:w="2435" w:type="dxa"/>
           </w:tcPr>
           <w:p>
-            <w:proofErr w:type="spellStart"/>
-            <w:proofErr w:type="gramStart"/>
             <w:r>
-              <w:t>snip.ble.eddystone</w:t>
+              <w:t>snip.</w:t>
             </w:r>
-            <w:proofErr w:type="spellEnd"/>
-            <w:proofErr w:type="gramEnd"/>
+            <w:r>
+              <w:t>ble.ams</w:t>
+            </w:r>
           </w:p>
         </w:tc>
         <w:tc>
           <w:tcPr>
-            <w:tcW w:w="5370" w:type="dxa"/>
+            <w:tcW w:w="1882" w:type="dxa"/>
+          </w:tcPr>
+          <w:p/>
+        </w:tc>
+        <w:tc>
+          <w:tcPr>
+            <w:tcW w:w="1310" w:type="dxa"/>
+          </w:tcPr>
+          <w:p/>
+        </w:tc>
+        <w:tc>
+          <w:tcPr>
+            <w:tcW w:w="3949" w:type="dxa"/>
           </w:tcPr>
           <w:p/>
         </w:tc>
       </w:tr>
       <w:tr>
-        <w:trPr>
-          <w:trHeight w:val="356"/>
-        </w:trPr>
-        <w:tc>
-          <w:tcPr>
-            <w:tcW w:w="1191" w:type="dxa"/>
+        <w:tc>
+          <w:tcPr>
+            <w:tcW w:w="2435" w:type="dxa"/>
           </w:tcPr>
           <w:p>
-            <w:proofErr w:type="spellStart"/>
-            <w:proofErr w:type="gramStart"/>
             <w:r>
-              <w:t>snip.ble.ibeacon</w:t>
+              <w:t>snip.</w:t>
             </w:r>
-            <w:proofErr w:type="spellEnd"/>
-            <w:proofErr w:type="gramEnd"/>
+            <w:r>
+              <w:t>ble.anc</w:t>
+            </w:r>
           </w:p>
         </w:tc>
         <w:tc>
           <w:tcPr>
-            <w:tcW w:w="5370" w:type="dxa"/>
+            <w:tcW w:w="1882" w:type="dxa"/>
+          </w:tcPr>
+          <w:p/>
+        </w:tc>
+        <w:tc>
+          <w:tcPr>
+            <w:tcW w:w="1310" w:type="dxa"/>
+          </w:tcPr>
+          <w:p/>
+        </w:tc>
+        <w:tc>
+          <w:tcPr>
+            <w:tcW w:w="3949" w:type="dxa"/>
           </w:tcPr>
           <w:p/>
         </w:tc>
       </w:tr>
       <w:tr>
-        <w:trPr>
-          <w:trHeight w:val="356"/>
-        </w:trPr>
-        <w:tc>
-          <w:tcPr>
-            <w:tcW w:w="1191" w:type="dxa"/>
+        <w:tc>
+          <w:tcPr>
+            <w:tcW w:w="2435" w:type="dxa"/>
           </w:tcPr>
           <w:p>
-            <w:proofErr w:type="spellStart"/>
-            <w:proofErr w:type="gramStart"/>
             <w:r>
-              <w:t>snip.ble.mybeacon</w:t>
+              <w:t>snip.</w:t>
             </w:r>
-            <w:proofErr w:type="spellEnd"/>
-            <w:proofErr w:type="gramEnd"/>
+            <w:r>
+              <w:t>ble.ancs</w:t>
+            </w:r>
           </w:p>
         </w:tc>
         <w:tc>
           <w:tcPr>
-            <w:tcW w:w="5370" w:type="dxa"/>
+            <w:tcW w:w="1882" w:type="dxa"/>
+          </w:tcPr>
+          <w:p/>
+        </w:tc>
+        <w:tc>
+          <w:tcPr>
+            <w:tcW w:w="1310" w:type="dxa"/>
+          </w:tcPr>
+          <w:p/>
+        </w:tc>
+        <w:tc>
+          <w:tcPr>
+            <w:tcW w:w="3949" w:type="dxa"/>
           </w:tcPr>
           <w:p/>
         </w:tc>
       </w:tr>
       <w:tr>
-        <w:trPr>
-          <w:trHeight w:val="356"/>
-        </w:trPr>
-        <w:tc>
-          <w:tcPr>
-            <w:tcW w:w="1191" w:type="dxa"/>
+        <w:tc>
+          <w:tcPr>
+            <w:tcW w:w="2435" w:type="dxa"/>
           </w:tcPr>
           <w:p>
-            <w:proofErr w:type="spellStart"/>
-            <w:proofErr w:type="gramStart"/>
             <w:r>
-              <w:t>snip.ble.multi</w:t>
+              <w:t>snip.</w:t>
             </w:r>
-            <w:proofErr w:type="gramEnd"/>
             <w:r>
-              <w:t>_beakon</w:t>
+              <w:t>ble.ans</w:t>
             </w:r>
-            <w:proofErr w:type="spellEnd"/>
           </w:p>
         </w:tc>
         <w:tc>
           <w:tcPr>
-            <w:tcW w:w="5370" w:type="dxa"/>
+            <w:tcW w:w="1882" w:type="dxa"/>
+          </w:tcPr>
+          <w:p/>
+        </w:tc>
+        <w:tc>
+          <w:tcPr>
+            <w:tcW w:w="1310" w:type="dxa"/>
+          </w:tcPr>
+          <w:p/>
+        </w:tc>
+        <w:tc>
+          <w:tcPr>
+            <w:tcW w:w="3949" w:type="dxa"/>
           </w:tcPr>
           <w:p/>
         </w:tc>
       </w:tr>
       <w:tr>
-        <w:trPr>
-          <w:trHeight w:val="356"/>
-        </w:trPr>
-        <w:tc>
-          <w:tcPr>
-            <w:tcW w:w="1191" w:type="dxa"/>
+        <w:tc>
+          <w:tcPr>
+            <w:tcW w:w="2435" w:type="dxa"/>
           </w:tcPr>
           <w:p>
-            <w:proofErr w:type="spellStart"/>
             <w:r>
-              <w:t>snip.ble.hrs</w:t>
+              <w:t>snip.</w:t>
             </w:r>
-            <w:proofErr w:type="spellEnd"/>
+            <w:r>
+              <w:t>ble.bac</w:t>
+            </w:r>
           </w:p>
         </w:tc>
         <w:tc>
           <w:tcPr>
-            <w:tcW w:w="5370" w:type="dxa"/>
+            <w:tcW w:w="1882" w:type="dxa"/>
+          </w:tcPr>
+          <w:p/>
+        </w:tc>
+        <w:tc>
+          <w:tcPr>
+            <w:tcW w:w="1310" w:type="dxa"/>
+          </w:tcPr>
+          <w:p/>
+        </w:tc>
+        <w:tc>
+          <w:tcPr>
+            <w:tcW w:w="3949" w:type="dxa"/>
           </w:tcPr>
           <w:p/>
         </w:tc>
       </w:tr>
       <w:tr>
-        <w:trPr>
-          <w:trHeight w:val="356"/>
-        </w:trPr>
-        <w:tc>
-          <w:tcPr>
-            <w:tcW w:w="1191" w:type="dxa"/>
+        <w:tc>
+          <w:tcPr>
+            <w:tcW w:w="2435" w:type="dxa"/>
           </w:tcPr>
           <w:p>
-            <w:proofErr w:type="spellStart"/>
             <w:r>
-              <w:t>snip.ble.env_sensing_temp</w:t>
+              <w:t>snip.</w:t>
             </w:r>
-            <w:proofErr w:type="spellEnd"/>
+            <w:r>
+              <w:t>ble.bas</w:t>
+            </w:r>
           </w:p>
         </w:tc>
         <w:tc>
           <w:tcPr>
-            <w:tcW w:w="5370" w:type="dxa"/>
+            <w:tcW w:w="1882" w:type="dxa"/>
+          </w:tcPr>
+          <w:p/>
+        </w:tc>
+        <w:tc>
+          <w:tcPr>
+            <w:tcW w:w="1310" w:type="dxa"/>
+          </w:tcPr>
+          <w:p/>
+        </w:tc>
+        <w:tc>
+          <w:tcPr>
+            <w:tcW w:w="3949" w:type="dxa"/>
           </w:tcPr>
           <w:p/>
         </w:tc>
       </w:tr>
       <w:tr>
-        <w:trPr>
-          <w:trHeight w:val="356"/>
-        </w:trPr>
-        <w:tc>
-          <w:tcPr>
-            <w:tcW w:w="1191" w:type="dxa"/>
+        <w:tc>
+          <w:tcPr>
+            <w:tcW w:w="2435" w:type="dxa"/>
           </w:tcPr>
           <w:p>
-            <w:proofErr w:type="spellStart"/>
-            <w:proofErr w:type="gramStart"/>
             <w:r>
-              <w:t>semo.hello</w:t>
+              <w:t>snip.</w:t>
             </w:r>
-            <w:proofErr w:type="gramEnd"/>
             <w:r>
-              <w:t>_sensor</w:t>
+              <w:t>ble.eddystone</w:t>
             </w:r>
-            <w:proofErr w:type="spellEnd"/>
           </w:p>
         </w:tc>
         <w:tc>
           <w:tcPr>
-            <w:tcW w:w="5370" w:type="dxa"/>
+            <w:tcW w:w="1882" w:type="dxa"/>
+          </w:tcPr>
+          <w:p/>
+        </w:tc>
+        <w:tc>
+          <w:tcPr>
+            <w:tcW w:w="1310" w:type="dxa"/>
+          </w:tcPr>
+          <w:p/>
+        </w:tc>
+        <w:tc>
+          <w:tcPr>
+            <w:tcW w:w="3949" w:type="dxa"/>
           </w:tcPr>
           <w:p/>
         </w:tc>
       </w:tr>
       <w:tr>
-        <w:trPr>
-          <w:trHeight w:val="356"/>
-        </w:trPr>
-        <w:tc>
-          <w:tcPr>
-            <w:tcW w:w="1191" w:type="dxa"/>
+        <w:tc>
+          <w:tcPr>
+            <w:tcW w:w="2435" w:type="dxa"/>
+          </w:tcPr>
+          <w:p>
+            <w:r>
+              <w:t>snip.</w:t>
+            </w:r>
+            <w:r>
+              <w:t>ble.env_sensing_temp</w:t>
+            </w:r>
+          </w:p>
+        </w:tc>
+        <w:tc>
+          <w:tcPr>
+            <w:tcW w:w="1882" w:type="dxa"/>
           </w:tcPr>
           <w:p/>
         </w:tc>
         <w:tc>
           <w:tcPr>
-            <w:tcW w:w="5370" w:type="dxa"/>
+            <w:tcW w:w="1310" w:type="dxa"/>
+          </w:tcPr>
+          <w:p/>
+        </w:tc>
+        <w:tc>
+          <w:tcPr>
+            <w:tcW w:w="3949" w:type="dxa"/>
+          </w:tcPr>
+          <w:p/>
+        </w:tc>
+      </w:tr>
+      <w:tr>
+        <w:tc>
+          <w:tcPr>
+            <w:tcW w:w="2435" w:type="dxa"/>
+          </w:tcPr>
+          <w:p>
+            <w:r>
+              <w:t>snip.</w:t>
+            </w:r>
+            <w:r>
+              <w:t>ble.gatt_db</w:t>
+            </w:r>
+          </w:p>
+        </w:tc>
+        <w:tc>
+          <w:tcPr>
+            <w:tcW w:w="1882" w:type="dxa"/>
+          </w:tcPr>
+          <w:p/>
+        </w:tc>
+        <w:tc>
+          <w:tcPr>
+            <w:tcW w:w="1310" w:type="dxa"/>
+          </w:tcPr>
+          <w:p/>
+        </w:tc>
+        <w:tc>
+          <w:tcPr>
+            <w:tcW w:w="3949" w:type="dxa"/>
+          </w:tcPr>
+          <w:p/>
+        </w:tc>
+      </w:tr>
+      <w:tr>
+        <w:tc>
+          <w:tcPr>
+            <w:tcW w:w="2435" w:type="dxa"/>
+          </w:tcPr>
+          <w:p>
+            <w:r>
+              <w:t>snip.</w:t>
+            </w:r>
+            <w:r>
+              <w:t>ble.hrc</w:t>
+            </w:r>
+          </w:p>
+        </w:tc>
+        <w:tc>
+          <w:tcPr>
+            <w:tcW w:w="1882" w:type="dxa"/>
+          </w:tcPr>
+          <w:p/>
+        </w:tc>
+        <w:tc>
+          <w:tcPr>
+            <w:tcW w:w="1310" w:type="dxa"/>
+          </w:tcPr>
+          <w:p/>
+        </w:tc>
+        <w:tc>
+          <w:tcPr>
+            <w:tcW w:w="3949" w:type="dxa"/>
+          </w:tcPr>
+          <w:p/>
+        </w:tc>
+      </w:tr>
+      <w:tr>
+        <w:tc>
+          <w:tcPr>
+            <w:tcW w:w="2435" w:type="dxa"/>
+          </w:tcPr>
+          <w:p>
+            <w:r>
+              <w:t>snip.</w:t>
+            </w:r>
+            <w:r>
+              <w:t>ble.hrs</w:t>
+            </w:r>
+          </w:p>
+        </w:tc>
+        <w:tc>
+          <w:tcPr>
+            <w:tcW w:w="1882" w:type="dxa"/>
+          </w:tcPr>
+          <w:p/>
+        </w:tc>
+        <w:tc>
+          <w:tcPr>
+            <w:tcW w:w="1310" w:type="dxa"/>
+          </w:tcPr>
+          <w:p/>
+        </w:tc>
+        <w:tc>
+          <w:tcPr>
+            <w:tcW w:w="3949" w:type="dxa"/>
+          </w:tcPr>
+          <w:p/>
+        </w:tc>
+      </w:tr>
+      <w:tr>
+        <w:tc>
+          <w:tcPr>
+            <w:tcW w:w="2435" w:type="dxa"/>
+          </w:tcPr>
+          <w:p>
+            <w:r>
+              <w:t>snip.</w:t>
+            </w:r>
+            <w:r>
+              <w:t>ble.ibeacon</w:t>
+            </w:r>
+          </w:p>
+        </w:tc>
+        <w:tc>
+          <w:tcPr>
+            <w:tcW w:w="1882" w:type="dxa"/>
+          </w:tcPr>
+          <w:p/>
+        </w:tc>
+        <w:tc>
+          <w:tcPr>
+            <w:tcW w:w="1310" w:type="dxa"/>
+          </w:tcPr>
+          <w:p>
+            <w:r>
+              <w:t>`</w:t>
+            </w:r>
+          </w:p>
+        </w:tc>
+        <w:tc>
+          <w:tcPr>
+            <w:tcW w:w="3949" w:type="dxa"/>
+          </w:tcPr>
+          <w:p/>
+        </w:tc>
+      </w:tr>
+      <w:tr>
+        <w:tc>
+          <w:tcPr>
+            <w:tcW w:w="2435" w:type="dxa"/>
+          </w:tcPr>
+          <w:p>
+            <w:r>
+              <w:t>snip.</w:t>
+            </w:r>
+            <w:r>
+              <w:t>ble.multi_beacon</w:t>
+            </w:r>
+          </w:p>
+        </w:tc>
+        <w:tc>
+          <w:tcPr>
+            <w:tcW w:w="1882" w:type="dxa"/>
+          </w:tcPr>
+          <w:p/>
+        </w:tc>
+        <w:tc>
+          <w:tcPr>
+            <w:tcW w:w="1310" w:type="dxa"/>
+          </w:tcPr>
+          <w:p/>
+        </w:tc>
+        <w:tc>
+          <w:tcPr>
+            <w:tcW w:w="3949" w:type="dxa"/>
+          </w:tcPr>
+          <w:p/>
+        </w:tc>
+      </w:tr>
+      <w:tr>
+        <w:tc>
+          <w:tcPr>
+            <w:tcW w:w="2435" w:type="dxa"/>
+          </w:tcPr>
+          <w:p>
+            <w:r>
+              <w:t>snip.</w:t>
+            </w:r>
+            <w:r>
+              <w:t>ble.mybeacon</w:t>
+            </w:r>
+          </w:p>
+        </w:tc>
+        <w:tc>
+          <w:tcPr>
+            <w:tcW w:w="1882" w:type="dxa"/>
+          </w:tcPr>
+          <w:p/>
+        </w:tc>
+        <w:tc>
+          <w:tcPr>
+            <w:tcW w:w="1310" w:type="dxa"/>
+          </w:tcPr>
+          <w:p/>
+        </w:tc>
+        <w:tc>
+          <w:tcPr>
+            <w:tcW w:w="3949" w:type="dxa"/>
+          </w:tcPr>
+          <w:p/>
+        </w:tc>
+      </w:tr>
+      <w:tr>
+        <w:tc>
+          <w:tcPr>
+            <w:tcW w:w="2435" w:type="dxa"/>
+          </w:tcPr>
+          <w:p>
+            <w:r>
+              <w:t>demo.hello_cleint</w:t>
+            </w:r>
+          </w:p>
+        </w:tc>
+        <w:tc>
+          <w:tcPr>
+            <w:tcW w:w="1882" w:type="dxa"/>
+          </w:tcPr>
+          <w:p/>
+        </w:tc>
+        <w:tc>
+          <w:tcPr>
+            <w:tcW w:w="1310" w:type="dxa"/>
+          </w:tcPr>
+          <w:p/>
+        </w:tc>
+        <w:tc>
+          <w:tcPr>
+            <w:tcW w:w="3949" w:type="dxa"/>
+          </w:tcPr>
+          <w:p/>
+        </w:tc>
+      </w:tr>
+      <w:tr>
+        <w:tc>
+          <w:tcPr>
+            <w:tcW w:w="2435" w:type="dxa"/>
+          </w:tcPr>
+          <w:p>
+            <w:r>
+              <w:t>demo.hello_sensor</w:t>
+            </w:r>
+          </w:p>
+        </w:tc>
+        <w:tc>
+          <w:tcPr>
+            <w:tcW w:w="1882" w:type="dxa"/>
+          </w:tcPr>
+          <w:p/>
+        </w:tc>
+        <w:tc>
+          <w:tcPr>
+            <w:tcW w:w="1310" w:type="dxa"/>
+          </w:tcPr>
+          <w:p/>
+        </w:tc>
+        <w:tc>
+          <w:tcPr>
+            <w:tcW w:w="3949" w:type="dxa"/>
           </w:tcPr>
           <w:p/>
         </w:tc>
       </w:tr>
     </w:tbl>
+    <w:p/>
+    <w:p>
+      <w:pPr>
+        <w:pStyle w:val="Heading2"/>
+      </w:pPr>
+      <w:r>
+        <w:t>WICED Bluetooth Designer</w:t>
+      </w:r>
+    </w:p>
+    <w:p>
+      <w:pPr>
+        <w:rPr>
+          <w:color w:val="FF0000"/>
+        </w:rPr>
+      </w:pPr>
+      <w:r>
+        <w:rPr>
+          <w:color w:val="FF0000"/>
+        </w:rPr>
+        <w:t xml:space="preserve">Same </w:t>
+      </w:r>
+      <w:r>
+        <w:rPr>
+          <w:color w:val="FF0000"/>
+        </w:rPr>
+        <w:t xml:space="preserve">(or at least similar to) </w:t>
+      </w:r>
+      <w:r>
+        <w:rPr>
+          <w:color w:val="FF0000"/>
+        </w:rPr>
+        <w:t>Classic Bluetooth – move or copy to here or put in a separate document?</w:t>
+      </w:r>
+      <w:r>
+        <w:br w:type="page"/>
+      </w:r>
+    </w:p>
     <w:p>
       <w:pPr>
         <w:pStyle w:val="Heading1"/>
       </w:pPr>
-      <w:bookmarkStart w:id="17" w:name="_Toc504054410"/>
-      <w:r>
+      <w:bookmarkStart w:id="8" w:name="_Toc504054400"/>
+      <w:r>
+        <w:lastRenderedPageBreak/>
+        <w:t>Advanced Topics</w:t>
+      </w:r>
+      <w:bookmarkEnd w:id="8"/>
+    </w:p>
+    <w:p>
+      <w:r>
+        <w:t>DTM – Direct Test Mode</w:t>
+      </w:r>
+    </w:p>
+    <w:p>
+      <w:r>
+        <w:t>HCI - Host Control Interface</w:t>
+      </w:r>
+    </w:p>
+    <w:p>
+      <w:r>
+        <w:t>OTA updates</w:t>
+      </w:r>
+    </w:p>
+    <w:p>
+      <w:r>
+        <w:t>Multi-role devices</w:t>
+      </w:r>
+    </w:p>
+    <w:p>
+      <w:r>
+        <w:t>Mesh</w:t>
+      </w:r>
+    </w:p>
+    <w:p>
+      <w:pPr>
+        <w:rPr>
+          <w:rFonts w:ascii="Cambria" w:eastAsia="Times New Roman" w:hAnsi="Cambria"/>
+          <w:b/>
+          <w:bCs/>
+          <w:color w:val="4F81BD"/>
+          <w:sz w:val="26"/>
+          <w:szCs w:val="26"/>
+        </w:rPr>
+      </w:pPr>
+      <w:r>
+        <w:br w:type="page"/>
+      </w:r>
+    </w:p>
+    <w:p>
+      <w:pPr>
+        <w:pStyle w:val="Heading1"/>
+      </w:pPr>
+      <w:bookmarkStart w:id="9" w:name="_Toc504054403"/>
+      <w:r>
+        <w:lastRenderedPageBreak/>
+        <w:t>Exercise(s)</w:t>
+      </w:r>
+      <w:bookmarkEnd w:id="9"/>
+    </w:p>
+    <w:p>
+      <w:pPr>
+        <w:pStyle w:val="Exercise"/>
+      </w:pPr>
+      <w:bookmarkStart w:id="10" w:name="_Toc504054404"/>
+      <w:r>
+        <w:t>Create a BLE Advertiser</w:t>
+      </w:r>
+      <w:bookmarkEnd w:id="10"/>
+    </w:p>
+    <w:p>
+      <w:pPr>
+        <w:rPr>
+          <w:color w:val="FF0000"/>
+        </w:rPr>
+      </w:pPr>
+      <w:r>
+        <w:rPr>
+          <w:color w:val="FF0000"/>
+        </w:rPr>
+        <w:t>??? Use Bluetooth designer or do from a template?</w:t>
+      </w:r>
+    </w:p>
+    <w:p>
+      <w:pPr>
+        <w:pStyle w:val="Exercise"/>
+      </w:pPr>
+      <w:bookmarkStart w:id="11" w:name="_Toc504054405"/>
+      <w:r>
+        <w:t>Connect using BLE</w:t>
+      </w:r>
+      <w:bookmarkEnd w:id="11"/>
+    </w:p>
+    <w:p>
+      <w:pPr>
+        <w:rPr>
+          <w:color w:val="FF0000"/>
+        </w:rPr>
+      </w:pPr>
+      <w:r>
+        <w:rPr>
+          <w:color w:val="FF0000"/>
+        </w:rPr>
+        <w:t>??? Use Bluetooth designer or do from a template?</w:t>
+      </w:r>
+    </w:p>
+    <w:p>
+      <w:pPr>
+        <w:pStyle w:val="Exercise"/>
+      </w:pPr>
+      <w:bookmarkStart w:id="12" w:name="_Toc504054406"/>
+      <w:r>
+        <w:t>Save BLE Bonding Information</w:t>
+      </w:r>
+      <w:bookmarkEnd w:id="12"/>
+    </w:p>
+    <w:p>
+      <w:pPr>
+        <w:rPr>
+          <w:color w:val="FF0000"/>
+        </w:rPr>
+      </w:pPr>
+      <w:r>
+        <w:rPr>
+          <w:color w:val="FF0000"/>
+        </w:rPr>
+        <w:t>??? Use Bluetooth designer or do from a template?</w:t>
+      </w:r>
+    </w:p>
+    <w:p>
+      <w:pPr>
+        <w:pStyle w:val="Exercise"/>
+      </w:pPr>
+      <w:bookmarkStart w:id="13" w:name="_Toc504054407"/>
+      <w:r>
+        <w:t>Add a Pairing Key</w:t>
+      </w:r>
+      <w:bookmarkEnd w:id="13"/>
+    </w:p>
+    <w:p>
+      <w:pPr>
+        <w:rPr>
+          <w:color w:val="FF0000"/>
+        </w:rPr>
+      </w:pPr>
+      <w:r>
+        <w:rPr>
+          <w:color w:val="FF0000"/>
+        </w:rPr>
+        <w:t>??? Use Bluetooth designer or do from a template?</w:t>
+      </w:r>
+    </w:p>
+    <w:p>
+      <w:pPr>
+        <w:pStyle w:val="Exercise"/>
+      </w:pPr>
+      <w:r>
+        <w:t xml:space="preserve">Implement a BLE Central Device </w:t>
+      </w:r>
+      <w:r>
+        <w:rPr>
+          <w:color w:val="FF0000"/>
+        </w:rPr>
+        <w:t>???</w:t>
+      </w:r>
+    </w:p>
+    <w:p>
+      <w:pPr>
+        <w:rPr>
+          <w:color w:val="FF0000"/>
+        </w:rPr>
+      </w:pPr>
+      <w:r>
+        <w:rPr>
+          <w:color w:val="FF0000"/>
+        </w:rPr>
+        <w:t>??? Use Bluetooth designer or do from a template?</w:t>
+      </w:r>
+    </w:p>
+    <w:p>
+      <w:pPr>
+        <w:pStyle w:val="Exercise"/>
+      </w:pPr>
+      <w:bookmarkStart w:id="14" w:name="_Toc504054408"/>
+      <w:r>
+        <w:t>(Advanced) Join a BLE Mesh Network</w:t>
+      </w:r>
+      <w:r>
+        <w:t xml:space="preserve"> </w:t>
+      </w:r>
+      <w:r>
+        <w:rPr>
+          <w:color w:val="FF0000"/>
+        </w:rPr>
+        <w:t>???</w:t>
+      </w:r>
+      <w:bookmarkEnd w:id="14"/>
+    </w:p>
+    <w:p>
+      <w:pPr>
+        <w:rPr>
+          <w:color w:val="FF0000"/>
+        </w:rPr>
+      </w:pPr>
+      <w:r>
+        <w:rPr>
+          <w:color w:val="FF0000"/>
+        </w:rPr>
+        <w:t>??? Use Bluetooth designer or do from a template?</w:t>
+      </w:r>
+      <w:r>
+        <w:br w:type="page"/>
+      </w:r>
+    </w:p>
+    <w:p>
+      <w:pPr>
+        <w:pStyle w:val="Heading1"/>
+      </w:pPr>
+      <w:bookmarkStart w:id="15" w:name="_Toc504054410"/>
+      <w:r>
+        <w:lastRenderedPageBreak/>
         <w:t>Recommended Reading</w:t>
       </w:r>
-      <w:bookmarkEnd w:id="17"/>
+      <w:bookmarkEnd w:id="15"/>
       <w:r>
         <w:t xml:space="preserve"> </w:t>
       </w:r>
     </w:p>
     <w:p/>
     <w:sectPr>
-      <w:headerReference w:type="default" r:id="rId9"/>
-      <w:footerReference w:type="default" r:id="rId10"/>
+      <w:headerReference w:type="default" r:id="rId23"/>
+      <w:footerReference w:type="default" r:id="rId24"/>
       <w:pgSz w:w="12240" w:h="15840"/>
       <w:pgMar w:top="1440" w:right="1440" w:bottom="1440" w:left="1440" w:header="720" w:footer="720" w:gutter="0"/>
       <w:cols w:space="720"/>
@@ -2224,7 +4519,6 @@
         <w:docPartUnique/>
       </w:docPartObj>
     </w:sdtPr>
-    <w:sdtEndPr/>
     <w:sdtContent>
       <w:sdt>
         <w:sdtPr>
@@ -2234,7 +4528,6 @@
             <w:docPartUnique/>
           </w:docPartObj>
         </w:sdtPr>
-        <w:sdtEndPr/>
         <w:sdtContent>
           <w:p>
             <w:pPr>
@@ -2248,10 +4541,7 @@
               <w:spacing w:after="0"/>
             </w:pPr>
             <w:r>
-              <w:t>Chapter 4</w:t>
-            </w:r>
-            <w:r>
-              <w:t xml:space="preserve"> Bluetooth Low Energy (BLE)</w:t>
+              <w:t>Chapter 4 Bluetooth Low Energy (BLE)</w:t>
             </w:r>
             <w:r>
               <w:tab/>
@@ -2273,7 +4563,7 @@
               <w:rPr>
                 <w:noProof/>
               </w:rPr>
-              <w:t>1</w:t>
+              <w:t>14</w:t>
             </w:r>
             <w:r>
               <w:fldChar w:fldCharType="end"/>
@@ -2286,7 +4576,7 @@
                 <w:rPr>
                   <w:noProof/>
                 </w:rPr>
-                <w:t>6</w:t>
+                <w:t>15</w:t>
               </w:r>
             </w:fldSimple>
           </w:p>
@@ -2700,6 +4990,95 @@
     </w:lvl>
   </w:abstractNum>
   <w:abstractNum w:abstractNumId="3" w15:restartNumberingAfterBreak="0">
+    <w:nsid w:val="0FDF1BC1"/>
+    <w:multiLevelType w:val="hybridMultilevel"/>
+    <w:tmpl w:val="9FE0CDF0"/>
+    <w:lvl w:ilvl="0" w:tplc="0409000F">
+      <w:start w:val="1"/>
+      <w:numFmt w:val="decimal"/>
+      <w:lvlText w:val="%1."/>
+      <w:lvlJc w:val="left"/>
+      <w:pPr>
+        <w:ind w:left="720" w:hanging="360"/>
+      </w:pPr>
+      <w:rPr>
+        <w:rFonts w:hint="default"/>
+      </w:rPr>
+    </w:lvl>
+    <w:lvl w:ilvl="1" w:tplc="04090019" w:tentative="1">
+      <w:start w:val="1"/>
+      <w:numFmt w:val="lowerLetter"/>
+      <w:lvlText w:val="%2."/>
+      <w:lvlJc w:val="left"/>
+      <w:pPr>
+        <w:ind w:left="1440" w:hanging="360"/>
+      </w:pPr>
+    </w:lvl>
+    <w:lvl w:ilvl="2" w:tplc="0409001B" w:tentative="1">
+      <w:start w:val="1"/>
+      <w:numFmt w:val="lowerRoman"/>
+      <w:lvlText w:val="%3."/>
+      <w:lvlJc w:val="right"/>
+      <w:pPr>
+        <w:ind w:left="2160" w:hanging="180"/>
+      </w:pPr>
+    </w:lvl>
+    <w:lvl w:ilvl="3" w:tplc="0409000F" w:tentative="1">
+      <w:start w:val="1"/>
+      <w:numFmt w:val="decimal"/>
+      <w:lvlText w:val="%4."/>
+      <w:lvlJc w:val="left"/>
+      <w:pPr>
+        <w:ind w:left="2880" w:hanging="360"/>
+      </w:pPr>
+    </w:lvl>
+    <w:lvl w:ilvl="4" w:tplc="04090019" w:tentative="1">
+      <w:start w:val="1"/>
+      <w:numFmt w:val="lowerLetter"/>
+      <w:lvlText w:val="%5."/>
+      <w:lvlJc w:val="left"/>
+      <w:pPr>
+        <w:ind w:left="3600" w:hanging="360"/>
+      </w:pPr>
+    </w:lvl>
+    <w:lvl w:ilvl="5" w:tplc="0409001B" w:tentative="1">
+      <w:start w:val="1"/>
+      <w:numFmt w:val="lowerRoman"/>
+      <w:lvlText w:val="%6."/>
+      <w:lvlJc w:val="right"/>
+      <w:pPr>
+        <w:ind w:left="4320" w:hanging="180"/>
+      </w:pPr>
+    </w:lvl>
+    <w:lvl w:ilvl="6" w:tplc="0409000F" w:tentative="1">
+      <w:start w:val="1"/>
+      <w:numFmt w:val="decimal"/>
+      <w:lvlText w:val="%7."/>
+      <w:lvlJc w:val="left"/>
+      <w:pPr>
+        <w:ind w:left="5040" w:hanging="360"/>
+      </w:pPr>
+    </w:lvl>
+    <w:lvl w:ilvl="7" w:tplc="04090019" w:tentative="1">
+      <w:start w:val="1"/>
+      <w:numFmt w:val="lowerLetter"/>
+      <w:lvlText w:val="%8."/>
+      <w:lvlJc w:val="left"/>
+      <w:pPr>
+        <w:ind w:left="5760" w:hanging="360"/>
+      </w:pPr>
+    </w:lvl>
+    <w:lvl w:ilvl="8" w:tplc="0409001B" w:tentative="1">
+      <w:start w:val="1"/>
+      <w:numFmt w:val="lowerRoman"/>
+      <w:lvlText w:val="%9."/>
+      <w:lvlJc w:val="right"/>
+      <w:pPr>
+        <w:ind w:left="6480" w:hanging="180"/>
+      </w:pPr>
+    </w:lvl>
+  </w:abstractNum>
+  <w:abstractNum w:abstractNumId="4" w15:restartNumberingAfterBreak="0">
     <w:nsid w:val="119700CD"/>
     <w:multiLevelType w:val="multilevel"/>
     <w:tmpl w:val="0FF4561A"/>
@@ -2814,7 +5193,7 @@
       </w:rPr>
     </w:lvl>
   </w:abstractNum>
-  <w:abstractNum w:abstractNumId="4" w15:restartNumberingAfterBreak="0">
+  <w:abstractNum w:abstractNumId="5" w15:restartNumberingAfterBreak="0">
     <w:nsid w:val="17A71C17"/>
     <w:multiLevelType w:val="hybridMultilevel"/>
     <w:tmpl w:val="0AF6DFE4"/>
@@ -2903,7 +5282,96 @@
       </w:pPr>
     </w:lvl>
   </w:abstractNum>
-  <w:abstractNum w:abstractNumId="5" w15:restartNumberingAfterBreak="0">
+  <w:abstractNum w:abstractNumId="6" w15:restartNumberingAfterBreak="0">
+    <w:nsid w:val="1C076E4C"/>
+    <w:multiLevelType w:val="hybridMultilevel"/>
+    <w:tmpl w:val="5B927138"/>
+    <w:lvl w:ilvl="0" w:tplc="0409000F">
+      <w:start w:val="1"/>
+      <w:numFmt w:val="decimal"/>
+      <w:lvlText w:val="%1."/>
+      <w:lvlJc w:val="left"/>
+      <w:pPr>
+        <w:ind w:left="720" w:hanging="360"/>
+      </w:pPr>
+      <w:rPr>
+        <w:rFonts w:hint="default"/>
+      </w:rPr>
+    </w:lvl>
+    <w:lvl w:ilvl="1" w:tplc="04090019" w:tentative="1">
+      <w:start w:val="1"/>
+      <w:numFmt w:val="lowerLetter"/>
+      <w:lvlText w:val="%2."/>
+      <w:lvlJc w:val="left"/>
+      <w:pPr>
+        <w:ind w:left="1440" w:hanging="360"/>
+      </w:pPr>
+    </w:lvl>
+    <w:lvl w:ilvl="2" w:tplc="0409001B" w:tentative="1">
+      <w:start w:val="1"/>
+      <w:numFmt w:val="lowerRoman"/>
+      <w:lvlText w:val="%3."/>
+      <w:lvlJc w:val="right"/>
+      <w:pPr>
+        <w:ind w:left="2160" w:hanging="180"/>
+      </w:pPr>
+    </w:lvl>
+    <w:lvl w:ilvl="3" w:tplc="0409000F" w:tentative="1">
+      <w:start w:val="1"/>
+      <w:numFmt w:val="decimal"/>
+      <w:lvlText w:val="%4."/>
+      <w:lvlJc w:val="left"/>
+      <w:pPr>
+        <w:ind w:left="2880" w:hanging="360"/>
+      </w:pPr>
+    </w:lvl>
+    <w:lvl w:ilvl="4" w:tplc="04090019" w:tentative="1">
+      <w:start w:val="1"/>
+      <w:numFmt w:val="lowerLetter"/>
+      <w:lvlText w:val="%5."/>
+      <w:lvlJc w:val="left"/>
+      <w:pPr>
+        <w:ind w:left="3600" w:hanging="360"/>
+      </w:pPr>
+    </w:lvl>
+    <w:lvl w:ilvl="5" w:tplc="0409001B" w:tentative="1">
+      <w:start w:val="1"/>
+      <w:numFmt w:val="lowerRoman"/>
+      <w:lvlText w:val="%6."/>
+      <w:lvlJc w:val="right"/>
+      <w:pPr>
+        <w:ind w:left="4320" w:hanging="180"/>
+      </w:pPr>
+    </w:lvl>
+    <w:lvl w:ilvl="6" w:tplc="0409000F" w:tentative="1">
+      <w:start w:val="1"/>
+      <w:numFmt w:val="decimal"/>
+      <w:lvlText w:val="%7."/>
+      <w:lvlJc w:val="left"/>
+      <w:pPr>
+        <w:ind w:left="5040" w:hanging="360"/>
+      </w:pPr>
+    </w:lvl>
+    <w:lvl w:ilvl="7" w:tplc="04090019" w:tentative="1">
+      <w:start w:val="1"/>
+      <w:numFmt w:val="lowerLetter"/>
+      <w:lvlText w:val="%8."/>
+      <w:lvlJc w:val="left"/>
+      <w:pPr>
+        <w:ind w:left="5760" w:hanging="360"/>
+      </w:pPr>
+    </w:lvl>
+    <w:lvl w:ilvl="8" w:tplc="0409001B" w:tentative="1">
+      <w:start w:val="1"/>
+      <w:numFmt w:val="lowerRoman"/>
+      <w:lvlText w:val="%9."/>
+      <w:lvlJc w:val="right"/>
+      <w:pPr>
+        <w:ind w:left="6480" w:hanging="180"/>
+      </w:pPr>
+    </w:lvl>
+  </w:abstractNum>
+  <w:abstractNum w:abstractNumId="7" w15:restartNumberingAfterBreak="0">
     <w:nsid w:val="1FBF2946"/>
     <w:multiLevelType w:val="hybridMultilevel"/>
     <w:tmpl w:val="756E7BC4"/>
@@ -2989,7 +5457,7 @@
       </w:pPr>
     </w:lvl>
   </w:abstractNum>
-  <w:abstractNum w:abstractNumId="6" w15:restartNumberingAfterBreak="0">
+  <w:abstractNum w:abstractNumId="8" w15:restartNumberingAfterBreak="0">
     <w:nsid w:val="24F9161F"/>
     <w:multiLevelType w:val="hybridMultilevel"/>
     <w:tmpl w:val="C1820D24"/>
@@ -3102,7 +5570,7 @@
       </w:rPr>
     </w:lvl>
   </w:abstractNum>
-  <w:abstractNum w:abstractNumId="7" w15:restartNumberingAfterBreak="0">
+  <w:abstractNum w:abstractNumId="9" w15:restartNumberingAfterBreak="0">
     <w:nsid w:val="2F7F48BF"/>
     <w:multiLevelType w:val="hybridMultilevel"/>
     <w:tmpl w:val="B186150E"/>
@@ -3216,7 +5684,96 @@
       </w:rPr>
     </w:lvl>
   </w:abstractNum>
-  <w:abstractNum w:abstractNumId="8" w15:restartNumberingAfterBreak="0">
+  <w:abstractNum w:abstractNumId="10" w15:restartNumberingAfterBreak="0">
+    <w:nsid w:val="47485531"/>
+    <w:multiLevelType w:val="hybridMultilevel"/>
+    <w:tmpl w:val="8F1EE0C4"/>
+    <w:lvl w:ilvl="0" w:tplc="0409000F">
+      <w:start w:val="1"/>
+      <w:numFmt w:val="decimal"/>
+      <w:lvlText w:val="%1."/>
+      <w:lvlJc w:val="left"/>
+      <w:pPr>
+        <w:ind w:left="720" w:hanging="360"/>
+      </w:pPr>
+      <w:rPr>
+        <w:rFonts w:hint="default"/>
+      </w:rPr>
+    </w:lvl>
+    <w:lvl w:ilvl="1" w:tplc="04090019" w:tentative="1">
+      <w:start w:val="1"/>
+      <w:numFmt w:val="lowerLetter"/>
+      <w:lvlText w:val="%2."/>
+      <w:lvlJc w:val="left"/>
+      <w:pPr>
+        <w:ind w:left="1440" w:hanging="360"/>
+      </w:pPr>
+    </w:lvl>
+    <w:lvl w:ilvl="2" w:tplc="0409001B" w:tentative="1">
+      <w:start w:val="1"/>
+      <w:numFmt w:val="lowerRoman"/>
+      <w:lvlText w:val="%3."/>
+      <w:lvlJc w:val="right"/>
+      <w:pPr>
+        <w:ind w:left="2160" w:hanging="180"/>
+      </w:pPr>
+    </w:lvl>
+    <w:lvl w:ilvl="3" w:tplc="0409000F" w:tentative="1">
+      <w:start w:val="1"/>
+      <w:numFmt w:val="decimal"/>
+      <w:lvlText w:val="%4."/>
+      <w:lvlJc w:val="left"/>
+      <w:pPr>
+        <w:ind w:left="2880" w:hanging="360"/>
+      </w:pPr>
+    </w:lvl>
+    <w:lvl w:ilvl="4" w:tplc="04090019" w:tentative="1">
+      <w:start w:val="1"/>
+      <w:numFmt w:val="lowerLetter"/>
+      <w:lvlText w:val="%5."/>
+      <w:lvlJc w:val="left"/>
+      <w:pPr>
+        <w:ind w:left="3600" w:hanging="360"/>
+      </w:pPr>
+    </w:lvl>
+    <w:lvl w:ilvl="5" w:tplc="0409001B" w:tentative="1">
+      <w:start w:val="1"/>
+      <w:numFmt w:val="lowerRoman"/>
+      <w:lvlText w:val="%6."/>
+      <w:lvlJc w:val="right"/>
+      <w:pPr>
+        <w:ind w:left="4320" w:hanging="180"/>
+      </w:pPr>
+    </w:lvl>
+    <w:lvl w:ilvl="6" w:tplc="0409000F" w:tentative="1">
+      <w:start w:val="1"/>
+      <w:numFmt w:val="decimal"/>
+      <w:lvlText w:val="%7."/>
+      <w:lvlJc w:val="left"/>
+      <w:pPr>
+        <w:ind w:left="5040" w:hanging="360"/>
+      </w:pPr>
+    </w:lvl>
+    <w:lvl w:ilvl="7" w:tplc="04090019" w:tentative="1">
+      <w:start w:val="1"/>
+      <w:numFmt w:val="lowerLetter"/>
+      <w:lvlText w:val="%8."/>
+      <w:lvlJc w:val="left"/>
+      <w:pPr>
+        <w:ind w:left="5760" w:hanging="360"/>
+      </w:pPr>
+    </w:lvl>
+    <w:lvl w:ilvl="8" w:tplc="0409001B" w:tentative="1">
+      <w:start w:val="1"/>
+      <w:numFmt w:val="lowerRoman"/>
+      <w:lvlText w:val="%9."/>
+      <w:lvlJc w:val="right"/>
+      <w:pPr>
+        <w:ind w:left="6480" w:hanging="180"/>
+      </w:pPr>
+    </w:lvl>
+  </w:abstractNum>
+  <w:abstractNum w:abstractNumId="11" w15:restartNumberingAfterBreak="0">
     <w:nsid w:val="4ADA46BB"/>
     <w:multiLevelType w:val="hybridMultilevel"/>
     <w:tmpl w:val="895C3046"/>
@@ -3302,10 +5859,10 @@
       </w:pPr>
     </w:lvl>
   </w:abstractNum>
-  <w:abstractNum w:abstractNumId="9" w15:restartNumberingAfterBreak="0">
+  <w:abstractNum w:abstractNumId="12" w15:restartNumberingAfterBreak="0">
     <w:nsid w:val="5F62103F"/>
     <w:multiLevelType w:val="multilevel"/>
-    <w:tmpl w:val="CBBC9124"/>
+    <w:tmpl w:val="F93AB902"/>
     <w:lvl w:ilvl="0">
       <w:start w:val="1"/>
       <w:numFmt w:val="decimal"/>
@@ -3418,7 +5975,93 @@
       </w:rPr>
     </w:lvl>
   </w:abstractNum>
-  <w:abstractNum w:abstractNumId="10" w15:restartNumberingAfterBreak="0">
+  <w:abstractNum w:abstractNumId="13" w15:restartNumberingAfterBreak="0">
+    <w:nsid w:val="6EFB5C73"/>
+    <w:multiLevelType w:val="hybridMultilevel"/>
+    <w:tmpl w:val="C550152A"/>
+    <w:lvl w:ilvl="0" w:tplc="0409000F">
+      <w:start w:val="1"/>
+      <w:numFmt w:val="decimal"/>
+      <w:lvlText w:val="%1."/>
+      <w:lvlJc w:val="left"/>
+      <w:pPr>
+        <w:ind w:left="720" w:hanging="360"/>
+      </w:pPr>
+    </w:lvl>
+    <w:lvl w:ilvl="1" w:tplc="04090019" w:tentative="1">
+      <w:start w:val="1"/>
+      <w:numFmt w:val="lowerLetter"/>
+      <w:lvlText w:val="%2."/>
+      <w:lvlJc w:val="left"/>
+      <w:pPr>
+        <w:ind w:left="1440" w:hanging="360"/>
+      </w:pPr>
+    </w:lvl>
+    <w:lvl w:ilvl="2" w:tplc="0409001B" w:tentative="1">
+      <w:start w:val="1"/>
+      <w:numFmt w:val="lowerRoman"/>
+      <w:lvlText w:val="%3."/>
+      <w:lvlJc w:val="right"/>
+      <w:pPr>
+        <w:ind w:left="2160" w:hanging="180"/>
+      </w:pPr>
+    </w:lvl>
+    <w:lvl w:ilvl="3" w:tplc="0409000F" w:tentative="1">
+      <w:start w:val="1"/>
+      <w:numFmt w:val="decimal"/>
+      <w:lvlText w:val="%4."/>
+      <w:lvlJc w:val="left"/>
+      <w:pPr>
+        <w:ind w:left="2880" w:hanging="360"/>
+      </w:pPr>
+    </w:lvl>
+    <w:lvl w:ilvl="4" w:tplc="04090019" w:tentative="1">
+      <w:start w:val="1"/>
+      <w:numFmt w:val="lowerLetter"/>
+      <w:lvlText w:val="%5."/>
+      <w:lvlJc w:val="left"/>
+      <w:pPr>
+        <w:ind w:left="3600" w:hanging="360"/>
+      </w:pPr>
+    </w:lvl>
+    <w:lvl w:ilvl="5" w:tplc="0409001B" w:tentative="1">
+      <w:start w:val="1"/>
+      <w:numFmt w:val="lowerRoman"/>
+      <w:lvlText w:val="%6."/>
+      <w:lvlJc w:val="right"/>
+      <w:pPr>
+        <w:ind w:left="4320" w:hanging="180"/>
+      </w:pPr>
+    </w:lvl>
+    <w:lvl w:ilvl="6" w:tplc="0409000F" w:tentative="1">
+      <w:start w:val="1"/>
+      <w:numFmt w:val="decimal"/>
+      <w:lvlText w:val="%7."/>
+      <w:lvlJc w:val="left"/>
+      <w:pPr>
+        <w:ind w:left="5040" w:hanging="360"/>
+      </w:pPr>
+    </w:lvl>
+    <w:lvl w:ilvl="7" w:tplc="04090019" w:tentative="1">
+      <w:start w:val="1"/>
+      <w:numFmt w:val="lowerLetter"/>
+      <w:lvlText w:val="%8."/>
+      <w:lvlJc w:val="left"/>
+      <w:pPr>
+        <w:ind w:left="5760" w:hanging="360"/>
+      </w:pPr>
+    </w:lvl>
+    <w:lvl w:ilvl="8" w:tplc="0409001B" w:tentative="1">
+      <w:start w:val="1"/>
+      <w:numFmt w:val="lowerRoman"/>
+      <w:lvlText w:val="%9."/>
+      <w:lvlJc w:val="right"/>
+      <w:pPr>
+        <w:ind w:left="6480" w:hanging="180"/>
+      </w:pPr>
+    </w:lvl>
+  </w:abstractNum>
+  <w:abstractNum w:abstractNumId="14" w15:restartNumberingAfterBreak="0">
     <w:nsid w:val="74AB0290"/>
     <w:multiLevelType w:val="hybridMultilevel"/>
     <w:tmpl w:val="D98EB7B0"/>
@@ -3531,38 +6174,231 @@
       </w:rPr>
     </w:lvl>
   </w:abstractNum>
+  <w:abstractNum w:abstractNumId="15" w15:restartNumberingAfterBreak="0">
+    <w:nsid w:val="77990D38"/>
+    <w:multiLevelType w:val="hybridMultilevel"/>
+    <w:tmpl w:val="7F24F6FA"/>
+    <w:lvl w:ilvl="0" w:tplc="0409000F">
+      <w:start w:val="1"/>
+      <w:numFmt w:val="decimal"/>
+      <w:lvlText w:val="%1."/>
+      <w:lvlJc w:val="left"/>
+      <w:pPr>
+        <w:ind w:left="720" w:hanging="360"/>
+      </w:pPr>
+    </w:lvl>
+    <w:lvl w:ilvl="1" w:tplc="04090019" w:tentative="1">
+      <w:start w:val="1"/>
+      <w:numFmt w:val="lowerLetter"/>
+      <w:lvlText w:val="%2."/>
+      <w:lvlJc w:val="left"/>
+      <w:pPr>
+        <w:ind w:left="1440" w:hanging="360"/>
+      </w:pPr>
+    </w:lvl>
+    <w:lvl w:ilvl="2" w:tplc="0409001B" w:tentative="1">
+      <w:start w:val="1"/>
+      <w:numFmt w:val="lowerRoman"/>
+      <w:lvlText w:val="%3."/>
+      <w:lvlJc w:val="right"/>
+      <w:pPr>
+        <w:ind w:left="2160" w:hanging="180"/>
+      </w:pPr>
+    </w:lvl>
+    <w:lvl w:ilvl="3" w:tplc="0409000F" w:tentative="1">
+      <w:start w:val="1"/>
+      <w:numFmt w:val="decimal"/>
+      <w:lvlText w:val="%4."/>
+      <w:lvlJc w:val="left"/>
+      <w:pPr>
+        <w:ind w:left="2880" w:hanging="360"/>
+      </w:pPr>
+    </w:lvl>
+    <w:lvl w:ilvl="4" w:tplc="04090019" w:tentative="1">
+      <w:start w:val="1"/>
+      <w:numFmt w:val="lowerLetter"/>
+      <w:lvlText w:val="%5."/>
+      <w:lvlJc w:val="left"/>
+      <w:pPr>
+        <w:ind w:left="3600" w:hanging="360"/>
+      </w:pPr>
+    </w:lvl>
+    <w:lvl w:ilvl="5" w:tplc="0409001B" w:tentative="1">
+      <w:start w:val="1"/>
+      <w:numFmt w:val="lowerRoman"/>
+      <w:lvlText w:val="%6."/>
+      <w:lvlJc w:val="right"/>
+      <w:pPr>
+        <w:ind w:left="4320" w:hanging="180"/>
+      </w:pPr>
+    </w:lvl>
+    <w:lvl w:ilvl="6" w:tplc="0409000F" w:tentative="1">
+      <w:start w:val="1"/>
+      <w:numFmt w:val="decimal"/>
+      <w:lvlText w:val="%7."/>
+      <w:lvlJc w:val="left"/>
+      <w:pPr>
+        <w:ind w:left="5040" w:hanging="360"/>
+      </w:pPr>
+    </w:lvl>
+    <w:lvl w:ilvl="7" w:tplc="04090019" w:tentative="1">
+      <w:start w:val="1"/>
+      <w:numFmt w:val="lowerLetter"/>
+      <w:lvlText w:val="%8."/>
+      <w:lvlJc w:val="left"/>
+      <w:pPr>
+        <w:ind w:left="5760" w:hanging="360"/>
+      </w:pPr>
+    </w:lvl>
+    <w:lvl w:ilvl="8" w:tplc="0409001B" w:tentative="1">
+      <w:start w:val="1"/>
+      <w:numFmt w:val="lowerRoman"/>
+      <w:lvlText w:val="%9."/>
+      <w:lvlJc w:val="right"/>
+      <w:pPr>
+        <w:ind w:left="6480" w:hanging="180"/>
+      </w:pPr>
+    </w:lvl>
+  </w:abstractNum>
+  <w:abstractNum w:abstractNumId="16" w15:restartNumberingAfterBreak="0">
+    <w:nsid w:val="7DB149CB"/>
+    <w:multiLevelType w:val="hybridMultilevel"/>
+    <w:tmpl w:val="C9ECDAEC"/>
+    <w:lvl w:ilvl="0" w:tplc="0409000F">
+      <w:start w:val="1"/>
+      <w:numFmt w:val="decimal"/>
+      <w:lvlText w:val="%1."/>
+      <w:lvlJc w:val="left"/>
+      <w:pPr>
+        <w:ind w:left="720" w:hanging="360"/>
+      </w:pPr>
+      <w:rPr>
+        <w:rFonts w:hint="default"/>
+      </w:rPr>
+    </w:lvl>
+    <w:lvl w:ilvl="1" w:tplc="04090019" w:tentative="1">
+      <w:start w:val="1"/>
+      <w:numFmt w:val="lowerLetter"/>
+      <w:lvlText w:val="%2."/>
+      <w:lvlJc w:val="left"/>
+      <w:pPr>
+        <w:ind w:left="1440" w:hanging="360"/>
+      </w:pPr>
+    </w:lvl>
+    <w:lvl w:ilvl="2" w:tplc="0409001B" w:tentative="1">
+      <w:start w:val="1"/>
+      <w:numFmt w:val="lowerRoman"/>
+      <w:lvlText w:val="%3."/>
+      <w:lvlJc w:val="right"/>
+      <w:pPr>
+        <w:ind w:left="2160" w:hanging="180"/>
+      </w:pPr>
+    </w:lvl>
+    <w:lvl w:ilvl="3" w:tplc="0409000F" w:tentative="1">
+      <w:start w:val="1"/>
+      <w:numFmt w:val="decimal"/>
+      <w:lvlText w:val="%4."/>
+      <w:lvlJc w:val="left"/>
+      <w:pPr>
+        <w:ind w:left="2880" w:hanging="360"/>
+      </w:pPr>
+    </w:lvl>
+    <w:lvl w:ilvl="4" w:tplc="04090019" w:tentative="1">
+      <w:start w:val="1"/>
+      <w:numFmt w:val="lowerLetter"/>
+      <w:lvlText w:val="%5."/>
+      <w:lvlJc w:val="left"/>
+      <w:pPr>
+        <w:ind w:left="3600" w:hanging="360"/>
+      </w:pPr>
+    </w:lvl>
+    <w:lvl w:ilvl="5" w:tplc="0409001B" w:tentative="1">
+      <w:start w:val="1"/>
+      <w:numFmt w:val="lowerRoman"/>
+      <w:lvlText w:val="%6."/>
+      <w:lvlJc w:val="right"/>
+      <w:pPr>
+        <w:ind w:left="4320" w:hanging="180"/>
+      </w:pPr>
+    </w:lvl>
+    <w:lvl w:ilvl="6" w:tplc="0409000F" w:tentative="1">
+      <w:start w:val="1"/>
+      <w:numFmt w:val="decimal"/>
+      <w:lvlText w:val="%7."/>
+      <w:lvlJc w:val="left"/>
+      <w:pPr>
+        <w:ind w:left="5040" w:hanging="360"/>
+      </w:pPr>
+    </w:lvl>
+    <w:lvl w:ilvl="7" w:tplc="04090019" w:tentative="1">
+      <w:start w:val="1"/>
+      <w:numFmt w:val="lowerLetter"/>
+      <w:lvlText w:val="%8."/>
+      <w:lvlJc w:val="left"/>
+      <w:pPr>
+        <w:ind w:left="5760" w:hanging="360"/>
+      </w:pPr>
+    </w:lvl>
+    <w:lvl w:ilvl="8" w:tplc="0409001B" w:tentative="1">
+      <w:start w:val="1"/>
+      <w:numFmt w:val="lowerRoman"/>
+      <w:lvlText w:val="%9."/>
+      <w:lvlJc w:val="right"/>
+      <w:pPr>
+        <w:ind w:left="6480" w:hanging="180"/>
+      </w:pPr>
+    </w:lvl>
+  </w:abstractNum>
   <w:num w:numId="1">
+    <w:abstractNumId w:val="12"/>
+  </w:num>
+  <w:num w:numId="2">
     <w:abstractNumId w:val="9"/>
   </w:num>
-  <w:num w:numId="2">
-    <w:abstractNumId w:val="7"/>
-  </w:num>
   <w:num w:numId="3">
-    <w:abstractNumId w:val="3"/>
+    <w:abstractNumId w:val="4"/>
   </w:num>
   <w:num w:numId="4">
     <w:abstractNumId w:val="1"/>
   </w:num>
   <w:num w:numId="5">
-    <w:abstractNumId w:val="10"/>
+    <w:abstractNumId w:val="14"/>
   </w:num>
   <w:num w:numId="6">
+    <w:abstractNumId w:val="11"/>
+  </w:num>
+  <w:num w:numId="7">
     <w:abstractNumId w:val="8"/>
   </w:num>
-  <w:num w:numId="7">
-    <w:abstractNumId w:val="6"/>
-  </w:num>
   <w:num w:numId="8">
-    <w:abstractNumId w:val="5"/>
+    <w:abstractNumId w:val="7"/>
   </w:num>
   <w:num w:numId="9">
-    <w:abstractNumId w:val="4"/>
+    <w:abstractNumId w:val="5"/>
   </w:num>
   <w:num w:numId="10">
     <w:abstractNumId w:val="0"/>
   </w:num>
   <w:num w:numId="11">
     <w:abstractNumId w:val="2"/>
+  </w:num>
+  <w:num w:numId="12">
+    <w:abstractNumId w:val="13"/>
+  </w:num>
+  <w:num w:numId="13">
+    <w:abstractNumId w:val="16"/>
+  </w:num>
+  <w:num w:numId="14">
+    <w:abstractNumId w:val="3"/>
+  </w:num>
+  <w:num w:numId="15">
+    <w:abstractNumId w:val="10"/>
+  </w:num>
+  <w:num w:numId="16">
+    <w:abstractNumId w:val="6"/>
+  </w:num>
+  <w:num w:numId="17">
+    <w:abstractNumId w:val="15"/>
   </w:num>
   <w:numIdMacAtCleanup w:val="10"/>
 </w:numbering>
@@ -3963,7 +6799,7 @@
   <w:style w:type="paragraph" w:default="1" w:styleId="Normal">
     <w:name w:val="Normal"/>
     <w:qFormat/>
-    <w:rsid w:val="003D4B5E"/>
+    <w:rsid w:val="00DD5C73"/>
   </w:style>
   <w:style w:type="paragraph" w:styleId="Heading1">
     <w:name w:val="heading 1"/>
@@ -3973,7 +6809,7 @@
     <w:autoRedefine/>
     <w:uiPriority w:val="9"/>
     <w:qFormat/>
-    <w:rsid w:val="00D37E5F"/>
+    <w:rsid w:val="00B56E98"/>
     <w:pPr>
       <w:keepNext/>
       <w:keepLines/>
@@ -4081,9 +6917,8 @@
   <w:style w:type="character" w:default="1" w:styleId="DefaultParagraphFont">
     <w:name w:val="Default Paragraph Font"/>
     <w:uiPriority w:val="1"/>
-    <w:semiHidden/>
     <w:unhideWhenUsed/>
-    <w:rsid w:val="003D4B5E"/>
+    <w:rsid w:val="00DD5C73"/>
   </w:style>
   <w:style w:type="table" w:default="1" w:styleId="TableNormal">
     <w:name w:val="Normal Table"/>
@@ -4105,13 +6940,13 @@
     <w:uiPriority w:val="99"/>
     <w:semiHidden/>
     <w:unhideWhenUsed/>
-    <w:rsid w:val="003D4B5E"/>
+    <w:rsid w:val="00DD5C73"/>
   </w:style>
   <w:style w:type="character" w:customStyle="1" w:styleId="Heading1Char">
     <w:name w:val="Heading 1 Char"/>
     <w:link w:val="Heading1"/>
     <w:uiPriority w:val="9"/>
-    <w:rsid w:val="00D37E5F"/>
+    <w:rsid w:val="00B56E98"/>
     <w:rPr>
       <w:rFonts w:eastAsia="Times New Roman"/>
       <w:b/>
@@ -4975,7 +7810,7 @@
 </file>
 
 <file path=customXml/itemProps1.xml><?xml version="1.0" encoding="utf-8"?>
-<ds:datastoreItem xmlns:ds="http://schemas.openxmlformats.org/officeDocument/2006/customXml" ds:itemID="{7C07B4F7-BD58-427B-9CF8-E0DB0B4ACFF7}">
+<ds:datastoreItem xmlns:ds="http://schemas.openxmlformats.org/officeDocument/2006/customXml" ds:itemID="{6F4528F9-D23B-40EE-9156-722BFFA2D191}">
   <ds:schemaRefs>
     <ds:schemaRef ds:uri="http://schemas.openxmlformats.org/officeDocument/2006/bibliography"/>
   </ds:schemaRefs>

</xml_diff>

<commit_message>
Incremental updates to BLE chapter and exercises. Redo peripherals chapter and exercises to use threads.
</commit_message>
<xml_diff>
--- a/labmanual/English/WBT101-04-BLE.docx
+++ b/labmanual/English/WBT101-04-BLE.docx
@@ -12,6 +12,8 @@
           <w:sz w:val="40"/>
         </w:rPr>
       </w:pPr>
+      <w:bookmarkStart w:id="0" w:name="_GoBack"/>
+      <w:bookmarkEnd w:id="0"/>
       <w:r>
         <w:rPr>
           <w:rStyle w:val="BookTitle"/>
@@ -24,19 +26,11 @@
         </w:rPr>
         <w:t xml:space="preserve">: </w:t>
       </w:r>
-      <w:commentRangeStart w:id="0"/>
       <w:r>
         <w:rPr>
           <w:rStyle w:val="BookTitle"/>
         </w:rPr>
         <w:t>Bluetooth Low Energy (BLE)</w:t>
-      </w:r>
-      <w:commentRangeEnd w:id="0"/>
-      <w:r>
-        <w:rPr>
-          <w:rStyle w:val="CommentReference"/>
-        </w:rPr>
-        <w:commentReference w:id="0"/>
       </w:r>
     </w:p>
     <w:p>
@@ -1095,7 +1089,7 @@
         <w:rPr>
           <w:noProof/>
         </w:rPr>
-        <w:t>6</w:t>
+        <w:t>7</w:t>
       </w:r>
       <w:r>
         <w:rPr>
@@ -1290,7 +1284,7 @@
         <w:rPr>
           <w:noProof/>
         </w:rPr>
-        <w:t>11</w:t>
+        <w:t>10</w:t>
       </w:r>
       <w:r>
         <w:rPr>
@@ -1543,7 +1537,7 @@
         <w:rPr>
           <w:noProof/>
         </w:rPr>
-        <w:t>16</w:t>
+        <w:t>19</w:t>
       </w:r>
       <w:r>
         <w:rPr>
@@ -1601,7 +1595,7 @@
         <w:rPr>
           <w:noProof/>
         </w:rPr>
-        <w:t>17</w:t>
+        <w:t>20</w:t>
       </w:r>
       <w:r>
         <w:rPr>
@@ -1659,7 +1653,7 @@
         <w:rPr>
           <w:noProof/>
         </w:rPr>
-        <w:t>17</w:t>
+        <w:t>20</w:t>
       </w:r>
       <w:r>
         <w:rPr>
@@ -1717,7 +1711,7 @@
         <w:rPr>
           <w:noProof/>
         </w:rPr>
-        <w:t>18</w:t>
+        <w:t>21</w:t>
       </w:r>
       <w:r>
         <w:rPr>
@@ -1796,7 +1790,7 @@
         <w:rPr>
           <w:noProof/>
         </w:rPr>
-        <w:t>23</w:t>
+        <w:t>26</w:t>
       </w:r>
       <w:r>
         <w:rPr>
@@ -1875,7 +1869,7 @@
         <w:rPr>
           <w:noProof/>
         </w:rPr>
-        <w:t>24</w:t>
+        <w:t>27</w:t>
       </w:r>
       <w:r>
         <w:rPr>
@@ -1933,7 +1927,7 @@
         <w:rPr>
           <w:noProof/>
         </w:rPr>
-        <w:t>24</w:t>
+        <w:t>27</w:t>
       </w:r>
       <w:r>
         <w:rPr>
@@ -1991,7 +1985,7 @@
         <w:rPr>
           <w:noProof/>
         </w:rPr>
-        <w:t>25</w:t>
+        <w:t>28</w:t>
       </w:r>
       <w:r>
         <w:rPr>
@@ -2049,7 +2043,7 @@
         <w:rPr>
           <w:noProof/>
         </w:rPr>
-        <w:t>27</w:t>
+        <w:t>30</w:t>
       </w:r>
       <w:r>
         <w:rPr>
@@ -2107,7 +2101,7 @@
         <w:rPr>
           <w:noProof/>
         </w:rPr>
-        <w:t>29</w:t>
+        <w:t>32</w:t>
       </w:r>
       <w:r>
         <w:rPr>
@@ -2172,7 +2166,7 @@
         <w:rPr>
           <w:noProof/>
         </w:rPr>
-        <w:t>29</w:t>
+        <w:t>32</w:t>
       </w:r>
       <w:r>
         <w:rPr>
@@ -2237,7 +2231,7 @@
         <w:rPr>
           <w:noProof/>
         </w:rPr>
-        <w:t>29</w:t>
+        <w:t>32</w:t>
       </w:r>
       <w:r>
         <w:rPr>
@@ -2316,7 +2310,7 @@
         <w:rPr>
           <w:noProof/>
         </w:rPr>
-        <w:t>30</w:t>
+        <w:t>33</w:t>
       </w:r>
       <w:r>
         <w:rPr>
@@ -2551,10 +2545,10 @@
             <v:path o:extrusionok="f" gradientshapeok="t" o:connecttype="rect"/>
             <o:lock v:ext="edit" aspectratio="t"/>
           </v:shapetype>
-          <v:shape id="_x0000_i1025" type="#_x0000_t75" style="width:385.35pt;height:301.8pt" o:ole="">
+          <v:shape id="_x0000_i1025" type="#_x0000_t75" style="width:385.5pt;height:301.5pt" o:ole="">
             <v:imagedata r:id="rId11" o:title=""/>
           </v:shape>
-          <o:OLEObject Type="Embed" ProgID="Visio.Drawing.11" ShapeID="_x0000_i1025" DrawAspect="Content" ObjectID="_1584797398" r:id="rId12"/>
+          <o:OLEObject Type="Embed" ProgID="Visio.Drawing.11" ShapeID="_x0000_i1025" DrawAspect="Content" ObjectID="_1587470650" r:id="rId12"/>
         </w:object>
       </w:r>
     </w:p>
@@ -3454,11 +3448,9 @@
       <w:r>
         <w:t xml:space="preserve">A characteristic is collection of attributes. An attribute specifies the format of the data and contains the data itself as a series of fields. For example, the Blood Pressure Measurement Characteristic contains an attribute structure with the fields Flags, Measurement Compound Value, etc.  The exact fields </w:t>
       </w:r>
-      <w:proofErr w:type="gramStart"/>
-      <w:r>
-        <w:t>included</w:t>
-      </w:r>
-      <w:proofErr w:type="gramEnd"/>
+      <w:r>
+        <w:t>included,</w:t>
+      </w:r>
       <w:r>
         <w:t xml:space="preserve"> and the units used to represent the data in each field are specified by the Flags field. In that way, by reading the flags, both devices know what data is in the GATT DB and how it is represented.</w:t>
       </w:r>
@@ -5245,29 +5237,1706 @@
           <w:color w:val="FF0000"/>
         </w:rPr>
       </w:pPr>
-      <w:r>
+    </w:p>
+    <w:p>
+      <w:pPr>
         <w:rPr>
           <w:color w:val="FF0000"/>
         </w:rPr>
+      </w:pPr>
+    </w:p>
+    <w:p>
+      <w:r>
         <w:lastRenderedPageBreak/>
-        <w:t>Add details of some states here?</w:t>
-      </w:r>
-      <w:r>
+        <w:t xml:space="preserve">For a typical BLE application that connects using a secure (encrypted) link </w:t>
+      </w:r>
+      <w:r>
+        <w:t xml:space="preserve">but </w:t>
+      </w:r>
+      <w:r>
+        <w:t xml:space="preserve">does </w:t>
+      </w:r>
+      <w:r>
+        <w:rPr>
+          <w:u w:val="single"/>
+        </w:rPr>
+        <w:t>NOT</w:t>
+      </w:r>
+      <w:r>
+        <w:t xml:space="preserve"> </w:t>
+      </w:r>
+      <w:r>
+        <w:t>store</w:t>
+      </w:r>
+      <w:r>
+        <w:t xml:space="preserve"> bonding information in NVRAM</w:t>
+      </w:r>
+      <w:r>
+        <w:t xml:space="preserve"> and does </w:t>
+      </w:r>
+      <w:r>
+        <w:rPr>
+          <w:u w:val="single"/>
+        </w:rPr>
+        <w:t>NOT</w:t>
+      </w:r>
+      <w:r>
+        <w:t xml:space="preserve"> require a passkey</w:t>
+      </w:r>
+      <w:r>
+        <w:t>, the order of call</w:t>
+      </w:r>
+      <w:r>
+        <w:t>back events will look like the following</w:t>
+      </w:r>
+      <w:r>
+        <w:t>:</w:t>
+      </w:r>
+    </w:p>
+    <w:tbl>
+      <w:tblPr>
+        <w:tblStyle w:val="TableGrid"/>
+        <w:tblW w:w="9355" w:type="dxa"/>
+        <w:tblLook w:val="04A0" w:firstRow="1" w:lastRow="0" w:firstColumn="1" w:lastColumn="0" w:noHBand="0" w:noVBand="1"/>
+      </w:tblPr>
+      <w:tblGrid>
+        <w:gridCol w:w="1215"/>
+        <w:gridCol w:w="4585"/>
+        <w:gridCol w:w="3555"/>
+      </w:tblGrid>
+      <w:tr>
+        <w:tc>
+          <w:tcPr>
+            <w:tcW w:w="1215" w:type="dxa"/>
+            <w:shd w:val="clear" w:color="auto" w:fill="BFBFBF" w:themeFill="background1" w:themeFillShade="BF"/>
+          </w:tcPr>
+          <w:p>
+            <w:pPr>
+              <w:rPr>
+                <w:b/>
+              </w:rPr>
+            </w:pPr>
+            <w:r>
+              <w:rPr>
+                <w:b/>
+              </w:rPr>
+              <w:t>Activity</w:t>
+            </w:r>
+          </w:p>
+        </w:tc>
+        <w:tc>
+          <w:tcPr>
+            <w:tcW w:w="4585" w:type="dxa"/>
+            <w:shd w:val="clear" w:color="auto" w:fill="BFBFBF" w:themeFill="background1" w:themeFillShade="BF"/>
+          </w:tcPr>
+          <w:p>
+            <w:pPr>
+              <w:rPr>
+                <w:b/>
+              </w:rPr>
+            </w:pPr>
+            <w:r>
+              <w:rPr>
+                <w:b/>
+              </w:rPr>
+              <w:t>Callback Event</w:t>
+            </w:r>
+            <w:r>
+              <w:rPr>
+                <w:b/>
+              </w:rPr>
+              <w:t xml:space="preserve"> Name</w:t>
+            </w:r>
+          </w:p>
+        </w:tc>
+        <w:tc>
+          <w:tcPr>
+            <w:tcW w:w="3555" w:type="dxa"/>
+            <w:shd w:val="clear" w:color="auto" w:fill="BFBFBF" w:themeFill="background1" w:themeFillShade="BF"/>
+          </w:tcPr>
+          <w:p>
+            <w:pPr>
+              <w:rPr>
+                <w:b/>
+              </w:rPr>
+            </w:pPr>
+            <w:r>
+              <w:rPr>
+                <w:b/>
+              </w:rPr>
+              <w:t>Reason</w:t>
+            </w:r>
+          </w:p>
+        </w:tc>
+      </w:tr>
+      <w:tr>
+        <w:tc>
+          <w:tcPr>
+            <w:tcW w:w="1215" w:type="dxa"/>
+            <w:vMerge w:val="restart"/>
+          </w:tcPr>
+          <w:p>
+            <w:r>
+              <w:t>Powerup</w:t>
+            </w:r>
+          </w:p>
+        </w:tc>
+        <w:tc>
+          <w:tcPr>
+            <w:tcW w:w="4585" w:type="dxa"/>
+          </w:tcPr>
+          <w:p>
+            <w:r>
+              <w:t>BTM_LOCAL_IDENTITY_KEYS_REQUEST_EVT</w:t>
+            </w:r>
+          </w:p>
+        </w:tc>
+        <w:tc>
+          <w:tcPr>
+            <w:tcW w:w="3555" w:type="dxa"/>
+          </w:tcPr>
+          <w:p>
+            <w:r>
+              <w:t>At initialization, the BLE stack looks to see if there are local encryption keys available. If bonding information is not stored in NVRAM then this state does not need to be implemented.</w:t>
+            </w:r>
+          </w:p>
+        </w:tc>
+      </w:tr>
+      <w:tr>
+        <w:tc>
+          <w:tcPr>
+            <w:tcW w:w="1215" w:type="dxa"/>
+            <w:vMerge/>
+          </w:tcPr>
+          <w:p/>
+        </w:tc>
+        <w:tc>
+          <w:tcPr>
+            <w:tcW w:w="4585" w:type="dxa"/>
+          </w:tcPr>
+          <w:p>
+            <w:r>
+              <w:t>BTM_ENABLED</w:t>
+            </w:r>
+            <w:r>
+              <w:t>_EVT</w:t>
+            </w:r>
+          </w:p>
+        </w:tc>
+        <w:tc>
+          <w:tcPr>
+            <w:tcW w:w="3555" w:type="dxa"/>
+          </w:tcPr>
+          <w:p>
+            <w:r>
+              <w:t>This occurs once the BLE stack has completed initialization. Typically, you will start up the rest of your application here.</w:t>
+            </w:r>
+          </w:p>
+        </w:tc>
+      </w:tr>
+      <w:tr>
+        <w:tc>
+          <w:tcPr>
+            <w:tcW w:w="1215" w:type="dxa"/>
+            <w:vMerge/>
+          </w:tcPr>
+          <w:p/>
+        </w:tc>
+        <w:tc>
+          <w:tcPr>
+            <w:tcW w:w="4585" w:type="dxa"/>
+          </w:tcPr>
+          <w:p>
+            <w:r>
+              <w:t>BTM_BLE_ADVERT_STATE_CHANGED_EVT</w:t>
+            </w:r>
+          </w:p>
+        </w:tc>
+        <w:tc>
+          <w:tcPr>
+            <w:tcW w:w="3555" w:type="dxa"/>
+          </w:tcPr>
+          <w:p>
+            <w:r>
+              <w:t>This occurs when you enable advertisements. You will see a return value of 3 for fast advertisements. After a timeout, you may see this again with a return value of 4 for slow advertisements.</w:t>
+            </w:r>
+            <w:r>
+              <w:t xml:space="preserve"> </w:t>
+            </w:r>
+            <w:r>
+              <w:t>Eventually the state changes to 0 (off) if there have been no connections, giving you a chance to save power.</w:t>
+            </w:r>
+          </w:p>
+        </w:tc>
+      </w:tr>
+      <w:tr>
+        <w:tc>
+          <w:tcPr>
+            <w:tcW w:w="1215" w:type="dxa"/>
+          </w:tcPr>
+          <w:p>
+            <w:bookmarkStart w:id="28" w:name="_Hlk513631676"/>
+            <w:r>
+              <w:t>Connect</w:t>
+            </w:r>
+          </w:p>
+        </w:tc>
+        <w:tc>
+          <w:tcPr>
+            <w:tcW w:w="4585" w:type="dxa"/>
+          </w:tcPr>
+          <w:p>
+            <w:r>
+              <w:t>BTM_BLE_ADVERT_STATE_CHANGED_EVT</w:t>
+            </w:r>
+          </w:p>
+        </w:tc>
+        <w:tc>
+          <w:tcPr>
+            <w:tcW w:w="3555" w:type="dxa"/>
+          </w:tcPr>
+          <w:p>
+            <w:r>
+              <w:t xml:space="preserve">Once the connection happens, the stack stops </w:t>
+            </w:r>
+            <w:r>
+              <w:t>advertisements which will result in this event. You will see a return value of 0 which means advertisements have stopped.</w:t>
+            </w:r>
+          </w:p>
+        </w:tc>
+      </w:tr>
+      <w:bookmarkEnd w:id="28"/>
+      <w:tr>
+        <w:tc>
+          <w:tcPr>
+            <w:tcW w:w="1215" w:type="dxa"/>
+            <w:vMerge w:val="restart"/>
+          </w:tcPr>
+          <w:p>
+            <w:r>
+              <w:t>Pair</w:t>
+            </w:r>
+          </w:p>
+        </w:tc>
+        <w:tc>
+          <w:tcPr>
+            <w:tcW w:w="4585" w:type="dxa"/>
+          </w:tcPr>
+          <w:p>
+            <w:r>
+              <w:t>BTM_SECURITY_REQUEST_EVT</w:t>
+            </w:r>
+          </w:p>
+        </w:tc>
+        <w:tc>
+          <w:tcPr>
+            <w:tcW w:w="3555" w:type="dxa"/>
+          </w:tcPr>
+          <w:p>
+            <w:r>
+              <w:t xml:space="preserve">The occurs when the client requests a secure connection. When this event happens, you need to call </w:t>
+            </w:r>
+            <w:proofErr w:type="spellStart"/>
+            <w:r>
+              <w:t>wiced_bt_ble_security_</w:t>
+            </w:r>
+            <w:proofErr w:type="gramStart"/>
+            <w:r>
+              <w:t>grant</w:t>
+            </w:r>
+            <w:proofErr w:type="spellEnd"/>
+            <w:r>
+              <w:t>(</w:t>
+            </w:r>
+            <w:proofErr w:type="gramEnd"/>
+            <w:r>
+              <w:t>)</w:t>
+            </w:r>
+            <w:r>
+              <w:t xml:space="preserve"> to allow a secure connection to be established.</w:t>
+            </w:r>
+          </w:p>
+        </w:tc>
+      </w:tr>
+      <w:tr>
+        <w:tc>
+          <w:tcPr>
+            <w:tcW w:w="1215" w:type="dxa"/>
+            <w:vMerge/>
+          </w:tcPr>
+          <w:p/>
+        </w:tc>
+        <w:tc>
+          <w:tcPr>
+            <w:tcW w:w="4585" w:type="dxa"/>
+          </w:tcPr>
+          <w:p>
+            <w:r>
+              <w:t>BTM_PAIRING_IO_CAPABILITIES_BLE_REQUEST_EVT</w:t>
+            </w:r>
+          </w:p>
+        </w:tc>
+        <w:tc>
+          <w:tcPr>
+            <w:tcW w:w="3555" w:type="dxa"/>
+          </w:tcPr>
+          <w:p>
+            <w:r>
+              <w:t>This occurs when the client asks what type of capability your device has that will allow validation of the connection (e.g. screen, keyboard, etc.). You need to set the appropriate values when this event happens.</w:t>
+            </w:r>
+          </w:p>
+        </w:tc>
+      </w:tr>
+      <w:tr>
+        <w:tc>
+          <w:tcPr>
+            <w:tcW w:w="1215" w:type="dxa"/>
+            <w:vMerge/>
+          </w:tcPr>
+          <w:p/>
+        </w:tc>
+        <w:tc>
+          <w:tcPr>
+            <w:tcW w:w="4585" w:type="dxa"/>
+          </w:tcPr>
+          <w:p>
+            <w:r>
+              <w:t>BTM_ENCRYPTION_STATUS_EVT</w:t>
+            </w:r>
+          </w:p>
+        </w:tc>
+        <w:tc>
+          <w:tcPr>
+            <w:tcW w:w="3555" w:type="dxa"/>
+          </w:tcPr>
+          <w:p>
+            <w:r>
+              <w:t>This occurs when the secure link has been established.</w:t>
+            </w:r>
+          </w:p>
+        </w:tc>
+      </w:tr>
+      <w:tr>
+        <w:tc>
+          <w:tcPr>
+            <w:tcW w:w="1215" w:type="dxa"/>
+            <w:vMerge/>
+          </w:tcPr>
+          <w:p/>
+        </w:tc>
+        <w:tc>
+          <w:tcPr>
+            <w:tcW w:w="4585" w:type="dxa"/>
+          </w:tcPr>
+          <w:p>
+            <w:r>
+              <w:t>BTM_PAIRED_DEVICE_LINK_KEYS_UPDATE_EVT</w:t>
+            </w:r>
+          </w:p>
+        </w:tc>
+        <w:tc>
+          <w:tcPr>
+            <w:tcW w:w="3555" w:type="dxa"/>
+          </w:tcPr>
+          <w:p>
+            <w:r>
+              <w:t>This event is used so that you can store the paired devices keys if you are storing bonding information. If not, then this state does not need to be implemented.</w:t>
+            </w:r>
+          </w:p>
+        </w:tc>
+      </w:tr>
+      <w:tr>
+        <w:tc>
+          <w:tcPr>
+            <w:tcW w:w="1215" w:type="dxa"/>
+            <w:vMerge/>
+          </w:tcPr>
+          <w:p/>
+        </w:tc>
+        <w:tc>
+          <w:tcPr>
+            <w:tcW w:w="4585" w:type="dxa"/>
+          </w:tcPr>
+          <w:p>
+            <w:r>
+              <w:t>BTM_PAIRING_COMPLETE_EVT</w:t>
+            </w:r>
+          </w:p>
+        </w:tc>
+        <w:tc>
+          <w:tcPr>
+            <w:tcW w:w="3555" w:type="dxa"/>
+          </w:tcPr>
+          <w:p>
+            <w:r>
+              <w:t>This event indicates that pairing has been completed successfully.</w:t>
+            </w:r>
+          </w:p>
+        </w:tc>
+      </w:tr>
+      <w:tr>
+        <w:tc>
+          <w:tcPr>
+            <w:tcW w:w="1215" w:type="dxa"/>
+          </w:tcPr>
+          <w:p>
+            <w:r>
+              <w:t>Disconnect</w:t>
+            </w:r>
+          </w:p>
+        </w:tc>
+        <w:tc>
+          <w:tcPr>
+            <w:tcW w:w="4585" w:type="dxa"/>
+          </w:tcPr>
+          <w:p>
+            <w:r>
+              <w:t>BTM_BLE_ADVERT_STATE_CHANGED_EVT</w:t>
+            </w:r>
+          </w:p>
+        </w:tc>
+        <w:tc>
+          <w:tcPr>
+            <w:tcW w:w="3555" w:type="dxa"/>
+          </w:tcPr>
+          <w:p>
+            <w:r>
+              <w:t xml:space="preserve">Upon a disconnect, the firmware will get a GATT </w:t>
+            </w:r>
+            <w:r>
+              <w:t xml:space="preserve">event handler </w:t>
+            </w:r>
+            <w:r>
+              <w:t xml:space="preserve">callback </w:t>
+            </w:r>
+            <w:r>
+              <w:t>for the GATT_CONNECTION_STATUS_EVENT</w:t>
+            </w:r>
+            <w:r>
+              <w:t xml:space="preserve"> </w:t>
+            </w:r>
+            <w:r>
+              <w:lastRenderedPageBreak/>
+              <w:t>(more on this later)</w:t>
+            </w:r>
+            <w:r>
+              <w:t>. At that time, it is the user's responsibility to determine if advertising should be re-started. If it is restarted, then you will get a BLE stack callback once advertisements have restarted with a return value of 3 (fast advertising) or 4 (slow advertising).</w:t>
+            </w:r>
+          </w:p>
+        </w:tc>
+      </w:tr>
+    </w:tbl>
+    <w:p/>
+    <w:p>
+      <w:pPr>
+        <w:rPr>
+          <w:color w:val="000000" w:themeColor="text1"/>
+        </w:rPr>
+      </w:pPr>
+      <w:r>
+        <w:rPr>
+          <w:color w:val="000000" w:themeColor="text1"/>
+        </w:rPr>
+        <w:t>If</w:t>
+      </w:r>
+      <w:r>
+        <w:rPr>
+          <w:color w:val="000000" w:themeColor="text1"/>
+        </w:rPr>
+        <w:t xml:space="preserve"> bonding information is stored to NVRAM</w:t>
+      </w:r>
+      <w:r>
+        <w:rPr>
+          <w:color w:val="000000" w:themeColor="text1"/>
+        </w:rPr>
+        <w:t>,</w:t>
+      </w:r>
+      <w:r>
+        <w:rPr>
+          <w:color w:val="000000" w:themeColor="text1"/>
+        </w:rPr>
+        <w:t xml:space="preserve"> the eve</w:t>
+      </w:r>
+      <w:r>
+        <w:rPr>
+          <w:color w:val="000000" w:themeColor="text1"/>
+        </w:rPr>
+        <w:t xml:space="preserve">nt sequence will look like the following. </w:t>
+      </w:r>
+      <w:r>
+        <w:rPr>
+          <w:color w:val="000000" w:themeColor="text1"/>
+        </w:rPr>
+        <w:t xml:space="preserve">The sequence is shown for </w:t>
+      </w:r>
+      <w:r>
+        <w:rPr>
+          <w:color w:val="000000" w:themeColor="text1"/>
+        </w:rPr>
+        <w:t>three cases (each shaded differently):</w:t>
+      </w:r>
+    </w:p>
+    <w:p>
+      <w:pPr>
+        <w:pStyle w:val="ListParagraph"/>
+        <w:numPr>
+          <w:ilvl w:val="0"/>
+          <w:numId w:val="27"/>
+        </w:numPr>
+        <w:rPr>
+          <w:color w:val="000000" w:themeColor="text1"/>
+        </w:rPr>
+      </w:pPr>
+      <w:r>
+        <w:rPr>
+          <w:color w:val="000000" w:themeColor="text1"/>
+        </w:rPr>
+        <w:t>F</w:t>
+      </w:r>
+      <w:r>
+        <w:rPr>
+          <w:color w:val="000000" w:themeColor="text1"/>
+        </w:rPr>
+        <w:t xml:space="preserve">irst-time connection </w:t>
+      </w:r>
+      <w:r>
+        <w:rPr>
+          <w:color w:val="000000" w:themeColor="text1"/>
+        </w:rPr>
+        <w:t>before bonding information is saved</w:t>
+      </w:r>
+    </w:p>
+    <w:p>
+      <w:pPr>
+        <w:pStyle w:val="ListParagraph"/>
+        <w:numPr>
+          <w:ilvl w:val="0"/>
+          <w:numId w:val="27"/>
+        </w:numPr>
+        <w:rPr>
+          <w:color w:val="000000" w:themeColor="text1"/>
+        </w:rPr>
+      </w:pPr>
+      <w:r>
+        <w:rPr>
+          <w:color w:val="000000" w:themeColor="text1"/>
+        </w:rPr>
+        <w:t>Connection</w:t>
+      </w:r>
+      <w:r>
+        <w:rPr>
+          <w:color w:val="000000" w:themeColor="text1"/>
+        </w:rPr>
+        <w:t xml:space="preserve"> after </w:t>
+      </w:r>
+      <w:r>
+        <w:rPr>
+          <w:color w:val="000000" w:themeColor="text1"/>
+        </w:rPr>
+        <w:t>bonding information has been saved for disconnect/</w:t>
+      </w:r>
+      <w:r>
+        <w:rPr>
+          <w:color w:val="000000" w:themeColor="text1"/>
+        </w:rPr>
+        <w:t>re-connect</w:t>
+      </w:r>
+      <w:r>
+        <w:rPr>
+          <w:color w:val="000000" w:themeColor="text1"/>
+        </w:rPr>
+        <w:t xml:space="preserve"> without resetting the kit between connections.</w:t>
+      </w:r>
+    </w:p>
+    <w:p>
+      <w:pPr>
+        <w:pStyle w:val="ListParagraph"/>
+        <w:numPr>
+          <w:ilvl w:val="0"/>
+          <w:numId w:val="27"/>
+        </w:numPr>
+        <w:rPr>
+          <w:color w:val="000000" w:themeColor="text1"/>
+        </w:rPr>
+      </w:pPr>
+      <w:r>
+        <w:rPr>
+          <w:color w:val="000000" w:themeColor="text1"/>
+        </w:rPr>
+        <w:t xml:space="preserve">Connection after </w:t>
+      </w:r>
+      <w:r>
+        <w:rPr>
+          <w:color w:val="000000" w:themeColor="text1"/>
+        </w:rPr>
+        <w:t xml:space="preserve">bonding information has been </w:t>
+      </w:r>
+      <w:r>
+        <w:rPr>
+          <w:color w:val="000000" w:themeColor="text1"/>
+        </w:rPr>
+        <w:t>saved</w:t>
+      </w:r>
+      <w:r>
+        <w:rPr>
+          <w:color w:val="000000" w:themeColor="text1"/>
+        </w:rPr>
+        <w:t xml:space="preserve"> </w:t>
+      </w:r>
+      <w:r>
+        <w:rPr>
+          <w:color w:val="000000" w:themeColor="text1"/>
+        </w:rPr>
+        <w:t>for disconnect/reset/re-connect.</w:t>
+      </w:r>
+    </w:p>
+    <w:p>
+      <w:pPr>
+        <w:rPr>
+          <w:color w:val="000000" w:themeColor="text1"/>
+        </w:rPr>
+      </w:pPr>
+      <w:r>
+        <w:rPr>
+          <w:color w:val="000000" w:themeColor="text1"/>
+        </w:rPr>
+        <w:t xml:space="preserve">In </w:t>
+      </w:r>
+      <w:r>
+        <w:rPr>
+          <w:color w:val="000000" w:themeColor="text1"/>
+        </w:rPr>
+        <w:t xml:space="preserve">the </w:t>
+      </w:r>
+      <w:r>
+        <w:rPr>
+          <w:color w:val="000000" w:themeColor="text1"/>
+        </w:rPr>
+        <w:t>reconnect</w:t>
+      </w:r>
+      <w:r>
+        <w:rPr>
+          <w:color w:val="000000" w:themeColor="text1"/>
+        </w:rPr>
+        <w:t xml:space="preserve"> cases, you can see that the pairing sequence is greatly reduced since keys are already available.</w:t>
+      </w:r>
+    </w:p>
+    <w:tbl>
+      <w:tblPr>
+        <w:tblStyle w:val="TableGrid"/>
+        <w:tblW w:w="9355" w:type="dxa"/>
+        <w:tblLayout w:type="fixed"/>
+        <w:tblLook w:val="04A0" w:firstRow="1" w:lastRow="0" w:firstColumn="1" w:lastColumn="0" w:noHBand="0" w:noVBand="1"/>
+      </w:tblPr>
+      <w:tblGrid>
+        <w:gridCol w:w="1259"/>
+        <w:gridCol w:w="4586"/>
+        <w:gridCol w:w="3510"/>
+      </w:tblGrid>
+      <w:tr>
+        <w:tc>
+          <w:tcPr>
+            <w:tcW w:w="1259" w:type="dxa"/>
+            <w:shd w:val="clear" w:color="auto" w:fill="BFBFBF" w:themeFill="background1" w:themeFillShade="BF"/>
+          </w:tcPr>
+          <w:p>
+            <w:pPr>
+              <w:rPr>
+                <w:b/>
+              </w:rPr>
+            </w:pPr>
+            <w:bookmarkStart w:id="29" w:name="_Hlk513643147"/>
+            <w:r>
+              <w:rPr>
+                <w:b/>
+              </w:rPr>
+              <w:t>Activity</w:t>
+            </w:r>
+          </w:p>
+        </w:tc>
+        <w:tc>
+          <w:tcPr>
+            <w:tcW w:w="4586" w:type="dxa"/>
+            <w:shd w:val="clear" w:color="auto" w:fill="BFBFBF" w:themeFill="background1" w:themeFillShade="BF"/>
+          </w:tcPr>
+          <w:p>
+            <w:pPr>
+              <w:rPr>
+                <w:b/>
+              </w:rPr>
+            </w:pPr>
+            <w:r>
+              <w:rPr>
+                <w:b/>
+              </w:rPr>
+              <w:t>Callback Event</w:t>
+            </w:r>
+            <w:r>
+              <w:rPr>
+                <w:b/>
+              </w:rPr>
+              <w:t xml:space="preserve"> Name</w:t>
+            </w:r>
+          </w:p>
+        </w:tc>
+        <w:tc>
+          <w:tcPr>
+            <w:tcW w:w="3510" w:type="dxa"/>
+            <w:shd w:val="clear" w:color="auto" w:fill="BFBFBF" w:themeFill="background1" w:themeFillShade="BF"/>
+          </w:tcPr>
+          <w:p>
+            <w:pPr>
+              <w:rPr>
+                <w:b/>
+              </w:rPr>
+            </w:pPr>
+            <w:r>
+              <w:rPr>
+                <w:b/>
+              </w:rPr>
+              <w:t>Reason</w:t>
+            </w:r>
+          </w:p>
+        </w:tc>
+      </w:tr>
+      <w:tr>
+        <w:tc>
+          <w:tcPr>
+            <w:tcW w:w="1259" w:type="dxa"/>
+            <w:vMerge w:val="restart"/>
+            <w:shd w:val="clear" w:color="auto" w:fill="D5DCE4" w:themeFill="text2" w:themeFillTint="33"/>
+          </w:tcPr>
+          <w:p>
+            <w:r>
+              <w:t>1</w:t>
+            </w:r>
+            <w:r>
+              <w:rPr>
+                <w:vertAlign w:val="superscript"/>
+              </w:rPr>
+              <w:t>st</w:t>
+            </w:r>
+            <w:r>
+              <w:t xml:space="preserve"> </w:t>
+            </w:r>
+            <w:r>
+              <w:t>Powerup</w:t>
+            </w:r>
+          </w:p>
+        </w:tc>
+        <w:tc>
+          <w:tcPr>
+            <w:tcW w:w="4586" w:type="dxa"/>
+            <w:shd w:val="clear" w:color="auto" w:fill="D5DCE4" w:themeFill="text2" w:themeFillTint="33"/>
+          </w:tcPr>
+          <w:p>
+            <w:r>
+              <w:t>BTM_LOCAL_IDENTITY_KEYS_REQUEST_EVT</w:t>
+            </w:r>
+          </w:p>
+        </w:tc>
+        <w:tc>
+          <w:tcPr>
+            <w:tcW w:w="3510" w:type="dxa"/>
+            <w:shd w:val="clear" w:color="auto" w:fill="D5DCE4" w:themeFill="text2" w:themeFillTint="33"/>
+          </w:tcPr>
+          <w:p>
+            <w:r>
+              <w:t>When this event occurs, the firmware needs to load the local keys from NVRAM. If keys have not been previously saved for the device, then this will not return valid keys.</w:t>
+            </w:r>
+          </w:p>
+        </w:tc>
+      </w:tr>
+      <w:tr>
+        <w:tc>
+          <w:tcPr>
+            <w:tcW w:w="1259" w:type="dxa"/>
+            <w:vMerge/>
+            <w:shd w:val="clear" w:color="auto" w:fill="D5DCE4" w:themeFill="text2" w:themeFillTint="33"/>
+          </w:tcPr>
+          <w:p/>
+        </w:tc>
+        <w:tc>
+          <w:tcPr>
+            <w:tcW w:w="4586" w:type="dxa"/>
+            <w:shd w:val="clear" w:color="auto" w:fill="D5DCE4" w:themeFill="text2" w:themeFillTint="33"/>
+          </w:tcPr>
+          <w:p>
+            <w:r>
+              <w:t>BTM_ENABLED</w:t>
+            </w:r>
+            <w:r>
+              <w:t>_EVT</w:t>
+            </w:r>
+          </w:p>
+        </w:tc>
+        <w:tc>
+          <w:tcPr>
+            <w:tcW w:w="3510" w:type="dxa"/>
+            <w:shd w:val="clear" w:color="auto" w:fill="D5DCE4" w:themeFill="text2" w:themeFillTint="33"/>
+          </w:tcPr>
+          <w:p>
+            <w:r>
+              <w:t>This occurs once the BLE stack has completed initialization. Typically, you will start up the rest of your application here.</w:t>
+            </w:r>
+          </w:p>
+          <w:p/>
+          <w:p>
+            <w:r>
+              <w:t xml:space="preserve">During this event, the firmware needs to load keys (which also includes the BD_ADDR) for a previously bonded device from NVRAM and then call </w:t>
+            </w:r>
+            <w:proofErr w:type="spellStart"/>
+            <w:r>
+              <w:rPr>
+                <w:i/>
+              </w:rPr>
+              <w:t>wiced_bt_dev_add_device_to_address_resolution_</w:t>
+            </w:r>
+            <w:proofErr w:type="gramStart"/>
+            <w:r>
+              <w:rPr>
+                <w:i/>
+              </w:rPr>
+              <w:t>db</w:t>
+            </w:r>
+            <w:proofErr w:type="spellEnd"/>
+            <w:r>
+              <w:t>(</w:t>
+            </w:r>
+            <w:proofErr w:type="gramEnd"/>
+            <w:r>
+              <w:t>) to allow connecting to an bonded device.  If a device has not been previously bonded, this will return values of all 0.</w:t>
+            </w:r>
+          </w:p>
+        </w:tc>
+      </w:tr>
+      <w:tr>
+        <w:tc>
+          <w:tcPr>
+            <w:tcW w:w="1259" w:type="dxa"/>
+            <w:vMerge/>
+            <w:shd w:val="clear" w:color="auto" w:fill="D5DCE4" w:themeFill="text2" w:themeFillTint="33"/>
+          </w:tcPr>
+          <w:p/>
+        </w:tc>
+        <w:tc>
+          <w:tcPr>
+            <w:tcW w:w="4586" w:type="dxa"/>
+            <w:shd w:val="clear" w:color="auto" w:fill="D5DCE4" w:themeFill="text2" w:themeFillTint="33"/>
+          </w:tcPr>
+          <w:p>
+            <w:r>
+              <w:t>BTM_BLE_ADVERT_STATE_CHANGED_EVT</w:t>
+            </w:r>
+          </w:p>
+        </w:tc>
+        <w:tc>
+          <w:tcPr>
+            <w:tcW w:w="3510" w:type="dxa"/>
+            <w:shd w:val="clear" w:color="auto" w:fill="D5DCE4" w:themeFill="text2" w:themeFillTint="33"/>
+          </w:tcPr>
+          <w:p>
+            <w:r>
+              <w:t>This occurs when you enable advertisements. You will see a return value of 3 for fast advertisements. After a timeout, you may see this again with a return value of 4 for slow advertisements.</w:t>
+            </w:r>
+            <w:r>
+              <w:t xml:space="preserve"> </w:t>
+            </w:r>
+            <w:r>
+              <w:t>Eventually the state changes to 0 (off) if there have been no connections, giving you a chance to save power.</w:t>
+            </w:r>
+          </w:p>
+        </w:tc>
+      </w:tr>
+      <w:tr>
+        <w:tc>
+          <w:tcPr>
+            <w:tcW w:w="1259" w:type="dxa"/>
+            <w:vMerge/>
+            <w:shd w:val="clear" w:color="auto" w:fill="D5DCE4" w:themeFill="text2" w:themeFillTint="33"/>
+          </w:tcPr>
+          <w:p/>
+        </w:tc>
+        <w:tc>
+          <w:tcPr>
+            <w:tcW w:w="4586" w:type="dxa"/>
+            <w:shd w:val="clear" w:color="auto" w:fill="D5DCE4" w:themeFill="text2" w:themeFillTint="33"/>
+          </w:tcPr>
+          <w:p>
+            <w:r>
+              <w:t>BTM_LOCAL_IDENTITY_KEYS_UPDATE_EVT</w:t>
+            </w:r>
+          </w:p>
+        </w:tc>
+        <w:tc>
+          <w:tcPr>
+            <w:tcW w:w="3510" w:type="dxa"/>
+            <w:shd w:val="clear" w:color="auto" w:fill="D5DCE4" w:themeFill="text2" w:themeFillTint="33"/>
+          </w:tcPr>
+          <w:p>
+            <w:r>
+              <w:t>During this event, the local device keys must be saved to NVRAM.</w:t>
+            </w:r>
+            <w:r>
+              <w:t xml:space="preserve"> </w:t>
+            </w:r>
+            <w:r>
+              <w:rPr>
+                <w:color w:val="FF0000"/>
+              </w:rPr>
+              <w:t>Don't know what triggers this event to happen.</w:t>
+            </w:r>
+          </w:p>
+        </w:tc>
+      </w:tr>
+      <w:tr>
+        <w:tc>
+          <w:tcPr>
+            <w:tcW w:w="1259" w:type="dxa"/>
+            <w:vMerge/>
+            <w:shd w:val="clear" w:color="auto" w:fill="D5DCE4" w:themeFill="text2" w:themeFillTint="33"/>
+          </w:tcPr>
+          <w:p/>
+        </w:tc>
+        <w:tc>
+          <w:tcPr>
+            <w:tcW w:w="4586" w:type="dxa"/>
+            <w:shd w:val="clear" w:color="auto" w:fill="D5DCE4" w:themeFill="text2" w:themeFillTint="33"/>
+          </w:tcPr>
+          <w:p>
+            <w:r>
+              <w:t>BTM_LOCAL_IDENTITY_KEYS_UPDATE_EVT</w:t>
+            </w:r>
+          </w:p>
+        </w:tc>
+        <w:tc>
+          <w:tcPr>
+            <w:tcW w:w="3510" w:type="dxa"/>
+            <w:shd w:val="clear" w:color="auto" w:fill="D5DCE4" w:themeFill="text2" w:themeFillTint="33"/>
+          </w:tcPr>
+          <w:p>
+            <w:r>
+              <w:rPr>
+                <w:color w:val="FF0000"/>
+              </w:rPr>
+              <w:t>Not sure why this is called twice…</w:t>
+            </w:r>
+            <w:r>
+              <w:rPr>
+                <w:color w:val="FF0000"/>
+              </w:rPr>
+              <w:t>the keys are different for each time – public and random address maybe?</w:t>
+            </w:r>
+          </w:p>
+        </w:tc>
+      </w:tr>
+      <w:tr>
+        <w:tc>
+          <w:tcPr>
+            <w:tcW w:w="1259" w:type="dxa"/>
+            <w:shd w:val="clear" w:color="auto" w:fill="D5DCE4" w:themeFill="text2" w:themeFillTint="33"/>
+          </w:tcPr>
+          <w:p>
+            <w:r>
+              <w:t>1</w:t>
+            </w:r>
+            <w:r>
+              <w:rPr>
+                <w:vertAlign w:val="superscript"/>
+              </w:rPr>
+              <w:t>st</w:t>
+            </w:r>
+            <w:r>
+              <w:t xml:space="preserve"> </w:t>
+            </w:r>
+            <w:r>
+              <w:t>Connect</w:t>
+            </w:r>
+          </w:p>
+        </w:tc>
+        <w:tc>
+          <w:tcPr>
+            <w:tcW w:w="4586" w:type="dxa"/>
+            <w:shd w:val="clear" w:color="auto" w:fill="D5DCE4" w:themeFill="text2" w:themeFillTint="33"/>
+          </w:tcPr>
+          <w:p>
+            <w:r>
+              <w:t>BTM_BLE_ADVERT_STATE_CHANGED_EVT</w:t>
+            </w:r>
+          </w:p>
+        </w:tc>
+        <w:tc>
+          <w:tcPr>
+            <w:tcW w:w="3510" w:type="dxa"/>
+            <w:shd w:val="clear" w:color="auto" w:fill="D5DCE4" w:themeFill="text2" w:themeFillTint="33"/>
+          </w:tcPr>
+          <w:p>
+            <w:r>
+              <w:t>Once the connection happens, the stack stops advertisements which will result in this event. You will see a return value of 0 which means advertisements have stopped.</w:t>
+            </w:r>
+          </w:p>
+        </w:tc>
+      </w:tr>
+      <w:tr>
+        <w:tc>
+          <w:tcPr>
+            <w:tcW w:w="1259" w:type="dxa"/>
+            <w:vMerge w:val="restart"/>
+            <w:shd w:val="clear" w:color="auto" w:fill="D5DCE4" w:themeFill="text2" w:themeFillTint="33"/>
+          </w:tcPr>
+          <w:p>
+            <w:r>
+              <w:t>1</w:t>
+            </w:r>
+            <w:r>
+              <w:rPr>
+                <w:vertAlign w:val="superscript"/>
+              </w:rPr>
+              <w:t>st</w:t>
+            </w:r>
+            <w:r>
+              <w:t xml:space="preserve"> </w:t>
+            </w:r>
+            <w:r>
+              <w:t>Pair</w:t>
+            </w:r>
+          </w:p>
+        </w:tc>
+        <w:tc>
+          <w:tcPr>
+            <w:tcW w:w="4586" w:type="dxa"/>
+            <w:shd w:val="clear" w:color="auto" w:fill="D5DCE4" w:themeFill="text2" w:themeFillTint="33"/>
+          </w:tcPr>
+          <w:p>
+            <w:r>
+              <w:t>BTM_SECURITY_REQUEST_EVT</w:t>
+            </w:r>
+          </w:p>
+        </w:tc>
+        <w:tc>
+          <w:tcPr>
+            <w:tcW w:w="3510" w:type="dxa"/>
+            <w:shd w:val="clear" w:color="auto" w:fill="D5DCE4" w:themeFill="text2" w:themeFillTint="33"/>
+          </w:tcPr>
+          <w:p>
+            <w:r>
+              <w:t xml:space="preserve">The occurs when the client requests a secure connection. When this event happens, you need to call </w:t>
+            </w:r>
+            <w:proofErr w:type="spellStart"/>
+            <w:r>
+              <w:t>wiced_bt_ble_security_</w:t>
+            </w:r>
+            <w:proofErr w:type="gramStart"/>
+            <w:r>
+              <w:t>grant</w:t>
+            </w:r>
+            <w:proofErr w:type="spellEnd"/>
+            <w:r>
+              <w:t>(</w:t>
+            </w:r>
+            <w:proofErr w:type="gramEnd"/>
+            <w:r>
+              <w:t>) to allow a secure connection to be established.</w:t>
+            </w:r>
+          </w:p>
+        </w:tc>
+      </w:tr>
+      <w:tr>
+        <w:tc>
+          <w:tcPr>
+            <w:tcW w:w="1259" w:type="dxa"/>
+            <w:vMerge/>
+            <w:shd w:val="clear" w:color="auto" w:fill="D5DCE4" w:themeFill="text2" w:themeFillTint="33"/>
+          </w:tcPr>
+          <w:p/>
+        </w:tc>
+        <w:tc>
+          <w:tcPr>
+            <w:tcW w:w="4586" w:type="dxa"/>
+            <w:shd w:val="clear" w:color="auto" w:fill="D5DCE4" w:themeFill="text2" w:themeFillTint="33"/>
+          </w:tcPr>
+          <w:p>
+            <w:r>
+              <w:t>BTM_PAIRING_IO_CAPABILITIES_BLE_REQUEST_EVT</w:t>
+            </w:r>
+          </w:p>
+        </w:tc>
+        <w:tc>
+          <w:tcPr>
+            <w:tcW w:w="3510" w:type="dxa"/>
+            <w:shd w:val="clear" w:color="auto" w:fill="D5DCE4" w:themeFill="text2" w:themeFillTint="33"/>
+          </w:tcPr>
+          <w:p>
+            <w:r>
+              <w:t>This occurs when the client asks what type of capability your device has that will allow validation of the connection (e.g. screen, keyboard, etc.). You need to set the appropriate values when this event happens.</w:t>
+            </w:r>
+          </w:p>
+        </w:tc>
+      </w:tr>
+      <w:tr>
+        <w:tc>
+          <w:tcPr>
+            <w:tcW w:w="1259" w:type="dxa"/>
+            <w:vMerge/>
+            <w:shd w:val="clear" w:color="auto" w:fill="D5DCE4" w:themeFill="text2" w:themeFillTint="33"/>
+          </w:tcPr>
+          <w:p/>
+        </w:tc>
+        <w:tc>
+          <w:tcPr>
+            <w:tcW w:w="4586" w:type="dxa"/>
+            <w:shd w:val="clear" w:color="auto" w:fill="D5DCE4" w:themeFill="text2" w:themeFillTint="33"/>
+          </w:tcPr>
+          <w:p>
+            <w:r>
+              <w:t>BTM_ENCRYPTION_STATUS_EVT</w:t>
+            </w:r>
+          </w:p>
+        </w:tc>
+        <w:tc>
+          <w:tcPr>
+            <w:tcW w:w="3510" w:type="dxa"/>
+            <w:shd w:val="clear" w:color="auto" w:fill="D5DCE4" w:themeFill="text2" w:themeFillTint="33"/>
+          </w:tcPr>
+          <w:p>
+            <w:r>
+              <w:t>This occurs when the secure link has been established.</w:t>
+            </w:r>
+            <w:r>
+              <w:t xml:space="preserve"> Previously saved information such as paired device BD_ADDR and notify settings is read. If no device has been previously bonded, this will return all 0's.</w:t>
+            </w:r>
+          </w:p>
+        </w:tc>
+      </w:tr>
+      <w:tr>
+        <w:tc>
+          <w:tcPr>
+            <w:tcW w:w="1259" w:type="dxa"/>
+            <w:vMerge/>
+            <w:shd w:val="clear" w:color="auto" w:fill="D5DCE4" w:themeFill="text2" w:themeFillTint="33"/>
+          </w:tcPr>
+          <w:p/>
+        </w:tc>
+        <w:tc>
+          <w:tcPr>
+            <w:tcW w:w="4586" w:type="dxa"/>
+            <w:shd w:val="clear" w:color="auto" w:fill="D5DCE4" w:themeFill="text2" w:themeFillTint="33"/>
+          </w:tcPr>
+          <w:p>
+            <w:r>
+              <w:t>BTM_PAIRED_DEVICE_LINK_KEYS_UPDATE_EVT</w:t>
+            </w:r>
+          </w:p>
+        </w:tc>
+        <w:tc>
+          <w:tcPr>
+            <w:tcW w:w="3510" w:type="dxa"/>
+            <w:shd w:val="clear" w:color="auto" w:fill="D5DCE4" w:themeFill="text2" w:themeFillTint="33"/>
+          </w:tcPr>
+          <w:p>
+            <w:r>
+              <w:t xml:space="preserve">During this event, the firmware needs to store the keys of the paired device </w:t>
+            </w:r>
+            <w:r>
+              <w:t xml:space="preserve">(including the BD_ADDR) </w:t>
+            </w:r>
+            <w:r>
+              <w:t>into NVRAM so that they are available for the next time the devices connect.</w:t>
+            </w:r>
+          </w:p>
+        </w:tc>
+      </w:tr>
+      <w:tr>
+        <w:tc>
+          <w:tcPr>
+            <w:tcW w:w="1259" w:type="dxa"/>
+            <w:vMerge/>
+            <w:shd w:val="clear" w:color="auto" w:fill="D5DCE4" w:themeFill="text2" w:themeFillTint="33"/>
+          </w:tcPr>
+          <w:p/>
+        </w:tc>
+        <w:tc>
+          <w:tcPr>
+            <w:tcW w:w="4586" w:type="dxa"/>
+            <w:shd w:val="clear" w:color="auto" w:fill="D5DCE4" w:themeFill="text2" w:themeFillTint="33"/>
+          </w:tcPr>
+          <w:p>
+            <w:r>
+              <w:t>BTM_PAIRING_COMPLETE_EVT</w:t>
+            </w:r>
+          </w:p>
+        </w:tc>
+        <w:tc>
+          <w:tcPr>
+            <w:tcW w:w="3510" w:type="dxa"/>
+            <w:shd w:val="clear" w:color="auto" w:fill="D5DCE4" w:themeFill="text2" w:themeFillTint="33"/>
+          </w:tcPr>
+          <w:p>
+            <w:r>
+              <w:t>This event indicates that pairing has been completed successfully.</w:t>
+            </w:r>
+          </w:p>
+          <w:p/>
+          <w:p>
+            <w:r>
+              <w:t>Information about the paired device such as its BT_ADDR should be saved in NVRAM at this point. You may also initialize other state information to be saved such as notify settings.</w:t>
+            </w:r>
+          </w:p>
+        </w:tc>
+      </w:tr>
+      <w:tr>
+        <w:tc>
+          <w:tcPr>
+            <w:tcW w:w="1259" w:type="dxa"/>
+            <w:shd w:val="clear" w:color="auto" w:fill="D5DCE4" w:themeFill="text2" w:themeFillTint="33"/>
+          </w:tcPr>
+          <w:p>
+            <w:r>
+              <w:t>Disconnect</w:t>
+            </w:r>
+          </w:p>
+        </w:tc>
+        <w:tc>
+          <w:tcPr>
+            <w:tcW w:w="4586" w:type="dxa"/>
+            <w:shd w:val="clear" w:color="auto" w:fill="D5DCE4" w:themeFill="text2" w:themeFillTint="33"/>
+          </w:tcPr>
+          <w:p>
+            <w:r>
+              <w:t>BTM_BLE_ADVERT_STATE_CHANGED_EVT</w:t>
+            </w:r>
+          </w:p>
+        </w:tc>
+        <w:tc>
+          <w:tcPr>
+            <w:tcW w:w="3510" w:type="dxa"/>
+            <w:shd w:val="clear" w:color="auto" w:fill="D5DCE4" w:themeFill="text2" w:themeFillTint="33"/>
+          </w:tcPr>
+          <w:p>
+            <w:r>
+              <w:t xml:space="preserve">Upon a disconnect, the firmware will get a GATT event handler callback for the GATT_CONNECTION_STATUS_EVENT (more on this later). At that time, it is the user's responsibility to determine if advertising should be re-started. If it is restarted, then you will get a BLE stack callback once advertisements have </w:t>
+            </w:r>
+            <w:r>
+              <w:lastRenderedPageBreak/>
+              <w:t>restarted with a return value of 3 (fast advertising) or 4 (slow advertising).</w:t>
+            </w:r>
+          </w:p>
+        </w:tc>
+      </w:tr>
+      <w:tr>
+        <w:tc>
+          <w:tcPr>
+            <w:tcW w:w="1259" w:type="dxa"/>
+            <w:shd w:val="clear" w:color="auto" w:fill="E2EFD9" w:themeFill="accent6" w:themeFillTint="33"/>
+          </w:tcPr>
+          <w:p>
+            <w:r>
+              <w:lastRenderedPageBreak/>
+              <w:t>Re-C</w:t>
+            </w:r>
+            <w:r>
+              <w:t>onnect</w:t>
+            </w:r>
+          </w:p>
+        </w:tc>
+        <w:tc>
+          <w:tcPr>
+            <w:tcW w:w="4586" w:type="dxa"/>
+            <w:shd w:val="clear" w:color="auto" w:fill="E2EFD9" w:themeFill="accent6" w:themeFillTint="33"/>
+          </w:tcPr>
+          <w:p>
+            <w:r>
+              <w:t>BTM_BLE_ADVERT_STATE_CHANGED_EVT</w:t>
+            </w:r>
+          </w:p>
+        </w:tc>
+        <w:tc>
+          <w:tcPr>
+            <w:tcW w:w="3510" w:type="dxa"/>
+            <w:shd w:val="clear" w:color="auto" w:fill="E2EFD9" w:themeFill="accent6" w:themeFillTint="33"/>
+          </w:tcPr>
+          <w:p>
+            <w:r>
+              <w:t>Advertising off.</w:t>
+            </w:r>
+          </w:p>
+        </w:tc>
+      </w:tr>
+      <w:tr>
+        <w:tc>
+          <w:tcPr>
+            <w:tcW w:w="1259" w:type="dxa"/>
+            <w:shd w:val="clear" w:color="auto" w:fill="E2EFD9" w:themeFill="accent6" w:themeFillTint="33"/>
+          </w:tcPr>
+          <w:p>
+            <w:r>
+              <w:t>Re-Pair</w:t>
+            </w:r>
+          </w:p>
+        </w:tc>
+        <w:tc>
+          <w:tcPr>
+            <w:tcW w:w="4586" w:type="dxa"/>
+            <w:shd w:val="clear" w:color="auto" w:fill="E2EFD9" w:themeFill="accent6" w:themeFillTint="33"/>
+          </w:tcPr>
+          <w:p>
+            <w:r>
+              <w:t>BTM_ENCRYPTION_STATUS_EVT</w:t>
+            </w:r>
+          </w:p>
+        </w:tc>
+        <w:tc>
+          <w:tcPr>
+            <w:tcW w:w="3510" w:type="dxa"/>
+            <w:shd w:val="clear" w:color="auto" w:fill="E2EFD9" w:themeFill="accent6" w:themeFillTint="33"/>
+          </w:tcPr>
+          <w:p>
+            <w:r>
+              <w:t xml:space="preserve">In this state, the firmware reads the state of the server from NVRAM. For example, the BD_ADDR of the paired device and the saved state of any notify settings may be read. </w:t>
+            </w:r>
+          </w:p>
+          <w:p/>
+          <w:p>
+            <w:r>
+              <w:t>Since the paired device BD_ADDR and keys were already available, no other steps are needed to complete pairing.</w:t>
+            </w:r>
+          </w:p>
+        </w:tc>
+      </w:tr>
+      <w:tr>
+        <w:tc>
+          <w:tcPr>
+            <w:tcW w:w="1259" w:type="dxa"/>
+            <w:shd w:val="clear" w:color="auto" w:fill="E2EFD9" w:themeFill="accent6" w:themeFillTint="33"/>
+          </w:tcPr>
+          <w:p>
+            <w:r>
+              <w:t>Disconnect</w:t>
+            </w:r>
+          </w:p>
+        </w:tc>
+        <w:tc>
+          <w:tcPr>
+            <w:tcW w:w="4586" w:type="dxa"/>
+            <w:shd w:val="clear" w:color="auto" w:fill="E2EFD9" w:themeFill="accent6" w:themeFillTint="33"/>
+          </w:tcPr>
+          <w:p>
+            <w:r>
+              <w:t>BTM_BLE_ADVERT_STATE_CHANGED_EVT</w:t>
+            </w:r>
+          </w:p>
+        </w:tc>
+        <w:tc>
+          <w:tcPr>
+            <w:tcW w:w="3510" w:type="dxa"/>
+            <w:shd w:val="clear" w:color="auto" w:fill="E2EFD9" w:themeFill="accent6" w:themeFillTint="33"/>
+          </w:tcPr>
+          <w:p>
+            <w:r>
+              <w:t>Advertising on.</w:t>
+            </w:r>
+          </w:p>
+        </w:tc>
+      </w:tr>
+      <w:tr>
+        <w:tc>
+          <w:tcPr>
+            <w:tcW w:w="1259" w:type="dxa"/>
+            <w:vMerge w:val="restart"/>
+            <w:shd w:val="clear" w:color="auto" w:fill="FBE4D5" w:themeFill="accent2" w:themeFillTint="33"/>
+          </w:tcPr>
+          <w:p>
+            <w:r>
+              <w:t>Reset</w:t>
+            </w:r>
+          </w:p>
+        </w:tc>
+        <w:tc>
+          <w:tcPr>
+            <w:tcW w:w="4586" w:type="dxa"/>
+            <w:shd w:val="clear" w:color="auto" w:fill="FBE4D5" w:themeFill="accent2" w:themeFillTint="33"/>
+            <w:vAlign w:val="bottom"/>
+          </w:tcPr>
+          <w:p>
+            <w:r>
+              <w:t>BTM_LOCAL_IDENTITY_KEYS_REQUEST_EVT</w:t>
+            </w:r>
+          </w:p>
+        </w:tc>
+        <w:tc>
+          <w:tcPr>
+            <w:tcW w:w="3510" w:type="dxa"/>
+            <w:shd w:val="clear" w:color="auto" w:fill="FBE4D5" w:themeFill="accent2" w:themeFillTint="33"/>
+          </w:tcPr>
+          <w:p>
+            <w:r>
+              <w:t>Local keys are loaded from NVRAM.</w:t>
+            </w:r>
+          </w:p>
+        </w:tc>
+      </w:tr>
+      <w:tr>
+        <w:tc>
+          <w:tcPr>
+            <w:tcW w:w="1259" w:type="dxa"/>
+            <w:vMerge/>
+            <w:shd w:val="clear" w:color="auto" w:fill="FBE4D5" w:themeFill="accent2" w:themeFillTint="33"/>
+          </w:tcPr>
+          <w:p/>
+        </w:tc>
+        <w:tc>
+          <w:tcPr>
+            <w:tcW w:w="4586" w:type="dxa"/>
+            <w:shd w:val="clear" w:color="auto" w:fill="FBE4D5" w:themeFill="accent2" w:themeFillTint="33"/>
+            <w:vAlign w:val="bottom"/>
+          </w:tcPr>
+          <w:p>
+            <w:r>
+              <w:t>BTM_ENABLED_EVT</w:t>
+            </w:r>
+          </w:p>
+        </w:tc>
+        <w:tc>
+          <w:tcPr>
+            <w:tcW w:w="3510" w:type="dxa"/>
+            <w:shd w:val="clear" w:color="auto" w:fill="FBE4D5" w:themeFill="accent2" w:themeFillTint="33"/>
+          </w:tcPr>
+          <w:p>
+            <w:r>
+              <w:t>Stack is enabled. Paired device keys</w:t>
+            </w:r>
+            <w:r>
+              <w:t xml:space="preserve"> (including</w:t>
+            </w:r>
+            <w:r>
+              <w:t xml:space="preserve"> the BD_ADDR</w:t>
+            </w:r>
+            <w:r>
+              <w:t>)</w:t>
+            </w:r>
+            <w:r>
+              <w:t xml:space="preserve"> are loaded from NVRAM and the device is added to the address resolution database.</w:t>
+            </w:r>
+          </w:p>
+        </w:tc>
+      </w:tr>
+      <w:tr>
+        <w:tc>
+          <w:tcPr>
+            <w:tcW w:w="1259" w:type="dxa"/>
+            <w:vMerge/>
+            <w:shd w:val="clear" w:color="auto" w:fill="FBE4D5" w:themeFill="accent2" w:themeFillTint="33"/>
+          </w:tcPr>
+          <w:p/>
+        </w:tc>
+        <w:tc>
+          <w:tcPr>
+            <w:tcW w:w="4586" w:type="dxa"/>
+            <w:shd w:val="clear" w:color="auto" w:fill="FBE4D5" w:themeFill="accent2" w:themeFillTint="33"/>
+            <w:vAlign w:val="bottom"/>
+          </w:tcPr>
+          <w:p>
+            <w:r>
+              <w:t>BTM_BLE_ADVERT_STATE_CHANGED_EVT</w:t>
+            </w:r>
+          </w:p>
+        </w:tc>
+        <w:tc>
+          <w:tcPr>
+            <w:tcW w:w="3510" w:type="dxa"/>
+            <w:shd w:val="clear" w:color="auto" w:fill="FBE4D5" w:themeFill="accent2" w:themeFillTint="33"/>
+          </w:tcPr>
+          <w:p>
+            <w:r>
+              <w:t>Advertising on.</w:t>
+            </w:r>
+          </w:p>
+        </w:tc>
+      </w:tr>
+      <w:tr>
+        <w:tc>
+          <w:tcPr>
+            <w:tcW w:w="1259" w:type="dxa"/>
+            <w:shd w:val="clear" w:color="auto" w:fill="FBE4D5" w:themeFill="accent2" w:themeFillTint="33"/>
+          </w:tcPr>
+          <w:p>
+            <w:r>
+              <w:t>Re-Connect</w:t>
+            </w:r>
+          </w:p>
+        </w:tc>
+        <w:tc>
+          <w:tcPr>
+            <w:tcW w:w="4586" w:type="dxa"/>
+            <w:shd w:val="clear" w:color="auto" w:fill="FBE4D5" w:themeFill="accent2" w:themeFillTint="33"/>
+          </w:tcPr>
+          <w:p>
+            <w:r>
+              <w:t>BTM_BLE_ADVERT_STATE_CHANGED_EVT</w:t>
+            </w:r>
+          </w:p>
+        </w:tc>
+        <w:tc>
+          <w:tcPr>
+            <w:tcW w:w="3510" w:type="dxa"/>
+            <w:shd w:val="clear" w:color="auto" w:fill="FBE4D5" w:themeFill="accent2" w:themeFillTint="33"/>
+          </w:tcPr>
+          <w:p>
+            <w:r>
+              <w:t>Advertising off.</w:t>
+            </w:r>
+          </w:p>
+        </w:tc>
+      </w:tr>
+      <w:tr>
+        <w:tc>
+          <w:tcPr>
+            <w:tcW w:w="1259" w:type="dxa"/>
+            <w:vMerge w:val="restart"/>
+            <w:shd w:val="clear" w:color="auto" w:fill="FBE4D5" w:themeFill="accent2" w:themeFillTint="33"/>
+          </w:tcPr>
+          <w:p>
+            <w:r>
+              <w:t>Re-Pair</w:t>
+            </w:r>
+          </w:p>
+        </w:tc>
+        <w:tc>
+          <w:tcPr>
+            <w:tcW w:w="4586" w:type="dxa"/>
+            <w:shd w:val="clear" w:color="auto" w:fill="FBE4D5" w:themeFill="accent2" w:themeFillTint="33"/>
+            <w:vAlign w:val="bottom"/>
+          </w:tcPr>
+          <w:p>
+            <w:r>
+              <w:t>BTM_PAIRED_DEVICE_LINK_KEYS_REQUEST_EVT</w:t>
+            </w:r>
+          </w:p>
+        </w:tc>
+        <w:tc>
+          <w:tcPr>
+            <w:tcW w:w="3510" w:type="dxa"/>
+            <w:shd w:val="clear" w:color="auto" w:fill="FBE4D5" w:themeFill="accent2" w:themeFillTint="33"/>
+          </w:tcPr>
+          <w:p>
+            <w:r>
+              <w:t>Since we are connecting to a known device</w:t>
+            </w:r>
+            <w:r>
+              <w:t xml:space="preserve"> (because it is in the address resolution database)</w:t>
+            </w:r>
+            <w:r>
+              <w:t>, this event is called by the stack so that the firmware can load the paired device's keys from NVRAM.</w:t>
+            </w:r>
+          </w:p>
+        </w:tc>
+      </w:tr>
+      <w:tr>
+        <w:tc>
+          <w:tcPr>
+            <w:tcW w:w="1259" w:type="dxa"/>
+            <w:vMerge/>
+            <w:shd w:val="clear" w:color="auto" w:fill="FBE4D5" w:themeFill="accent2" w:themeFillTint="33"/>
+          </w:tcPr>
+          <w:p/>
+        </w:tc>
+        <w:tc>
+          <w:tcPr>
+            <w:tcW w:w="4586" w:type="dxa"/>
+            <w:shd w:val="clear" w:color="auto" w:fill="FBE4D5" w:themeFill="accent2" w:themeFillTint="33"/>
+            <w:vAlign w:val="bottom"/>
+          </w:tcPr>
+          <w:p>
+            <w:r>
+              <w:t>BTM_ENCRYPTION_STATUS_EVT</w:t>
+            </w:r>
+          </w:p>
+        </w:tc>
+        <w:tc>
+          <w:tcPr>
+            <w:tcW w:w="3510" w:type="dxa"/>
+            <w:shd w:val="clear" w:color="auto" w:fill="FBE4D5" w:themeFill="accent2" w:themeFillTint="33"/>
+          </w:tcPr>
+          <w:p>
+            <w:r>
+              <w:t>In this state, the firmware reads the state of the server from NVRAM. For example, the BD_ADDR of the paired device and the saved state of any notify settings may be read.</w:t>
+            </w:r>
+          </w:p>
+          <w:p/>
+          <w:p>
+            <w:r>
+              <w:t>Since the paired device BD_ADDR and keys were already available</w:t>
+            </w:r>
+            <w:r>
+              <w:t xml:space="preserve"> in NVRAM</w:t>
+            </w:r>
+            <w:r>
+              <w:t>, no other steps are needed to complete pairing.</w:t>
+            </w:r>
+          </w:p>
+        </w:tc>
+      </w:tr>
+      <w:tr>
+        <w:tc>
+          <w:tcPr>
+            <w:tcW w:w="1259" w:type="dxa"/>
+            <w:shd w:val="clear" w:color="auto" w:fill="FBE4D5" w:themeFill="accent2" w:themeFillTint="33"/>
+          </w:tcPr>
+          <w:p>
+            <w:r>
+              <w:t>Disconnect</w:t>
+            </w:r>
+          </w:p>
+        </w:tc>
+        <w:tc>
+          <w:tcPr>
+            <w:tcW w:w="4586" w:type="dxa"/>
+            <w:shd w:val="clear" w:color="auto" w:fill="FBE4D5" w:themeFill="accent2" w:themeFillTint="33"/>
+            <w:vAlign w:val="bottom"/>
+          </w:tcPr>
+          <w:p>
+            <w:r>
+              <w:t>BTM_BLE_ADVERT_STATE_CHANGED_EVT</w:t>
+            </w:r>
+          </w:p>
+        </w:tc>
+        <w:tc>
+          <w:tcPr>
+            <w:tcW w:w="3510" w:type="dxa"/>
+            <w:shd w:val="clear" w:color="auto" w:fill="FBE4D5" w:themeFill="accent2" w:themeFillTint="33"/>
+          </w:tcPr>
+          <w:p>
+            <w:r>
+              <w:t>Advertising on.</w:t>
+            </w:r>
+          </w:p>
+        </w:tc>
+      </w:tr>
+      <w:bookmarkEnd w:id="29"/>
+    </w:tbl>
+    <w:p>
+      <w:pPr>
         <w:rPr>
           <w:color w:val="FF0000"/>
         </w:rPr>
-        <w:t xml:space="preserve"> Which ones?</w:t>
-      </w:r>
-      <w:r>
+      </w:pPr>
+    </w:p>
+    <w:p>
+      <w:pPr>
         <w:rPr>
           <w:color w:val="FF0000"/>
         </w:rPr>
-        <w:t xml:space="preserve"> Should we talk in detail about the different types of connection, security, and authentication?</w:t>
-      </w:r>
+      </w:pPr>
       <w:r>
         <w:rPr>
           <w:color w:val="FF0000"/>
         </w:rPr>
+        <w:t>Should we talk in detail about the different types of connection, security, and authentication?</w:t>
+      </w:r>
+      <w:r>
+        <w:rPr>
+          <w:color w:val="FF0000"/>
+        </w:rPr>
         <w:t xml:space="preserve"> For example, the </w:t>
       </w:r>
       <w:proofErr w:type="spellStart"/>
@@ -5295,7 +6964,19 @@
         <w:rPr>
           <w:color w:val="FF0000"/>
         </w:rPr>
-        <w:t>Need to discuss NVRAM functions? Where does this belong?</w:t>
+        <w:t>Need to discuss NVRAM functions</w:t>
+      </w:r>
+      <w:r>
+        <w:rPr>
+          <w:color w:val="FF0000"/>
+        </w:rPr>
+        <w:t xml:space="preserve"> such as how to read/write and what to read/write</w:t>
+      </w:r>
+      <w:r>
+        <w:rPr>
+          <w:color w:val="FF0000"/>
+        </w:rPr>
+        <w:t>? Where does this belong?</w:t>
       </w:r>
     </w:p>
     <w:p>
@@ -5303,7 +6984,8 @@
         <w:keepNext/>
       </w:pPr>
       <w:r>
-        <w:t xml:space="preserve">In addition to the event itself, the callback function also provides data that goes along with that event (if any). The type of the data provided depends on the event that caused the callback. The list of event data types can be found in </w:t>
+        <w:lastRenderedPageBreak/>
+        <w:t xml:space="preserve">In addition to the event itself, the callback function provides data that goes along with that event (if any). The type of the data provided depends on the event that caused the callback. The list of event data types can be found in </w:t>
       </w:r>
       <w:proofErr w:type="spellStart"/>
       <w:r>
@@ -5363,7 +7045,33 @@
         </w:drawing>
       </w:r>
     </w:p>
-    <w:p/>
+    <w:p>
+      <w:pPr>
+        <w:rPr>
+          <w:color w:val="FF0000"/>
+        </w:rPr>
+      </w:pPr>
+      <w:r>
+        <w:rPr>
+          <w:color w:val="FF0000"/>
+        </w:rPr>
+        <w:t xml:space="preserve">Put examples of using the data for read/write </w:t>
+      </w:r>
+      <w:proofErr w:type="spellStart"/>
+      <w:r>
+        <w:rPr>
+          <w:color w:val="FF0000"/>
+        </w:rPr>
+        <w:t>nvram</w:t>
+      </w:r>
+      <w:proofErr w:type="spellEnd"/>
+      <w:r>
+        <w:rPr>
+          <w:color w:val="FF0000"/>
+        </w:rPr>
+        <w:t>, etc.?</w:t>
+      </w:r>
+    </w:p>
     <w:p>
       <w:pPr>
         <w:pStyle w:val="Heading3"/>
@@ -5466,92 +7174,92 @@
         <w:pStyle w:val="Heading3"/>
       </w:pPr>
       <w:r>
+        <w:t>Buffer Pool Settings</w:t>
+      </w:r>
+    </w:p>
+    <w:p>
+      <w:r>
+        <w:t xml:space="preserve">The third and final argument to </w:t>
+      </w:r>
+      <w:proofErr w:type="spellStart"/>
+      <w:r>
+        <w:rPr>
+          <w:i/>
+        </w:rPr>
+        <w:t>wiced_bt_stack_</w:t>
+      </w:r>
+      <w:proofErr w:type="gramStart"/>
+      <w:r>
+        <w:rPr>
+          <w:i/>
+        </w:rPr>
+        <w:t>init</w:t>
+      </w:r>
+      <w:proofErr w:type="spellEnd"/>
+      <w:r>
+        <w:rPr>
+          <w:i/>
+        </w:rPr>
+        <w:t>(</w:t>
+      </w:r>
+      <w:proofErr w:type="gramEnd"/>
+      <w:r>
+        <w:rPr>
+          <w:i/>
+        </w:rPr>
+        <w:t>)</w:t>
+      </w:r>
+      <w:r>
+        <w:t xml:space="preserve"> is an array of configuration settings for the buffer pools. Like the stack configuration, this is also usually specified in the </w:t>
+      </w:r>
+      <w:proofErr w:type="spellStart"/>
+      <w:r>
+        <w:t>wiced_bt_cfg.c</w:t>
+      </w:r>
+      <w:proofErr w:type="spellEnd"/>
+      <w:r>
+        <w:t xml:space="preserve"> file and will be created the same way (i.e. copying from another project or using </w:t>
+      </w:r>
+      <w:r>
+        <w:rPr>
+          <w:i/>
+        </w:rPr>
+        <w:t>WICED Bluetooth Designer</w:t>
+      </w:r>
+      <w:r>
+        <w:t>).</w:t>
+      </w:r>
+    </w:p>
+    <w:p>
+      <w:pPr>
+        <w:rPr>
+          <w:color w:val="FF0000"/>
+        </w:rPr>
+      </w:pPr>
+      <w:r>
+        <w:rPr>
+          <w:color w:val="FF0000"/>
+        </w:rPr>
+        <w:t>Should have more detailed explanation of the buffer pools?</w:t>
+      </w:r>
+    </w:p>
+    <w:p>
+      <w:pPr>
+        <w:rPr>
+          <w:color w:val="FF0000"/>
+        </w:rPr>
+      </w:pPr>
+    </w:p>
+    <w:p>
+      <w:pPr>
+        <w:pStyle w:val="Heading2"/>
+      </w:pPr>
+      <w:bookmarkStart w:id="30" w:name="_Toc507680986"/>
+      <w:r>
         <w:lastRenderedPageBreak/>
-        <w:t>Buffer Pool Settings</w:t>
-      </w:r>
-    </w:p>
-    <w:p>
-      <w:r>
-        <w:t xml:space="preserve">The third and final argument to </w:t>
-      </w:r>
-      <w:proofErr w:type="spellStart"/>
-      <w:r>
-        <w:rPr>
-          <w:i/>
-        </w:rPr>
-        <w:t>wiced_bt_stack_</w:t>
-      </w:r>
-      <w:proofErr w:type="gramStart"/>
-      <w:r>
-        <w:rPr>
-          <w:i/>
-        </w:rPr>
-        <w:t>init</w:t>
-      </w:r>
-      <w:proofErr w:type="spellEnd"/>
-      <w:r>
-        <w:rPr>
-          <w:i/>
-        </w:rPr>
-        <w:t>(</w:t>
-      </w:r>
-      <w:proofErr w:type="gramEnd"/>
-      <w:r>
-        <w:rPr>
-          <w:i/>
-        </w:rPr>
-        <w:t>)</w:t>
-      </w:r>
-      <w:r>
-        <w:t xml:space="preserve"> is an array of configuration settings for the buffer pools. Like the stack configuration, this is also usually specified in the </w:t>
-      </w:r>
-      <w:proofErr w:type="spellStart"/>
-      <w:r>
-        <w:t>wiced_bt_cfg.c</w:t>
-      </w:r>
-      <w:proofErr w:type="spellEnd"/>
-      <w:r>
-        <w:t xml:space="preserve"> file and will be created the same way (i.e. copying from another project or using </w:t>
-      </w:r>
-      <w:r>
-        <w:rPr>
-          <w:i/>
-        </w:rPr>
-        <w:t>WICED Bluetooth Designer</w:t>
-      </w:r>
-      <w:r>
-        <w:t>).</w:t>
-      </w:r>
-    </w:p>
-    <w:p>
-      <w:pPr>
-        <w:rPr>
-          <w:color w:val="FF0000"/>
-        </w:rPr>
-      </w:pPr>
-      <w:r>
-        <w:rPr>
-          <w:color w:val="FF0000"/>
-        </w:rPr>
-        <w:t>Should have more detailed explanation of the buffer pools?</w:t>
-      </w:r>
-    </w:p>
-    <w:p>
-      <w:pPr>
-        <w:rPr>
-          <w:color w:val="FF0000"/>
-        </w:rPr>
-      </w:pPr>
-    </w:p>
-    <w:p>
-      <w:pPr>
-        <w:pStyle w:val="Heading2"/>
-      </w:pPr>
-      <w:bookmarkStart w:id="28" w:name="_Toc507680986"/>
-      <w:r>
         <w:t>Advertisement Packet</w:t>
       </w:r>
-      <w:bookmarkEnd w:id="28"/>
+      <w:bookmarkEnd w:id="30"/>
     </w:p>
     <w:p>
       <w:r>
@@ -5874,7 +7582,6 @@
         <w:keepNext/>
       </w:pPr>
       <w:r>
-        <w:lastRenderedPageBreak/>
         <w:t xml:space="preserve">For example, a </w:t>
       </w:r>
       <w:r>
@@ -6013,6 +7720,7 @@
         <w:keepNext/>
       </w:pPr>
       <w:r>
+        <w:lastRenderedPageBreak/>
         <w:t xml:space="preserve">Finally, advertisements are started by calling </w:t>
       </w:r>
       <w:proofErr w:type="spellStart"/>
@@ -6076,11 +7784,11 @@
       <w:pPr>
         <w:pStyle w:val="Heading2"/>
       </w:pPr>
-      <w:bookmarkStart w:id="29" w:name="_Toc507680987"/>
+      <w:bookmarkStart w:id="31" w:name="_Toc507680987"/>
       <w:r>
         <w:t>GATT Database</w:t>
       </w:r>
-      <w:bookmarkEnd w:id="29"/>
+      <w:bookmarkEnd w:id="31"/>
     </w:p>
     <w:p>
       <w:r>
@@ -6106,6 +7814,19 @@
         <w:rPr>
           <w:color w:val="FF0000"/>
         </w:rPr>
+        <w:t>Need explanation of the GATT callback function(s).</w:t>
+      </w:r>
+    </w:p>
+    <w:p>
+      <w:pPr>
+        <w:rPr>
+          <w:color w:val="FF0000"/>
+        </w:rPr>
+      </w:pPr>
+      <w:r>
+        <w:rPr>
+          <w:color w:val="FF0000"/>
+        </w:rPr>
         <w:t xml:space="preserve">Need to add GATT details here. </w:t>
       </w:r>
       <w:r>
@@ -6226,11 +7947,11 @@
       <w:pPr>
         <w:pStyle w:val="Heading2"/>
       </w:pPr>
-      <w:bookmarkStart w:id="30" w:name="_Toc507680988"/>
+      <w:bookmarkStart w:id="32" w:name="_Toc507680988"/>
       <w:r>
         <w:t>Example Applications</w:t>
       </w:r>
-      <w:bookmarkEnd w:id="30"/>
+      <w:bookmarkEnd w:id="32"/>
     </w:p>
     <w:p>
       <w:r>
@@ -6519,7 +8240,6 @@
           <w:p>
             <w:proofErr w:type="spellStart"/>
             <w:r>
-              <w:lastRenderedPageBreak/>
               <w:t>snip.</w:t>
             </w:r>
             <w:r>
@@ -6962,11 +8682,11 @@
       <w:pPr>
         <w:pStyle w:val="Heading2"/>
       </w:pPr>
-      <w:bookmarkStart w:id="31" w:name="_Toc507680989"/>
+      <w:bookmarkStart w:id="33" w:name="_Toc507680989"/>
       <w:r>
         <w:t>WICED Bluetooth Designer</w:t>
       </w:r>
-      <w:bookmarkEnd w:id="31"/>
+      <w:bookmarkEnd w:id="33"/>
     </w:p>
     <w:p>
       <w:r>
@@ -7001,7 +8721,11 @@
       </w:r>
       <w:proofErr w:type="spellEnd"/>
       <w:r>
-        <w:t xml:space="preserve"> and a Make Target for the application. The top-level source file will contain initialization code, the Bluetooth callback function, and other necessary functionality based on the options chosen in the tool. Other C and header files may be created depending on the options. For example, it will create C and header files for the GATT database if the project has one.</w:t>
+        <w:t xml:space="preserve"> </w:t>
+      </w:r>
+      <w:r>
+        <w:lastRenderedPageBreak/>
+        <w:t>and a Make Target for the application. The top-level source file will contain initialization code, the Bluetooth callback function, and other necessary functionality based on the options chosen in the tool. Other C and header files may be created depending on the options. For example, it will create C and header files for the GATT database if the project has one.</w:t>
       </w:r>
     </w:p>
     <w:p>
@@ -7118,7 +8842,6 @@
         <w:rPr>
           <w:noProof/>
         </w:rPr>
-        <w:lastRenderedPageBreak/>
         <w:drawing>
           <wp:inline distT="0" distB="0" distL="0" distR="0" wp14:anchorId="718F19F9" wp14:editId="53F76B3C">
             <wp:extent cx="2441448" cy="1298448"/>
@@ -7230,6 +8953,7 @@
         <w:rPr>
           <w:noProof/>
         </w:rPr>
+        <w:lastRenderedPageBreak/>
         <w:drawing>
           <wp:inline distT="0" distB="0" distL="0" distR="0" wp14:anchorId="7EAF1BFF" wp14:editId="28855CB6">
             <wp:extent cx="1567127" cy="1660712"/>
@@ -7351,8 +9075,8 @@
           <w:noProof/>
         </w:rPr>
         <w:drawing>
-          <wp:inline distT="0" distB="0" distL="0" distR="0" wp14:anchorId="41F2ABB7" wp14:editId="354A1C7E">
-            <wp:extent cx="3392424" cy="2066544"/>
+          <wp:inline distT="0" distB="0" distL="0" distR="0" wp14:anchorId="41F2ABB7" wp14:editId="2BD5808F">
+            <wp:extent cx="5629023" cy="3429000"/>
             <wp:effectExtent l="0" t="0" r="0" b="0"/>
             <wp:docPr id="7" name="Picture 7"/>
             <wp:cNvGraphicFramePr>
@@ -7374,7 +9098,7 @@
                   <pic:spPr>
                     <a:xfrm>
                       <a:off x="0" y="0"/>
-                      <a:ext cx="3392424" cy="2066544"/>
+                      <a:ext cx="5642841" cy="3437417"/>
                     </a:xfrm>
                     <a:prstGeom prst="rect">
                       <a:avLst/>
@@ -7402,6 +9126,11 @@
       </w:r>
     </w:p>
     <w:p>
+      <w:pPr>
+        <w:keepNext/>
+        <w:keepLines/>
+        <w:widowControl w:val="0"/>
+      </w:pPr>
       <w:r>
         <w:lastRenderedPageBreak/>
         <w:t xml:space="preserve">If the GATT database is enabled, the Characteristics tab will be available. On that tab, the two required services (Generic Attribute and Generic Access) will already be included. You can add and configure additional services and characteristics depending on the requirements of your project. To add a service, select the service type from the drop-down menu and click the </w:t>
@@ -7428,9 +9157,9 @@
           <w:noProof/>
         </w:rPr>
         <w:drawing>
-          <wp:inline distT="0" distB="0" distL="0" distR="0" wp14:anchorId="1E3B2EFE" wp14:editId="377C5FAE">
-            <wp:extent cx="3858768" cy="3191256"/>
-            <wp:effectExtent l="0" t="0" r="8890" b="0"/>
+          <wp:inline distT="0" distB="0" distL="0" distR="0" wp14:anchorId="1E3B2EFE" wp14:editId="27C24B76">
+            <wp:extent cx="5422069" cy="4460875"/>
+            <wp:effectExtent l="0" t="0" r="7620" b="0"/>
             <wp:docPr id="18" name="Picture 18"/>
             <wp:cNvGraphicFramePr>
               <a:graphicFrameLocks xmlns:a="http://schemas.openxmlformats.org/drawingml/2006/main" noChangeAspect="1"/>
@@ -7442,20 +9171,27 @@
                     <pic:cNvPr id="1" name=""/>
                     <pic:cNvPicPr/>
                   </pic:nvPicPr>
-                  <pic:blipFill>
+                  <pic:blipFill rotWithShape="1">
                     <a:blip r:embed="rId41"/>
-                    <a:stretch>
-                      <a:fillRect/>
-                    </a:stretch>
+                    <a:srcRect t="456" b="1"/>
+                    <a:stretch/>
                   </pic:blipFill>
-                  <pic:spPr>
+                  <pic:spPr bwMode="auto">
                     <a:xfrm>
                       <a:off x="0" y="0"/>
-                      <a:ext cx="3858768" cy="3191256"/>
+                      <a:ext cx="5422392" cy="4461141"/>
                     </a:xfrm>
                     <a:prstGeom prst="rect">
                       <a:avLst/>
                     </a:prstGeom>
+                    <a:ln>
+                      <a:noFill/>
+                    </a:ln>
+                    <a:extLst>
+                      <a:ext uri="{53640926-AAD7-44D8-BBD7-CCE9431645EC}">
+                        <a14:shadowObscured xmlns:a14="http://schemas.microsoft.com/office/drawing/2010/main"/>
+                      </a:ext>
+                    </a:extLst>
                   </pic:spPr>
                 </pic:pic>
               </a:graphicData>
@@ -7465,7 +9201,12 @@
       </w:r>
     </w:p>
     <w:p>
-      <w:r>
+      <w:pPr>
+        <w:keepNext/>
+        <w:keepLines/>
+      </w:pPr>
+      <w:r>
+        <w:lastRenderedPageBreak/>
         <w:t xml:space="preserve">Once you click the </w:t>
       </w:r>
       <w:r>
@@ -7490,9 +9231,9 @@
           <w:noProof/>
         </w:rPr>
         <w:drawing>
-          <wp:inline distT="0" distB="0" distL="0" distR="0" wp14:anchorId="7B8FF238" wp14:editId="1444AB21">
-            <wp:extent cx="3858768" cy="3191256"/>
-            <wp:effectExtent l="0" t="0" r="8890" b="0"/>
+          <wp:inline distT="0" distB="0" distL="0" distR="0" wp14:anchorId="7B8FF238" wp14:editId="639CE2B3">
+            <wp:extent cx="5403850" cy="4441116"/>
+            <wp:effectExtent l="0" t="0" r="6350" b="0"/>
             <wp:docPr id="19" name="Picture 19"/>
             <wp:cNvGraphicFramePr>
               <a:graphicFrameLocks xmlns:a="http://schemas.openxmlformats.org/drawingml/2006/main" noChangeAspect="1"/>
@@ -7504,20 +9245,27 @@
                     <pic:cNvPr id="1" name=""/>
                     <pic:cNvPicPr/>
                   </pic:nvPicPr>
-                  <pic:blipFill>
+                  <pic:blipFill rotWithShape="1">
                     <a:blip r:embed="rId42"/>
-                    <a:stretch>
-                      <a:fillRect/>
-                    </a:stretch>
+                    <a:srcRect t="638"/>
+                    <a:stretch/>
                   </pic:blipFill>
-                  <pic:spPr>
+                  <pic:spPr bwMode="auto">
                     <a:xfrm>
                       <a:off x="0" y="0"/>
-                      <a:ext cx="3858768" cy="3191256"/>
+                      <a:ext cx="5404104" cy="4441325"/>
                     </a:xfrm>
                     <a:prstGeom prst="rect">
                       <a:avLst/>
                     </a:prstGeom>
+                    <a:ln>
+                      <a:noFill/>
+                    </a:ln>
+                    <a:extLst>
+                      <a:ext uri="{53640926-AAD7-44D8-BBD7-CCE9431645EC}">
+                        <a14:shadowObscured xmlns:a14="http://schemas.microsoft.com/office/drawing/2010/main"/>
+                      </a:ext>
+                    </a:extLst>
                   </pic:spPr>
                 </pic:pic>
               </a:graphicData>
@@ -7527,6 +9275,10 @@
       </w:r>
     </w:p>
     <w:p>
+      <w:pPr>
+        <w:keepNext/>
+        <w:keepLines/>
+      </w:pPr>
       <w:r>
         <w:lastRenderedPageBreak/>
         <w:t>When</w:t>
@@ -7556,9 +9308,9 @@
           <w:noProof/>
         </w:rPr>
         <w:drawing>
-          <wp:inline distT="0" distB="0" distL="0" distR="0" wp14:anchorId="6A1E3114" wp14:editId="53F88EF4">
-            <wp:extent cx="3858768" cy="3191256"/>
-            <wp:effectExtent l="0" t="0" r="8890" b="0"/>
+          <wp:inline distT="0" distB="0" distL="0" distR="0" wp14:anchorId="6A1E3114" wp14:editId="69683E36">
+            <wp:extent cx="5404104" cy="4471416"/>
+            <wp:effectExtent l="0" t="0" r="6350" b="5715"/>
             <wp:docPr id="20" name="Picture 20"/>
             <wp:cNvGraphicFramePr>
               <a:graphicFrameLocks xmlns:a="http://schemas.openxmlformats.org/drawingml/2006/main" noChangeAspect="1"/>
@@ -7579,7 +9331,7 @@
                   <pic:spPr>
                     <a:xfrm>
                       <a:off x="0" y="0"/>
-                      <a:ext cx="3858768" cy="3191256"/>
+                      <a:ext cx="5404104" cy="4471416"/>
                     </a:xfrm>
                     <a:prstGeom prst="rect">
                       <a:avLst/>
@@ -7593,7 +9345,12 @@
       </w:r>
     </w:p>
     <w:p>
-      <w:r>
+      <w:pPr>
+        <w:keepNext/>
+        <w:keepLines/>
+      </w:pPr>
+      <w:r>
+        <w:lastRenderedPageBreak/>
         <w:t>After</w:t>
       </w:r>
       <w:r>
@@ -7615,24 +9372,7 @@
         <w:t>which is required by the Cypress CapSense Button Characteristic</w:t>
       </w:r>
       <w:r>
-        <w:t xml:space="preserve">. The Characteristic </w:t>
-      </w:r>
-      <w:r>
-        <w:t xml:space="preserve">properties are set so that it </w:t>
-      </w:r>
-      <w:r>
-        <w:t xml:space="preserve">can be </w:t>
-      </w:r>
-      <w:proofErr w:type="gramStart"/>
-      <w:r>
-        <w:t>Read</w:t>
-      </w:r>
-      <w:proofErr w:type="gramEnd"/>
-      <w:r>
-        <w:t xml:space="preserve"> or </w:t>
-      </w:r>
-      <w:r>
-        <w:t>Notifications can be enabled.</w:t>
+        <w:t xml:space="preserve">. </w:t>
       </w:r>
     </w:p>
     <w:p>
@@ -7643,10 +9383,9 @@
         <w:rPr>
           <w:noProof/>
         </w:rPr>
-        <w:lastRenderedPageBreak/>
         <w:drawing>
-          <wp:inline distT="0" distB="0" distL="0" distR="0" wp14:anchorId="5246DA32" wp14:editId="603360FA">
-            <wp:extent cx="4197096" cy="3227832"/>
+          <wp:inline distT="0" distB="0" distL="0" distR="0" wp14:anchorId="5246DA32" wp14:editId="5F278218">
+            <wp:extent cx="5870448" cy="4517136"/>
             <wp:effectExtent l="0" t="0" r="0" b="0"/>
             <wp:docPr id="24" name="Picture 24"/>
             <wp:cNvGraphicFramePr>
@@ -7668,7 +9407,7 @@
                   <pic:spPr>
                     <a:xfrm>
                       <a:off x="0" y="0"/>
-                      <a:ext cx="4197096" cy="3227832"/>
+                      <a:ext cx="5870448" cy="4517136"/>
                     </a:xfrm>
                     <a:prstGeom prst="rect">
                       <a:avLst/>
@@ -7683,20 +9422,57 @@
     </w:p>
     <w:p>
       <w:pPr>
+        <w:keepNext/>
+        <w:keepLines/>
+      </w:pPr>
+      <w:r>
+        <w:lastRenderedPageBreak/>
+        <w:t>On the Properties tab, you can see that it is</w:t>
+      </w:r>
+      <w:r>
+        <w:t xml:space="preserve"> set so that </w:t>
+      </w:r>
+      <w:r>
+        <w:t>the value</w:t>
+      </w:r>
+      <w:r>
+        <w:t xml:space="preserve"> </w:t>
+      </w:r>
+      <w:r>
+        <w:t>can be r</w:t>
+      </w:r>
+      <w:r>
+        <w:t xml:space="preserve">ead </w:t>
+      </w:r>
+      <w:proofErr w:type="gramStart"/>
+      <w:r>
+        <w:t>manually</w:t>
+      </w:r>
+      <w:proofErr w:type="gramEnd"/>
+      <w:r>
+        <w:t xml:space="preserve"> </w:t>
+      </w:r>
+      <w:r>
+        <w:t xml:space="preserve">or </w:t>
+      </w:r>
+      <w:r>
+        <w:t>n</w:t>
+      </w:r>
+      <w:r>
+        <w:t>otifications can be enabled.</w:t>
+      </w:r>
+    </w:p>
+    <w:p>
+      <w:pPr>
         <w:jc w:val="center"/>
       </w:pPr>
-    </w:p>
-    <w:p>
-      <w:pPr>
-        <w:jc w:val="center"/>
-      </w:pPr>
       <w:r>
         <w:rPr>
           <w:noProof/>
         </w:rPr>
         <w:drawing>
-          <wp:inline distT="0" distB="0" distL="0" distR="0" wp14:anchorId="691C321E" wp14:editId="22E28D0F">
-            <wp:extent cx="4197096" cy="3227832"/>
+          <wp:inline distT="0" distB="0" distL="0" distR="0" wp14:anchorId="691C321E" wp14:editId="09B6C2D1">
+            <wp:extent cx="5870448" cy="4517136"/>
             <wp:effectExtent l="0" t="0" r="0" b="0"/>
             <wp:docPr id="22" name="Picture 22"/>
             <wp:cNvGraphicFramePr>
@@ -7718,7 +9494,7 @@
                   <pic:spPr>
                     <a:xfrm>
                       <a:off x="0" y="0"/>
-                      <a:ext cx="4197096" cy="3227832"/>
+                      <a:ext cx="5870448" cy="4517136"/>
                     </a:xfrm>
                     <a:prstGeom prst="rect">
                       <a:avLst/>
@@ -7732,43 +9508,38 @@
       </w:r>
     </w:p>
     <w:p>
-      <w:r>
-        <w:t xml:space="preserve">Once everything is setup the way you want it, go back to the Device Settings tab and click </w:t>
-      </w:r>
-      <w:r>
-        <w:t>"</w:t>
-      </w:r>
-      <w:r>
-        <w:t>Generate Code</w:t>
-      </w:r>
-      <w:r>
-        <w:t>"</w:t>
-      </w:r>
-      <w:r>
-        <w:t xml:space="preserve">. </w:t>
-      </w:r>
-      <w:r>
-        <w:t>When</w:t>
-      </w:r>
-      <w:r>
-        <w:t xml:space="preserve"> that step is done, the project folder will look like the following. Note that there are separate C and header files for the GATT database </w:t>
-      </w:r>
-      <w:r>
-        <w:t xml:space="preserve">structure </w:t>
-      </w:r>
-      <w:r>
-        <w:t>called &lt;project&gt;_</w:t>
-      </w:r>
-      <w:proofErr w:type="spellStart"/>
-      <w:r>
-        <w:t>db.c</w:t>
-      </w:r>
-      <w:proofErr w:type="spellEnd"/>
-      <w:proofErr w:type="gramStart"/>
-      <w:r>
-        <w:t>/.h.</w:t>
-      </w:r>
-      <w:proofErr w:type="gramEnd"/>
+      <w:pPr>
+        <w:keepNext/>
+        <w:keepLines/>
+      </w:pPr>
+      <w:r>
+        <w:lastRenderedPageBreak/>
+        <w:t xml:space="preserve">On the Permissions tab, the default is "Read" which means the value can be read even prior to pairing (i.e. before the connection is encrypted). If you want to force an encrypted connection before allowing the value to be read, </w:t>
+      </w:r>
+      <w:r>
+        <w:t>enable the</w:t>
+      </w:r>
+      <w:r>
+        <w:t xml:space="preserve"> setting</w:t>
+      </w:r>
+      <w:r>
+        <w:t>s</w:t>
+      </w:r>
+      <w:r>
+        <w:t xml:space="preserve"> </w:t>
+      </w:r>
+      <w:r>
+        <w:t>for</w:t>
+      </w:r>
+      <w:r>
+        <w:t xml:space="preserve"> </w:t>
+      </w:r>
+      <w:r>
+        <w:t xml:space="preserve">both "Read" and </w:t>
+      </w:r>
+      <w:r>
+        <w:t>"Read (authenticated)".</w:t>
+      </w:r>
     </w:p>
     <w:p>
       <w:pPr>
@@ -7778,12 +9549,11 @@
         <w:rPr>
           <w:noProof/>
         </w:rPr>
-        <w:lastRenderedPageBreak/>
         <w:drawing>
-          <wp:inline distT="0" distB="0" distL="0" distR="0" wp14:anchorId="302BDFBA" wp14:editId="05DAFB89">
-            <wp:extent cx="1758110" cy="1709122"/>
-            <wp:effectExtent l="0" t="0" r="0" b="5715"/>
-            <wp:docPr id="23" name="Picture 23"/>
+          <wp:inline distT="0" distB="0" distL="0" distR="0" wp14:anchorId="70AD366E" wp14:editId="1AF75BE3">
+            <wp:extent cx="6208776" cy="4370832"/>
+            <wp:effectExtent l="0" t="0" r="1905" b="0"/>
+            <wp:docPr id="8" name="Picture 8"/>
             <wp:cNvGraphicFramePr>
               <a:graphicFrameLocks xmlns:a="http://schemas.openxmlformats.org/drawingml/2006/main" noChangeAspect="1"/>
             </wp:cNvGraphicFramePr>
@@ -7803,7 +9573,7 @@
                   <pic:spPr>
                     <a:xfrm>
                       <a:off x="0" y="0"/>
-                      <a:ext cx="1765256" cy="1716069"/>
+                      <a:ext cx="6208776" cy="4370832"/>
                     </a:xfrm>
                     <a:prstGeom prst="rect">
                       <a:avLst/>
@@ -7817,7 +9587,96 @@
       </w:r>
     </w:p>
     <w:p>
-      <w:r>
+      <w:pPr>
+        <w:keepNext/>
+        <w:keepLines/>
+      </w:pPr>
+      <w:r>
+        <w:t xml:space="preserve">Once everything is setup the way you want it, go back to the Device Settings tab and click </w:t>
+      </w:r>
+      <w:r>
+        <w:t>"</w:t>
+      </w:r>
+      <w:r>
+        <w:t>Generate Code</w:t>
+      </w:r>
+      <w:r>
+        <w:t>"</w:t>
+      </w:r>
+      <w:r>
+        <w:t xml:space="preserve">. </w:t>
+      </w:r>
+      <w:r>
+        <w:t>When</w:t>
+      </w:r>
+      <w:r>
+        <w:t xml:space="preserve"> that step is done, the project folder will look like the following. Note that there are separate C and header files for the GATT database </w:t>
+      </w:r>
+      <w:r>
+        <w:t xml:space="preserve">structure </w:t>
+      </w:r>
+      <w:r>
+        <w:t>called &lt;project&gt;_</w:t>
+      </w:r>
+      <w:proofErr w:type="spellStart"/>
+      <w:r>
+        <w:t>db.c</w:t>
+      </w:r>
+      <w:proofErr w:type="spellEnd"/>
+      <w:proofErr w:type="gramStart"/>
+      <w:r>
+        <w:t>/.h.</w:t>
+      </w:r>
+      <w:proofErr w:type="gramEnd"/>
+    </w:p>
+    <w:p>
+      <w:pPr>
+        <w:jc w:val="center"/>
+      </w:pPr>
+      <w:r>
+        <w:rPr>
+          <w:noProof/>
+        </w:rPr>
+        <w:drawing>
+          <wp:inline distT="0" distB="0" distL="0" distR="0" wp14:anchorId="302BDFBA" wp14:editId="73D0BC8E">
+            <wp:extent cx="2009775" cy="1953775"/>
+            <wp:effectExtent l="0" t="0" r="0" b="8890"/>
+            <wp:docPr id="23" name="Picture 23"/>
+            <wp:cNvGraphicFramePr>
+              <a:graphicFrameLocks xmlns:a="http://schemas.openxmlformats.org/drawingml/2006/main" noChangeAspect="1"/>
+            </wp:cNvGraphicFramePr>
+            <a:graphic xmlns:a="http://schemas.openxmlformats.org/drawingml/2006/main">
+              <a:graphicData uri="http://schemas.openxmlformats.org/drawingml/2006/picture">
+                <pic:pic xmlns:pic="http://schemas.openxmlformats.org/drawingml/2006/picture">
+                  <pic:nvPicPr>
+                    <pic:cNvPr id="1" name=""/>
+                    <pic:cNvPicPr/>
+                  </pic:nvPicPr>
+                  <pic:blipFill>
+                    <a:blip r:embed="rId47"/>
+                    <a:stretch>
+                      <a:fillRect/>
+                    </a:stretch>
+                  </pic:blipFill>
+                  <pic:spPr>
+                    <a:xfrm>
+                      <a:off x="0" y="0"/>
+                      <a:ext cx="2022589" cy="1966232"/>
+                    </a:xfrm>
+                    <a:prstGeom prst="rect">
+                      <a:avLst/>
+                    </a:prstGeom>
+                  </pic:spPr>
+                </pic:pic>
+              </a:graphicData>
+            </a:graphic>
+          </wp:inline>
+        </w:drawing>
+      </w:r>
+    </w:p>
+    <w:p>
+      <w:r>
+        <w:lastRenderedPageBreak/>
         <w:t>At this point, you can move the project if desired and then edit the files to add your own application</w:t>
       </w:r>
       <w:r>
@@ -7927,11 +9786,11 @@
       <w:pPr>
         <w:pStyle w:val="Heading1"/>
       </w:pPr>
-      <w:bookmarkStart w:id="32" w:name="_Toc507680990"/>
+      <w:bookmarkStart w:id="34" w:name="_Toc507680990"/>
       <w:r>
         <w:t>Advanced Topics</w:t>
       </w:r>
-      <w:bookmarkEnd w:id="32"/>
+      <w:bookmarkEnd w:id="34"/>
     </w:p>
     <w:p>
       <w:r>
@@ -7977,22 +9836,22 @@
       <w:pPr>
         <w:pStyle w:val="Heading1"/>
       </w:pPr>
-      <w:bookmarkStart w:id="33" w:name="_Toc507680991"/>
+      <w:bookmarkStart w:id="35" w:name="_Toc507680991"/>
       <w:r>
         <w:lastRenderedPageBreak/>
         <w:t>Exercise(s)</w:t>
       </w:r>
-      <w:bookmarkEnd w:id="33"/>
+      <w:bookmarkEnd w:id="35"/>
     </w:p>
     <w:p>
       <w:pPr>
         <w:pStyle w:val="Exercise"/>
       </w:pPr>
-      <w:bookmarkStart w:id="34" w:name="_Toc507680992"/>
+      <w:bookmarkStart w:id="36" w:name="_Toc507680992"/>
       <w:r>
         <w:t>Create a BLE Advertiser</w:t>
       </w:r>
-      <w:bookmarkEnd w:id="34"/>
+      <w:bookmarkEnd w:id="36"/>
     </w:p>
     <w:p>
       <w:r>
@@ -8188,12 +10047,7 @@
         <w:t xml:space="preserve">Open the </w:t>
       </w:r>
       <w:r>
-        <w:t>main C file for the project and famil</w:t>
-      </w:r>
-      <w:bookmarkStart w:id="35" w:name="_GoBack"/>
-      <w:bookmarkEnd w:id="35"/>
-      <w:r>
-        <w:t>iarize yourself with its structure.</w:t>
+        <w:t>main C file for the project and familiarize yourself with its structure.</w:t>
       </w:r>
     </w:p>
     <w:p>
@@ -8659,11 +10513,11 @@
       <w:pPr>
         <w:pStyle w:val="Exercise"/>
       </w:pPr>
-      <w:bookmarkStart w:id="36" w:name="_Toc507680993"/>
+      <w:bookmarkStart w:id="37" w:name="_Toc507680993"/>
       <w:r>
         <w:t>Connect using BLE</w:t>
       </w:r>
-      <w:bookmarkEnd w:id="36"/>
+      <w:bookmarkEnd w:id="37"/>
     </w:p>
     <w:p>
       <w:r>
@@ -8793,6 +10647,15 @@
     <w:p>
       <w:pPr>
         <w:pStyle w:val="ListParagraph"/>
+        <w:ind w:left="1440"/>
+      </w:pPr>
+      <w:r>
+        <w:t>Note: you could setup a thread for this instead of using the timer.</w:t>
+      </w:r>
+    </w:p>
+    <w:p>
+      <w:pPr>
+        <w:pStyle w:val="ListParagraph"/>
         <w:numPr>
           <w:ilvl w:val="1"/>
           <w:numId w:val="23"/>
@@ -9313,6 +11176,7 @@
         </w:numPr>
       </w:pPr>
       <w:r>
+        <w:lastRenderedPageBreak/>
         <w:t>In the GATT connect callback function:</w:t>
       </w:r>
     </w:p>
@@ -9325,7 +11189,6 @@
         </w:numPr>
       </w:pPr>
       <w:r>
-        <w:lastRenderedPageBreak/>
         <w:t>On a connection:</w:t>
       </w:r>
     </w:p>
@@ -9425,8 +11288,15 @@
           <w:ilvl w:val="2"/>
           <w:numId w:val="23"/>
         </w:numPr>
-      </w:pPr>
-      <w:r>
+        <w:rPr>
+          <w:color w:val="FF0000"/>
+        </w:rPr>
+      </w:pPr>
+      <w:commentRangeStart w:id="38"/>
+      <w:r>
+        <w:rPr>
+          <w:color w:val="FF0000"/>
+        </w:rPr>
         <w:t>Stop advertisements.</w:t>
       </w:r>
     </w:p>
@@ -9437,13 +11307,20 @@
           <w:ilvl w:val="3"/>
           <w:numId w:val="23"/>
         </w:numPr>
-      </w:pPr>
-      <w:r>
+        <w:rPr>
+          <w:color w:val="FF0000"/>
+        </w:rPr>
+      </w:pPr>
+      <w:r>
+        <w:rPr>
+          <w:color w:val="FF0000"/>
+        </w:rPr>
         <w:t>Hint: Stopping advertisements is one of the options for</w:t>
       </w:r>
       <w:r>
         <w:rPr>
           <w:i/>
+          <w:color w:val="FF0000"/>
         </w:rPr>
         <w:t xml:space="preserve"> </w:t>
       </w:r>
@@ -9451,6 +11328,7 @@
       <w:r>
         <w:rPr>
           <w:i/>
+          <w:color w:val="FF0000"/>
         </w:rPr>
         <w:t>wiced_bt_start_</w:t>
       </w:r>
@@ -9458,6 +11336,7 @@
       <w:r>
         <w:rPr>
           <w:i/>
+          <w:color w:val="FF0000"/>
         </w:rPr>
         <w:t>advertisments</w:t>
       </w:r>
@@ -9465,6 +11344,7 @@
       <w:r>
         <w:rPr>
           <w:i/>
+          <w:color w:val="FF0000"/>
         </w:rPr>
         <w:t>(</w:t>
       </w:r>
@@ -9472,11 +11352,22 @@
       <w:r>
         <w:rPr>
           <w:i/>
+          <w:color w:val="FF0000"/>
         </w:rPr>
         <w:t>)</w:t>
       </w:r>
       <w:r>
+        <w:rPr>
+          <w:color w:val="FF0000"/>
+        </w:rPr>
         <w:t>.</w:t>
+      </w:r>
+      <w:commentRangeEnd w:id="38"/>
+      <w:r>
+        <w:rPr>
+          <w:rStyle w:val="CommentReference"/>
+        </w:rPr>
+        <w:commentReference w:id="38"/>
       </w:r>
     </w:p>
     <w:p>
@@ -9550,7 +11441,29 @@
         </w:numPr>
       </w:pPr>
       <w:r>
-        <w:t>Re-start advertisements.</w:t>
+        <w:t>Re-start advertisements</w:t>
+      </w:r>
+      <w:r>
+        <w:t xml:space="preserve"> using </w:t>
+      </w:r>
+      <w:proofErr w:type="spellStart"/>
+      <w:r>
+        <w:t>wiced_bt_start_</w:t>
+      </w:r>
+      <w:proofErr w:type="gramStart"/>
+      <w:r>
+        <w:t>advertisements</w:t>
+      </w:r>
+      <w:proofErr w:type="spellEnd"/>
+      <w:r>
+        <w:t>(</w:t>
+      </w:r>
+      <w:proofErr w:type="gramEnd"/>
+      <w:r>
+        <w:t>)</w:t>
+      </w:r>
+      <w:r>
+        <w:t>.</w:t>
       </w:r>
     </w:p>
     <w:p>
@@ -9910,7 +11823,7 @@
       <w:r>
         <w:t xml:space="preserve">Hint: The details of the CapSense Service and its Characteristics can be found at: </w:t>
       </w:r>
-      <w:hyperlink r:id="rId47" w:history="1">
+      <w:hyperlink r:id="rId48" w:history="1">
         <w:r>
           <w:rPr>
             <w:rStyle w:val="Hyperlink"/>
@@ -10254,11 +12167,11 @@
       <w:pPr>
         <w:pStyle w:val="Exercise"/>
       </w:pPr>
-      <w:bookmarkStart w:id="37" w:name="_Toc507680994"/>
+      <w:bookmarkStart w:id="39" w:name="_Toc507680994"/>
       <w:r>
         <w:t>Save BLE Bonding Information</w:t>
       </w:r>
-      <w:bookmarkEnd w:id="37"/>
+      <w:bookmarkEnd w:id="39"/>
     </w:p>
     <w:p>
       <w:pPr>
@@ -10266,19 +12179,51 @@
           <w:color w:val="FF0000"/>
         </w:rPr>
       </w:pPr>
-      <w:commentRangeStart w:id="38"/>
+      <w:commentRangeStart w:id="40"/>
       <w:r>
         <w:rPr>
           <w:color w:val="FF0000"/>
         </w:rPr>
         <w:t>Note: there are a LOT of NVRAM functions required. Should we give more explicit hints, add details to the instructional material earlier, both?</w:t>
       </w:r>
-      <w:commentRangeEnd w:id="38"/>
+      <w:commentRangeEnd w:id="40"/>
       <w:r>
         <w:rPr>
           <w:rStyle w:val="CommentReference"/>
         </w:rPr>
-        <w:commentReference w:id="38"/>
+        <w:commentReference w:id="40"/>
+      </w:r>
+    </w:p>
+    <w:p>
+      <w:pPr>
+        <w:rPr>
+          <w:color w:val="FF0000"/>
+        </w:rPr>
+      </w:pPr>
+      <w:r>
+        <w:rPr>
+          <w:color w:val="FF0000"/>
+        </w:rPr>
+        <w:t>GJL Proposal: Provide the completed example for this exercise (and the following ones) and just ask a series of questions. Ex. How is bonding info saved/restored? What stack states are called on first pairing, 2</w:t>
+      </w:r>
+      <w:r>
+        <w:rPr>
+          <w:color w:val="FF0000"/>
+          <w:vertAlign w:val="superscript"/>
+        </w:rPr>
+        <w:t>nd</w:t>
+      </w:r>
+      <w:r>
+        <w:rPr>
+          <w:color w:val="FF0000"/>
+        </w:rPr>
+        <w:t xml:space="preserve"> paring, pairing after a kit power cycle?</w:t>
+      </w:r>
+      <w:r>
+        <w:rPr>
+          <w:color w:val="FF0000"/>
+        </w:rPr>
+        <w:t xml:space="preserve"> Why?</w:t>
       </w:r>
     </w:p>
     <w:p>
@@ -10833,6 +12778,7 @@
         <w:rPr>
           <w:color w:val="000000" w:themeColor="text1"/>
         </w:rPr>
+        <w:lastRenderedPageBreak/>
         <w:t>Hint: You may want to try building/programming the project after these steps to verify everything is working.</w:t>
       </w:r>
     </w:p>
@@ -10847,12 +12793,11 @@
           <w:color w:val="000000" w:themeColor="text1"/>
         </w:rPr>
       </w:pPr>
-      <w:commentRangeStart w:id="39"/>
-      <w:r>
-        <w:rPr>
-          <w:color w:val="000000" w:themeColor="text1"/>
-        </w:rPr>
-        <w:lastRenderedPageBreak/>
+      <w:commentRangeStart w:id="41"/>
+      <w:r>
+        <w:rPr>
+          <w:color w:val="000000" w:themeColor="text1"/>
+        </w:rPr>
         <w:t xml:space="preserve">Add </w:t>
       </w:r>
       <w:r>
@@ -10873,12 +12818,12 @@
         </w:rPr>
         <w:t xml:space="preserve"> for the keys. The host information will go at WICED_NVRAM_VSID_START (this macro is already defined). Add a macro to put the local keys at (WICED_NVRAM_VSID_START + 1) and the paired keys 1 location after the local keys.</w:t>
       </w:r>
-      <w:commentRangeEnd w:id="39"/>
+      <w:commentRangeEnd w:id="41"/>
       <w:r>
         <w:rPr>
           <w:rStyle w:val="CommentReference"/>
         </w:rPr>
-        <w:commentReference w:id="39"/>
+        <w:commentReference w:id="41"/>
       </w:r>
     </w:p>
     <w:p>
@@ -11038,19 +12983,19 @@
         </w:rPr>
         <w:t xml:space="preserve">load existing keys from the NVRAM to a </w:t>
       </w:r>
-      <w:commentRangeStart w:id="40"/>
+      <w:commentRangeStart w:id="42"/>
       <w:r>
         <w:rPr>
           <w:color w:val="000000" w:themeColor="text1"/>
         </w:rPr>
         <w:t>temporary variable</w:t>
       </w:r>
-      <w:commentRangeEnd w:id="40"/>
+      <w:commentRangeEnd w:id="42"/>
       <w:r>
         <w:rPr>
           <w:rStyle w:val="CommentReference"/>
         </w:rPr>
-        <w:commentReference w:id="40"/>
+        <w:commentReference w:id="42"/>
       </w:r>
       <w:r>
         <w:rPr>
@@ -11694,6 +13639,7 @@
         <w:rPr>
           <w:color w:val="000000" w:themeColor="text1"/>
         </w:rPr>
+        <w:lastRenderedPageBreak/>
         <w:t xml:space="preserve">Disconnect and reconnect. </w:t>
       </w:r>
       <w:r>
@@ -11727,7 +13673,6 @@
         </w:rPr>
       </w:pPr>
       <w:r>
-        <w:lastRenderedPageBreak/>
         <w:t xml:space="preserve">Check the setting </w:t>
       </w:r>
       <w:r>
@@ -11776,11 +13721,11 @@
       <w:pPr>
         <w:pStyle w:val="Exercise"/>
       </w:pPr>
-      <w:bookmarkStart w:id="41" w:name="_Toc507680995"/>
+      <w:bookmarkStart w:id="43" w:name="_Toc507680995"/>
       <w:r>
         <w:t>Add a Pairing Key</w:t>
       </w:r>
-      <w:bookmarkEnd w:id="41"/>
+      <w:bookmarkEnd w:id="43"/>
     </w:p>
     <w:p>
       <w:r>
@@ -12399,7 +14344,7 @@
       <w:pPr>
         <w:pStyle w:val="Exercise"/>
       </w:pPr>
-      <w:bookmarkStart w:id="42" w:name="_Toc507680996"/>
+      <w:bookmarkStart w:id="44" w:name="_Toc507680996"/>
       <w:r>
         <w:t xml:space="preserve">Implement a BLE Central </w:t>
       </w:r>
@@ -12413,7 +14358,7 @@
         </w:rPr>
         <w:t>???</w:t>
       </w:r>
-      <w:bookmarkEnd w:id="42"/>
+      <w:bookmarkEnd w:id="44"/>
       <w:proofErr w:type="gramEnd"/>
     </w:p>
     <w:p>
@@ -12433,8 +14378,9 @@
       <w:pPr>
         <w:pStyle w:val="Exercise"/>
       </w:pPr>
-      <w:bookmarkStart w:id="43" w:name="_Toc507680997"/>
-      <w:r>
+      <w:bookmarkStart w:id="45" w:name="_Toc507680997"/>
+      <w:r>
+        <w:lastRenderedPageBreak/>
         <w:t xml:space="preserve">(Advanced) Join a BLE Mesh </w:t>
       </w:r>
       <w:proofErr w:type="gramStart"/>
@@ -12450,7 +14396,7 @@
         </w:rPr>
         <w:t>???</w:t>
       </w:r>
-      <w:bookmarkEnd w:id="43"/>
+      <w:bookmarkEnd w:id="45"/>
       <w:proofErr w:type="gramEnd"/>
     </w:p>
     <w:p>
@@ -12473,20 +14419,20 @@
       <w:pPr>
         <w:pStyle w:val="Heading1"/>
       </w:pPr>
-      <w:bookmarkStart w:id="44" w:name="_Toc507680998"/>
+      <w:bookmarkStart w:id="46" w:name="_Toc507680998"/>
       <w:r>
         <w:lastRenderedPageBreak/>
         <w:t>Recommended Reading</w:t>
       </w:r>
-      <w:bookmarkEnd w:id="44"/>
+      <w:bookmarkEnd w:id="46"/>
       <w:r>
         <w:t xml:space="preserve"> </w:t>
       </w:r>
     </w:p>
     <w:p/>
     <w:sectPr>
-      <w:headerReference w:type="default" r:id="rId48"/>
-      <w:footerReference w:type="default" r:id="rId49"/>
+      <w:headerReference w:type="default" r:id="rId49"/>
+      <w:footerReference w:type="default" r:id="rId50"/>
       <w:pgSz w:w="12240" w:h="15840"/>
       <w:pgMar w:top="1440" w:right="1440" w:bottom="1440" w:left="1440" w:header="720" w:footer="720" w:gutter="0"/>
       <w:cols w:space="720"/>
@@ -12498,7 +14444,7 @@
 
 <file path=word/comments.xml><?xml version="1.0" encoding="utf-8"?>
 <w:comments xmlns:wpc="http://schemas.microsoft.com/office/word/2010/wordprocessingCanvas" xmlns:cx="http://schemas.microsoft.com/office/drawing/2014/chartex" xmlns:cx1="http://schemas.microsoft.com/office/drawing/2015/9/8/chartex" xmlns:cx2="http://schemas.microsoft.com/office/drawing/2015/10/21/chartex" xmlns:cx3="http://schemas.microsoft.com/office/drawing/2016/5/9/chartex" xmlns:cx4="http://schemas.microsoft.com/office/drawing/2016/5/10/chartex" xmlns:cx5="http://schemas.microsoft.com/office/drawing/2016/5/11/chartex" xmlns:cx6="http://schemas.microsoft.com/office/drawing/2016/5/12/chartex" xmlns:cx7="http://schemas.microsoft.com/office/drawing/2016/5/13/chartex" xmlns:cx8="http://schemas.microsoft.com/office/drawing/2016/5/14/chartex" xmlns:mc="http://schemas.openxmlformats.org/markup-compatibility/2006" xmlns:aink="http://schemas.microsoft.com/office/drawing/2016/ink" xmlns:am3d="http://schemas.microsoft.com/office/drawing/2017/model3d" xmlns:o="urn:schemas-microsoft-com:office:office" xmlns:r="http://schemas.openxmlformats.org/officeDocument/2006/relationships" xmlns:m="http://schemas.openxmlformats.org/officeDocument/2006/math" xmlns:v="urn:schemas-microsoft-com:vml" xmlns:wp14="http://schemas.microsoft.com/office/word/2010/wordprocessingDrawing" xmlns:wp="http://schemas.openxmlformats.org/drawingml/2006/wordprocessingDrawing" xmlns:w10="urn:schemas-microsoft-com:office:word" xmlns:w="http://schemas.openxmlformats.org/wordprocessingml/2006/main" xmlns:w14="http://schemas.microsoft.com/office/word/2010/wordml" xmlns:w15="http://schemas.microsoft.com/office/word/2012/wordml" xmlns:w16cid="http://schemas.microsoft.com/office/word/2016/wordml/cid" xmlns:w16se="http://schemas.microsoft.com/office/word/2015/wordml/symex" xmlns:wpg="http://schemas.microsoft.com/office/word/2010/wordprocessingGroup" xmlns:wpi="http://schemas.microsoft.com/office/word/2010/wordprocessingInk" xmlns:wne="http://schemas.microsoft.com/office/word/2006/wordml" xmlns:wps="http://schemas.microsoft.com/office/word/2010/wordprocessingShape" mc:Ignorable="w14 w15 w16se w16cid wp14">
-  <w:comment w:id="0" w:author="Mark Saunders" w:date="2018-04-06T14:17:00Z" w:initials="MS">
+  <w:comment w:id="2" w:author="Mark Saunders" w:date="2018-04-06T14:19:00Z" w:initials="MS">
     <w:p>
       <w:pPr>
         <w:pStyle w:val="CommentText"/>
@@ -12510,30 +14456,14 @@
         <w:annotationRef/>
       </w:r>
       <w:r>
-        <w:t>Doing BLE before classic B? OK…</w:t>
-      </w:r>
-    </w:p>
-  </w:comment>
-  <w:comment w:id="2" w:author="Mark Saunders" w:date="2018-04-06T14:19:00Z" w:initials="MS">
+        <w:t>Not quite accurate – the spec does not allow it!</w:t>
+      </w:r>
+    </w:p>
     <w:p>
       <w:pPr>
         <w:pStyle w:val="CommentText"/>
       </w:pPr>
       <w:r>
-        <w:rPr>
-          <w:rStyle w:val="CommentReference"/>
-        </w:rPr>
-        <w:annotationRef/>
-      </w:r>
-      <w:r>
-        <w:t>Not quite accurate – the spec does not allow it!</w:t>
-      </w:r>
-    </w:p>
-    <w:p>
-      <w:pPr>
-        <w:pStyle w:val="CommentText"/>
-      </w:pPr>
-      <w:r>
         <w:t xml:space="preserve">Would it be better to re-phrase off of this to say that BC was very popular and successful in mobile phones because it provides LAN-like </w:t>
       </w:r>
       <w:proofErr w:type="gramStart"/>
@@ -12542,13 +14472,7 @@
       </w:r>
       <w:proofErr w:type="gramEnd"/>
       <w:r>
-        <w:t xml:space="preserve"> You can stream music in home or car, for example, but that requires a constant connection between devices. That is a power drain for small-battery devices like watches, which can save power by reducing the amount of data transmitted and only connecting periodical</w:t>
-      </w:r>
-      <w:r>
-        <w:t xml:space="preserve">ly. What I am basically saying </w:t>
-      </w:r>
-      <w:r>
-        <w:t xml:space="preserve">is that the major difference between the two is that one is connectionless and that means the protocol is incompatible. </w:t>
+        <w:t xml:space="preserve"> You can stream music in home or car, for example, but that requires a constant connection between devices. That is a power drain for small-battery devices like watches, which can save power by reducing the amount of data transmitted and only connecting periodically. What I am basically saying is that the major difference between the two is that one is connectionless and that means the protocol is incompatible. </w:t>
       </w:r>
     </w:p>
   </w:comment>
@@ -12620,19 +14544,7 @@
       </w:r>
       <w:proofErr w:type="spellEnd"/>
       <w:r>
-        <w:t xml:space="preserve"> than connection? </w:t>
-      </w:r>
-      <w:r>
-        <w:t>This implies a permanent connec</w:t>
-      </w:r>
-      <w:r>
-        <w:t>t</w:t>
-      </w:r>
-      <w:r>
-        <w:t>io</w:t>
-      </w:r>
-      <w:r>
-        <w:t>n to me!</w:t>
+        <w:t xml:space="preserve"> than connection? This implies a permanent connection to me!</w:t>
       </w:r>
     </w:p>
   </w:comment>
@@ -12664,17 +14576,11 @@
         <w:annotationRef/>
       </w:r>
       <w:r>
-        <w:t>What memory? I assume this means the stack</w:t>
-      </w:r>
-      <w:r>
-        <w:t>'</w:t>
-      </w:r>
-      <w:r>
-        <w:t>s white list.</w:t>
+        <w:t>What memory? I assume this means the stack's white list.</w:t>
       </w:r>
     </w:p>
   </w:comment>
-  <w:comment w:id="38" w:author="Mark Saunders" w:date="2018-04-09T10:56:00Z" w:initials="MS">
+  <w:comment w:id="38" w:author="Greg Landry" w:date="2018-05-09T12:00:00Z" w:initials="GL">
     <w:p>
       <w:pPr>
         <w:pStyle w:val="CommentText"/>
@@ -12686,17 +14592,11 @@
         <w:annotationRef/>
       </w:r>
       <w:r>
-        <w:t>Yeah, it</w:t>
-      </w:r>
-      <w:r>
-        <w:t>'</w:t>
-      </w:r>
-      <w:r>
-        <w:t>s hard to read this example. I think a quick discussion, at the top or in the main content above, would be good. I think the main point is to explain how the data gets saved and what it is,</w:t>
+        <w:t>Not required since the stack does it.</w:t>
       </w:r>
     </w:p>
   </w:comment>
-  <w:comment w:id="39" w:author="Mark Saunders" w:date="2018-04-09T10:58:00Z" w:initials="MS">
+  <w:comment w:id="40" w:author="Mark Saunders" w:date="2018-04-09T10:56:00Z" w:initials="MS">
     <w:p>
       <w:pPr>
         <w:pStyle w:val="CommentText"/>
@@ -12708,11 +14608,27 @@
         <w:annotationRef/>
       </w:r>
       <w:r>
+        <w:t>Yeah, it's hard to read this example. I think a quick discussion, at the top or in the main content above, would be good. I think the main point is to explain how the data gets saved and what it is,</w:t>
+      </w:r>
+    </w:p>
+  </w:comment>
+  <w:comment w:id="41" w:author="Mark Saunders" w:date="2018-04-09T10:58:00Z" w:initials="MS">
+    <w:p>
+      <w:pPr>
+        <w:pStyle w:val="CommentText"/>
+      </w:pPr>
+      <w:r>
+        <w:rPr>
+          <w:rStyle w:val="CommentReference"/>
+        </w:rPr>
+        <w:annotationRef/>
+      </w:r>
+      <w:r>
         <w:t>Not sure I get this. Is there a definition of a record in this area of memory? How many slots are there?</w:t>
       </w:r>
     </w:p>
   </w:comment>
-  <w:comment w:id="40" w:author="Mark Saunders" w:date="2018-04-09T10:59:00Z" w:initials="MS">
+  <w:comment w:id="42" w:author="Mark Saunders" w:date="2018-04-09T10:59:00Z" w:initials="MS">
     <w:p>
       <w:pPr>
         <w:pStyle w:val="CommentText"/>
@@ -12741,13 +14657,13 @@
 
 <file path=word/commentsExtended.xml><?xml version="1.0" encoding="utf-8"?>
 <w15:commentsEx xmlns:wpc="http://schemas.microsoft.com/office/word/2010/wordprocessingCanvas" xmlns:cx="http://schemas.microsoft.com/office/drawing/2014/chartex" xmlns:cx1="http://schemas.microsoft.com/office/drawing/2015/9/8/chartex" xmlns:cx2="http://schemas.microsoft.com/office/drawing/2015/10/21/chartex" xmlns:cx3="http://schemas.microsoft.com/office/drawing/2016/5/9/chartex" xmlns:cx4="http://schemas.microsoft.com/office/drawing/2016/5/10/chartex" xmlns:cx5="http://schemas.microsoft.com/office/drawing/2016/5/11/chartex" xmlns:cx6="http://schemas.microsoft.com/office/drawing/2016/5/12/chartex" xmlns:cx7="http://schemas.microsoft.com/office/drawing/2016/5/13/chartex" xmlns:cx8="http://schemas.microsoft.com/office/drawing/2016/5/14/chartex" xmlns:mc="http://schemas.openxmlformats.org/markup-compatibility/2006" xmlns:aink="http://schemas.microsoft.com/office/drawing/2016/ink" xmlns:am3d="http://schemas.microsoft.com/office/drawing/2017/model3d" xmlns:o="urn:schemas-microsoft-com:office:office" xmlns:r="http://schemas.openxmlformats.org/officeDocument/2006/relationships" xmlns:m="http://schemas.openxmlformats.org/officeDocument/2006/math" xmlns:v="urn:schemas-microsoft-com:vml" xmlns:wp14="http://schemas.microsoft.com/office/word/2010/wordprocessingDrawing" xmlns:wp="http://schemas.openxmlformats.org/drawingml/2006/wordprocessingDrawing" xmlns:w10="urn:schemas-microsoft-com:office:word" xmlns:w="http://schemas.openxmlformats.org/wordprocessingml/2006/main" xmlns:w14="http://schemas.microsoft.com/office/word/2010/wordml" xmlns:w15="http://schemas.microsoft.com/office/word/2012/wordml" xmlns:w16cid="http://schemas.microsoft.com/office/word/2016/wordml/cid" xmlns:w16se="http://schemas.microsoft.com/office/word/2015/wordml/symex" xmlns:wpg="http://schemas.microsoft.com/office/word/2010/wordprocessingGroup" xmlns:wpi="http://schemas.microsoft.com/office/word/2010/wordprocessingInk" xmlns:wne="http://schemas.microsoft.com/office/word/2006/wordml" xmlns:wps="http://schemas.microsoft.com/office/word/2010/wordprocessingShape" mc:Ignorable="w14 w15 w16se w16cid wp14">
-  <w15:commentEx w15:paraId="04C75B35" w15:done="0"/>
   <w15:commentEx w15:paraId="7F2641A2" w15:done="0"/>
   <w15:commentEx w15:paraId="7991A860" w15:done="0"/>
   <w15:commentEx w15:paraId="142A61A5" w15:done="0"/>
   <w15:commentEx w15:paraId="4C07339F" w15:done="0"/>
   <w15:commentEx w15:paraId="0A05BDD0" w15:done="0"/>
   <w15:commentEx w15:paraId="02D30A36" w15:done="0"/>
+  <w15:commentEx w15:paraId="2C3F506E" w15:done="0"/>
   <w15:commentEx w15:paraId="4CA36A00" w15:done="0"/>
   <w15:commentEx w15:paraId="3D050E28" w15:done="0"/>
   <w15:commentEx w15:paraId="558E6BBA" w15:done="0"/>
@@ -12756,13 +14672,13 @@
 
 <file path=word/commentsIds.xml><?xml version="1.0" encoding="utf-8"?>
 <w16cid:commentsIds xmlns:wpc="http://schemas.microsoft.com/office/word/2010/wordprocessingCanvas" xmlns:cx="http://schemas.microsoft.com/office/drawing/2014/chartex" xmlns:cx1="http://schemas.microsoft.com/office/drawing/2015/9/8/chartex" xmlns:cx2="http://schemas.microsoft.com/office/drawing/2015/10/21/chartex" xmlns:cx3="http://schemas.microsoft.com/office/drawing/2016/5/9/chartex" xmlns:cx4="http://schemas.microsoft.com/office/drawing/2016/5/10/chartex" xmlns:cx5="http://schemas.microsoft.com/office/drawing/2016/5/11/chartex" xmlns:cx6="http://schemas.microsoft.com/office/drawing/2016/5/12/chartex" xmlns:cx7="http://schemas.microsoft.com/office/drawing/2016/5/13/chartex" xmlns:cx8="http://schemas.microsoft.com/office/drawing/2016/5/14/chartex" xmlns:mc="http://schemas.openxmlformats.org/markup-compatibility/2006" xmlns:aink="http://schemas.microsoft.com/office/drawing/2016/ink" xmlns:am3d="http://schemas.microsoft.com/office/drawing/2017/model3d" xmlns:o="urn:schemas-microsoft-com:office:office" xmlns:r="http://schemas.openxmlformats.org/officeDocument/2006/relationships" xmlns:m="http://schemas.openxmlformats.org/officeDocument/2006/math" xmlns:v="urn:schemas-microsoft-com:vml" xmlns:wp14="http://schemas.microsoft.com/office/word/2010/wordprocessingDrawing" xmlns:wp="http://schemas.openxmlformats.org/drawingml/2006/wordprocessingDrawing" xmlns:w10="urn:schemas-microsoft-com:office:word" xmlns:w="http://schemas.openxmlformats.org/wordprocessingml/2006/main" xmlns:w14="http://schemas.microsoft.com/office/word/2010/wordml" xmlns:w15="http://schemas.microsoft.com/office/word/2012/wordml" xmlns:w16cid="http://schemas.microsoft.com/office/word/2016/wordml/cid" xmlns:w16se="http://schemas.microsoft.com/office/word/2015/wordml/symex" xmlns:wpg="http://schemas.microsoft.com/office/word/2010/wordprocessingGroup" xmlns:wpi="http://schemas.microsoft.com/office/word/2010/wordprocessingInk" xmlns:wne="http://schemas.microsoft.com/office/word/2006/wordml" xmlns:wps="http://schemas.microsoft.com/office/word/2010/wordprocessingShape" mc:Ignorable="w14 w15 w16se w16cid wp14">
-  <w16cid:commentId w16cid:paraId="04C75B35" w16cid:durableId="1E760B8D"/>
   <w16cid:commentId w16cid:paraId="7F2641A2" w16cid:durableId="1E760B8E"/>
   <w16cid:commentId w16cid:paraId="7991A860" w16cid:durableId="1E760B8F"/>
   <w16cid:commentId w16cid:paraId="142A61A5" w16cid:durableId="1E760B90"/>
   <w16cid:commentId w16cid:paraId="4C07339F" w16cid:durableId="1E760B91"/>
   <w16cid:commentId w16cid:paraId="0A05BDD0" w16cid:durableId="1E760B92"/>
   <w16cid:commentId w16cid:paraId="02D30A36" w16cid:durableId="1E760B93"/>
+  <w16cid:commentId w16cid:paraId="2C3F506E" w16cid:durableId="1E9D617B"/>
   <w16cid:commentId w16cid:paraId="4CA36A00" w16cid:durableId="1E760B94"/>
   <w16cid:commentId w16cid:paraId="3D050E28" w16cid:durableId="1E760B95"/>
   <w16cid:commentId w16cid:paraId="558E6BBA" w16cid:durableId="1E760B96"/>
@@ -12798,7 +14714,6 @@
         <w:docPartUnique/>
       </w:docPartObj>
     </w:sdtPr>
-    <w:sdtEndPr/>
     <w:sdtContent>
       <w:sdt>
         <w:sdtPr>
@@ -12808,7 +14723,6 @@
             <w:docPartUnique/>
           </w:docPartObj>
         </w:sdtPr>
-        <w:sdtEndPr/>
         <w:sdtContent>
           <w:p>
             <w:pPr>
@@ -13286,6 +15200,92 @@
     </w:lvl>
   </w:abstractNum>
   <w:abstractNum w:abstractNumId="3" w15:restartNumberingAfterBreak="0">
+    <w:nsid w:val="09B344DE"/>
+    <w:multiLevelType w:val="hybridMultilevel"/>
+    <w:tmpl w:val="7E1C962E"/>
+    <w:lvl w:ilvl="0" w:tplc="0409000F">
+      <w:start w:val="1"/>
+      <w:numFmt w:val="decimal"/>
+      <w:lvlText w:val="%1."/>
+      <w:lvlJc w:val="left"/>
+      <w:pPr>
+        <w:ind w:left="720" w:hanging="360"/>
+      </w:pPr>
+    </w:lvl>
+    <w:lvl w:ilvl="1" w:tplc="04090019" w:tentative="1">
+      <w:start w:val="1"/>
+      <w:numFmt w:val="lowerLetter"/>
+      <w:lvlText w:val="%2."/>
+      <w:lvlJc w:val="left"/>
+      <w:pPr>
+        <w:ind w:left="1440" w:hanging="360"/>
+      </w:pPr>
+    </w:lvl>
+    <w:lvl w:ilvl="2" w:tplc="0409001B" w:tentative="1">
+      <w:start w:val="1"/>
+      <w:numFmt w:val="lowerRoman"/>
+      <w:lvlText w:val="%3."/>
+      <w:lvlJc w:val="right"/>
+      <w:pPr>
+        <w:ind w:left="2160" w:hanging="180"/>
+      </w:pPr>
+    </w:lvl>
+    <w:lvl w:ilvl="3" w:tplc="0409000F" w:tentative="1">
+      <w:start w:val="1"/>
+      <w:numFmt w:val="decimal"/>
+      <w:lvlText w:val="%4."/>
+      <w:lvlJc w:val="left"/>
+      <w:pPr>
+        <w:ind w:left="2880" w:hanging="360"/>
+      </w:pPr>
+    </w:lvl>
+    <w:lvl w:ilvl="4" w:tplc="04090019" w:tentative="1">
+      <w:start w:val="1"/>
+      <w:numFmt w:val="lowerLetter"/>
+      <w:lvlText w:val="%5."/>
+      <w:lvlJc w:val="left"/>
+      <w:pPr>
+        <w:ind w:left="3600" w:hanging="360"/>
+      </w:pPr>
+    </w:lvl>
+    <w:lvl w:ilvl="5" w:tplc="0409001B" w:tentative="1">
+      <w:start w:val="1"/>
+      <w:numFmt w:val="lowerRoman"/>
+      <w:lvlText w:val="%6."/>
+      <w:lvlJc w:val="right"/>
+      <w:pPr>
+        <w:ind w:left="4320" w:hanging="180"/>
+      </w:pPr>
+    </w:lvl>
+    <w:lvl w:ilvl="6" w:tplc="0409000F" w:tentative="1">
+      <w:start w:val="1"/>
+      <w:numFmt w:val="decimal"/>
+      <w:lvlText w:val="%7."/>
+      <w:lvlJc w:val="left"/>
+      <w:pPr>
+        <w:ind w:left="5040" w:hanging="360"/>
+      </w:pPr>
+    </w:lvl>
+    <w:lvl w:ilvl="7" w:tplc="04090019" w:tentative="1">
+      <w:start w:val="1"/>
+      <w:numFmt w:val="lowerLetter"/>
+      <w:lvlText w:val="%8."/>
+      <w:lvlJc w:val="left"/>
+      <w:pPr>
+        <w:ind w:left="5760" w:hanging="360"/>
+      </w:pPr>
+    </w:lvl>
+    <w:lvl w:ilvl="8" w:tplc="0409001B" w:tentative="1">
+      <w:start w:val="1"/>
+      <w:numFmt w:val="lowerRoman"/>
+      <w:lvlText w:val="%9."/>
+      <w:lvlJc w:val="right"/>
+      <w:pPr>
+        <w:ind w:left="6480" w:hanging="180"/>
+      </w:pPr>
+    </w:lvl>
+  </w:abstractNum>
+  <w:abstractNum w:abstractNumId="4" w15:restartNumberingAfterBreak="0">
     <w:nsid w:val="0CF950A1"/>
     <w:multiLevelType w:val="hybridMultilevel"/>
     <w:tmpl w:val="CDC0BC7E"/>
@@ -13371,7 +15371,7 @@
       </w:pPr>
     </w:lvl>
   </w:abstractNum>
-  <w:abstractNum w:abstractNumId="4" w15:restartNumberingAfterBreak="0">
+  <w:abstractNum w:abstractNumId="5" w15:restartNumberingAfterBreak="0">
     <w:nsid w:val="0D105C3F"/>
     <w:multiLevelType w:val="multilevel"/>
     <w:tmpl w:val="43A45846"/>
@@ -13485,7 +15485,7 @@
       </w:rPr>
     </w:lvl>
   </w:abstractNum>
-  <w:abstractNum w:abstractNumId="5" w15:restartNumberingAfterBreak="0">
+  <w:abstractNum w:abstractNumId="6" w15:restartNumberingAfterBreak="0">
     <w:nsid w:val="0FDF1BC1"/>
     <w:multiLevelType w:val="hybridMultilevel"/>
     <w:tmpl w:val="9FE0CDF0"/>
@@ -13574,7 +15574,7 @@
       </w:pPr>
     </w:lvl>
   </w:abstractNum>
-  <w:abstractNum w:abstractNumId="6" w15:restartNumberingAfterBreak="0">
+  <w:abstractNum w:abstractNumId="7" w15:restartNumberingAfterBreak="0">
     <w:nsid w:val="119700CD"/>
     <w:multiLevelType w:val="multilevel"/>
     <w:tmpl w:val="0FF4561A"/>
@@ -13689,7 +15689,7 @@
       </w:rPr>
     </w:lvl>
   </w:abstractNum>
-  <w:abstractNum w:abstractNumId="7" w15:restartNumberingAfterBreak="0">
+  <w:abstractNum w:abstractNumId="8" w15:restartNumberingAfterBreak="0">
     <w:nsid w:val="17A71C17"/>
     <w:multiLevelType w:val="hybridMultilevel"/>
     <w:tmpl w:val="0AF6DFE4"/>
@@ -13778,7 +15778,7 @@
       </w:pPr>
     </w:lvl>
   </w:abstractNum>
-  <w:abstractNum w:abstractNumId="8" w15:restartNumberingAfterBreak="0">
+  <w:abstractNum w:abstractNumId="9" w15:restartNumberingAfterBreak="0">
     <w:nsid w:val="1C076E4C"/>
     <w:multiLevelType w:val="hybridMultilevel"/>
     <w:tmpl w:val="5B927138"/>
@@ -13867,7 +15867,7 @@
       </w:pPr>
     </w:lvl>
   </w:abstractNum>
-  <w:abstractNum w:abstractNumId="9" w15:restartNumberingAfterBreak="0">
+  <w:abstractNum w:abstractNumId="10" w15:restartNumberingAfterBreak="0">
     <w:nsid w:val="1FBF2946"/>
     <w:multiLevelType w:val="hybridMultilevel"/>
     <w:tmpl w:val="756E7BC4"/>
@@ -13953,7 +15953,7 @@
       </w:pPr>
     </w:lvl>
   </w:abstractNum>
-  <w:abstractNum w:abstractNumId="10" w15:restartNumberingAfterBreak="0">
+  <w:abstractNum w:abstractNumId="11" w15:restartNumberingAfterBreak="0">
     <w:nsid w:val="22717D72"/>
     <w:multiLevelType w:val="hybridMultilevel"/>
     <w:tmpl w:val="C3B4534A"/>
@@ -14042,7 +16042,7 @@
       </w:pPr>
     </w:lvl>
   </w:abstractNum>
-  <w:abstractNum w:abstractNumId="11" w15:restartNumberingAfterBreak="0">
+  <w:abstractNum w:abstractNumId="12" w15:restartNumberingAfterBreak="0">
     <w:nsid w:val="24F9161F"/>
     <w:multiLevelType w:val="hybridMultilevel"/>
     <w:tmpl w:val="C1820D24"/>
@@ -14155,7 +16155,7 @@
       </w:rPr>
     </w:lvl>
   </w:abstractNum>
-  <w:abstractNum w:abstractNumId="12" w15:restartNumberingAfterBreak="0">
+  <w:abstractNum w:abstractNumId="13" w15:restartNumberingAfterBreak="0">
     <w:nsid w:val="2F7F48BF"/>
     <w:multiLevelType w:val="hybridMultilevel"/>
     <w:tmpl w:val="B186150E"/>
@@ -14269,7 +16269,7 @@
       </w:rPr>
     </w:lvl>
   </w:abstractNum>
-  <w:abstractNum w:abstractNumId="13" w15:restartNumberingAfterBreak="0">
+  <w:abstractNum w:abstractNumId="14" w15:restartNumberingAfterBreak="0">
     <w:nsid w:val="2F8A04D9"/>
     <w:multiLevelType w:val="hybridMultilevel"/>
     <w:tmpl w:val="C3B4534A"/>
@@ -14358,7 +16358,7 @@
       </w:pPr>
     </w:lvl>
   </w:abstractNum>
-  <w:abstractNum w:abstractNumId="14" w15:restartNumberingAfterBreak="0">
+  <w:abstractNum w:abstractNumId="15" w15:restartNumberingAfterBreak="0">
     <w:nsid w:val="31C75712"/>
     <w:multiLevelType w:val="hybridMultilevel"/>
     <w:tmpl w:val="7BF011AC"/>
@@ -14444,7 +16444,7 @@
       </w:pPr>
     </w:lvl>
   </w:abstractNum>
-  <w:abstractNum w:abstractNumId="15" w15:restartNumberingAfterBreak="0">
+  <w:abstractNum w:abstractNumId="16" w15:restartNumberingAfterBreak="0">
     <w:nsid w:val="33475CB4"/>
     <w:multiLevelType w:val="hybridMultilevel"/>
     <w:tmpl w:val="16AE6ED0"/>
@@ -14533,7 +16533,7 @@
       </w:pPr>
     </w:lvl>
   </w:abstractNum>
-  <w:abstractNum w:abstractNumId="16" w15:restartNumberingAfterBreak="0">
+  <w:abstractNum w:abstractNumId="17" w15:restartNumberingAfterBreak="0">
     <w:nsid w:val="354E2D0D"/>
     <w:multiLevelType w:val="hybridMultilevel"/>
     <w:tmpl w:val="16AE6ED0"/>
@@ -14622,7 +16622,7 @@
       </w:pPr>
     </w:lvl>
   </w:abstractNum>
-  <w:abstractNum w:abstractNumId="17" w15:restartNumberingAfterBreak="0">
+  <w:abstractNum w:abstractNumId="18" w15:restartNumberingAfterBreak="0">
     <w:nsid w:val="47485531"/>
     <w:multiLevelType w:val="hybridMultilevel"/>
     <w:tmpl w:val="8F1EE0C4"/>
@@ -14711,7 +16711,7 @@
       </w:pPr>
     </w:lvl>
   </w:abstractNum>
-  <w:abstractNum w:abstractNumId="18" w15:restartNumberingAfterBreak="0">
+  <w:abstractNum w:abstractNumId="19" w15:restartNumberingAfterBreak="0">
     <w:nsid w:val="4ADA46BB"/>
     <w:multiLevelType w:val="hybridMultilevel"/>
     <w:tmpl w:val="895C3046"/>
@@ -14797,7 +16797,7 @@
       </w:pPr>
     </w:lvl>
   </w:abstractNum>
-  <w:abstractNum w:abstractNumId="19" w15:restartNumberingAfterBreak="0">
+  <w:abstractNum w:abstractNumId="20" w15:restartNumberingAfterBreak="0">
     <w:nsid w:val="5C5B5E73"/>
     <w:multiLevelType w:val="hybridMultilevel"/>
     <w:tmpl w:val="7BF011AC"/>
@@ -14883,7 +16883,7 @@
       </w:pPr>
     </w:lvl>
   </w:abstractNum>
-  <w:abstractNum w:abstractNumId="20" w15:restartNumberingAfterBreak="0">
+  <w:abstractNum w:abstractNumId="21" w15:restartNumberingAfterBreak="0">
     <w:nsid w:val="5F62103F"/>
     <w:multiLevelType w:val="multilevel"/>
     <w:tmpl w:val="F93AB902"/>
@@ -14999,7 +16999,7 @@
       </w:rPr>
     </w:lvl>
   </w:abstractNum>
-  <w:abstractNum w:abstractNumId="21" w15:restartNumberingAfterBreak="0">
+  <w:abstractNum w:abstractNumId="22" w15:restartNumberingAfterBreak="0">
     <w:nsid w:val="6EFB5C73"/>
     <w:multiLevelType w:val="hybridMultilevel"/>
     <w:tmpl w:val="C550152A"/>
@@ -15085,7 +17085,7 @@
       </w:pPr>
     </w:lvl>
   </w:abstractNum>
-  <w:abstractNum w:abstractNumId="22" w15:restartNumberingAfterBreak="0">
+  <w:abstractNum w:abstractNumId="23" w15:restartNumberingAfterBreak="0">
     <w:nsid w:val="708B4643"/>
     <w:multiLevelType w:val="hybridMultilevel"/>
     <w:tmpl w:val="6D189C86"/>
@@ -15174,7 +17174,7 @@
       </w:pPr>
     </w:lvl>
   </w:abstractNum>
-  <w:abstractNum w:abstractNumId="23" w15:restartNumberingAfterBreak="0">
+  <w:abstractNum w:abstractNumId="24" w15:restartNumberingAfterBreak="0">
     <w:nsid w:val="74AB0290"/>
     <w:multiLevelType w:val="hybridMultilevel"/>
     <w:tmpl w:val="D98EB7B0"/>
@@ -15287,7 +17287,7 @@
       </w:rPr>
     </w:lvl>
   </w:abstractNum>
-  <w:abstractNum w:abstractNumId="24" w15:restartNumberingAfterBreak="0">
+  <w:abstractNum w:abstractNumId="25" w15:restartNumberingAfterBreak="0">
     <w:nsid w:val="77990D38"/>
     <w:multiLevelType w:val="hybridMultilevel"/>
     <w:tmpl w:val="7F24F6FA"/>
@@ -15373,7 +17373,7 @@
       </w:pPr>
     </w:lvl>
   </w:abstractNum>
-  <w:abstractNum w:abstractNumId="25" w15:restartNumberingAfterBreak="0">
+  <w:abstractNum w:abstractNumId="26" w15:restartNumberingAfterBreak="0">
     <w:nsid w:val="7DB149CB"/>
     <w:multiLevelType w:val="hybridMultilevel"/>
     <w:tmpl w:val="C9ECDAEC"/>
@@ -15463,58 +17463,58 @@
     </w:lvl>
   </w:abstractNum>
   <w:num w:numId="1">
-    <w:abstractNumId w:val="20"/>
+    <w:abstractNumId w:val="21"/>
   </w:num>
   <w:num w:numId="2">
+    <w:abstractNumId w:val="13"/>
+  </w:num>
+  <w:num w:numId="3">
+    <w:abstractNumId w:val="7"/>
+  </w:num>
+  <w:num w:numId="4">
+    <w:abstractNumId w:val="4"/>
+  </w:num>
+  <w:num w:numId="5">
+    <w:abstractNumId w:val="24"/>
+  </w:num>
+  <w:num w:numId="6">
+    <w:abstractNumId w:val="19"/>
+  </w:num>
+  <w:num w:numId="7">
     <w:abstractNumId w:val="12"/>
   </w:num>
-  <w:num w:numId="3">
-    <w:abstractNumId w:val="6"/>
-  </w:num>
-  <w:num w:numId="4">
-    <w:abstractNumId w:val="3"/>
-  </w:num>
-  <w:num w:numId="5">
-    <w:abstractNumId w:val="23"/>
-  </w:num>
-  <w:num w:numId="6">
-    <w:abstractNumId w:val="18"/>
-  </w:num>
-  <w:num w:numId="7">
-    <w:abstractNumId w:val="11"/>
-  </w:num>
   <w:num w:numId="8">
-    <w:abstractNumId w:val="9"/>
+    <w:abstractNumId w:val="10"/>
   </w:num>
   <w:num w:numId="9">
-    <w:abstractNumId w:val="7"/>
+    <w:abstractNumId w:val="8"/>
   </w:num>
   <w:num w:numId="10">
     <w:abstractNumId w:val="1"/>
   </w:num>
   <w:num w:numId="11">
-    <w:abstractNumId w:val="4"/>
+    <w:abstractNumId w:val="5"/>
   </w:num>
   <w:num w:numId="12">
-    <w:abstractNumId w:val="21"/>
+    <w:abstractNumId w:val="22"/>
   </w:num>
   <w:num w:numId="13">
+    <w:abstractNumId w:val="26"/>
+  </w:num>
+  <w:num w:numId="14">
+    <w:abstractNumId w:val="6"/>
+  </w:num>
+  <w:num w:numId="15">
+    <w:abstractNumId w:val="18"/>
+  </w:num>
+  <w:num w:numId="16">
+    <w:abstractNumId w:val="9"/>
+  </w:num>
+  <w:num w:numId="17">
     <w:abstractNumId w:val="25"/>
   </w:num>
-  <w:num w:numId="14">
-    <w:abstractNumId w:val="5"/>
-  </w:num>
-  <w:num w:numId="15">
-    <w:abstractNumId w:val="17"/>
-  </w:num>
-  <w:num w:numId="16">
-    <w:abstractNumId w:val="8"/>
-  </w:num>
-  <w:num w:numId="17">
-    <w:abstractNumId w:val="24"/>
-  </w:num>
   <w:num w:numId="18">
-    <w:abstractNumId w:val="22"/>
+    <w:abstractNumId w:val="23"/>
   </w:num>
   <w:num w:numId="19">
     <w:abstractNumId w:val="2"/>
@@ -15523,22 +17523,25 @@
     <w:abstractNumId w:val="0"/>
   </w:num>
   <w:num w:numId="21">
-    <w:abstractNumId w:val="13"/>
+    <w:abstractNumId w:val="14"/>
   </w:num>
   <w:num w:numId="22">
+    <w:abstractNumId w:val="16"/>
+  </w:num>
+  <w:num w:numId="23">
+    <w:abstractNumId w:val="11"/>
+  </w:num>
+  <w:num w:numId="24">
+    <w:abstractNumId w:val="17"/>
+  </w:num>
+  <w:num w:numId="25">
+    <w:abstractNumId w:val="20"/>
+  </w:num>
+  <w:num w:numId="26">
     <w:abstractNumId w:val="15"/>
   </w:num>
-  <w:num w:numId="23">
-    <w:abstractNumId w:val="10"/>
-  </w:num>
-  <w:num w:numId="24">
-    <w:abstractNumId w:val="16"/>
-  </w:num>
-  <w:num w:numId="25">
-    <w:abstractNumId w:val="19"/>
-  </w:num>
-  <w:num w:numId="26">
-    <w:abstractNumId w:val="14"/>
+  <w:num w:numId="27">
+    <w:abstractNumId w:val="3"/>
   </w:num>
   <w:numIdMacAtCleanup w:val="10"/>
 </w:numbering>
@@ -15548,6 +17551,9 @@
 <w15:people xmlns:wpc="http://schemas.microsoft.com/office/word/2010/wordprocessingCanvas" xmlns:cx="http://schemas.microsoft.com/office/drawing/2014/chartex" xmlns:cx1="http://schemas.microsoft.com/office/drawing/2015/9/8/chartex" xmlns:cx2="http://schemas.microsoft.com/office/drawing/2015/10/21/chartex" xmlns:cx3="http://schemas.microsoft.com/office/drawing/2016/5/9/chartex" xmlns:cx4="http://schemas.microsoft.com/office/drawing/2016/5/10/chartex" xmlns:cx5="http://schemas.microsoft.com/office/drawing/2016/5/11/chartex" xmlns:cx6="http://schemas.microsoft.com/office/drawing/2016/5/12/chartex" xmlns:cx7="http://schemas.microsoft.com/office/drawing/2016/5/13/chartex" xmlns:cx8="http://schemas.microsoft.com/office/drawing/2016/5/14/chartex" xmlns:mc="http://schemas.openxmlformats.org/markup-compatibility/2006" xmlns:aink="http://schemas.microsoft.com/office/drawing/2016/ink" xmlns:am3d="http://schemas.microsoft.com/office/drawing/2017/model3d" xmlns:o="urn:schemas-microsoft-com:office:office" xmlns:r="http://schemas.openxmlformats.org/officeDocument/2006/relationships" xmlns:m="http://schemas.openxmlformats.org/officeDocument/2006/math" xmlns:v="urn:schemas-microsoft-com:vml" xmlns:wp14="http://schemas.microsoft.com/office/word/2010/wordprocessingDrawing" xmlns:wp="http://schemas.openxmlformats.org/drawingml/2006/wordprocessingDrawing" xmlns:w10="urn:schemas-microsoft-com:office:word" xmlns:w="http://schemas.openxmlformats.org/wordprocessingml/2006/main" xmlns:w14="http://schemas.microsoft.com/office/word/2010/wordml" xmlns:w15="http://schemas.microsoft.com/office/word/2012/wordml" xmlns:w16cid="http://schemas.microsoft.com/office/word/2016/wordml/cid" xmlns:w16se="http://schemas.microsoft.com/office/word/2015/wordml/symex" xmlns:wpg="http://schemas.microsoft.com/office/word/2010/wordprocessingGroup" xmlns:wpi="http://schemas.microsoft.com/office/word/2010/wordprocessingInk" xmlns:wne="http://schemas.microsoft.com/office/word/2006/wordml" xmlns:wps="http://schemas.microsoft.com/office/word/2010/wordprocessingShape" mc:Ignorable="w14 w15 w16se w16cid wp14">
   <w15:person w15:author="Mark Saunders">
     <w15:presenceInfo w15:providerId="AD" w15:userId="S-1-5-21-3828945024-3187688870-2345676969-9621"/>
+  </w15:person>
+  <w15:person w15:author="Greg Landry">
+    <w15:presenceInfo w15:providerId="AD" w15:userId="S-1-12-1-1975327676-1325117367-1464604813-1524360591"/>
   </w15:person>
 </w15:people>
 </file>
@@ -15948,7 +17954,7 @@
   <w:style w:type="paragraph" w:default="1" w:styleId="Normal">
     <w:name w:val="Normal"/>
     <w:qFormat/>
-    <w:rsid w:val="001D45A6"/>
+    <w:rsid w:val="002A36E2"/>
   </w:style>
   <w:style w:type="paragraph" w:styleId="Heading1">
     <w:name w:val="heading 1"/>
@@ -16068,7 +18074,7 @@
     <w:uiPriority w:val="1"/>
     <w:semiHidden/>
     <w:unhideWhenUsed/>
-    <w:rsid w:val="001D45A6"/>
+    <w:rsid w:val="002A36E2"/>
   </w:style>
   <w:style w:type="table" w:default="1" w:styleId="TableNormal">
     <w:name w:val="Normal Table"/>
@@ -16090,7 +18096,7 @@
     <w:uiPriority w:val="99"/>
     <w:semiHidden/>
     <w:unhideWhenUsed/>
-    <w:rsid w:val="001D45A6"/>
+    <w:rsid w:val="002A36E2"/>
   </w:style>
   <w:style w:type="character" w:customStyle="1" w:styleId="Heading1Char">
     <w:name w:val="Heading 1 Char"/>
@@ -16970,7 +18976,7 @@
 </file>
 
 <file path=customXml/itemProps1.xml><?xml version="1.0" encoding="utf-8"?>
-<ds:datastoreItem xmlns:ds="http://schemas.openxmlformats.org/officeDocument/2006/customXml" ds:itemID="{C79A42AA-3859-4511-859D-61A1BA2170A7}">
+<ds:datastoreItem xmlns:ds="http://schemas.openxmlformats.org/officeDocument/2006/customXml" ds:itemID="{C9C727A4-B8A4-4974-93C5-4779CFEB4348}">
   <ds:schemaRefs>
     <ds:schemaRef ds:uri="http://schemas.openxmlformats.org/officeDocument/2006/bibliography"/>
   </ds:schemaRefs>

</xml_diff>